<commit_message>
feat: VP1 report add stuff
</commit_message>
<xml_diff>
--- a/31VP Veb Programuvannja/1/docs/KNT-122_Onyshchenko_Variant-19_PR1.docx
+++ b/31VP Veb Programuvannja/1/docs/KNT-122_Onyshchenko_Variant-19_PR1.docx
@@ -386,11 +386,2993 @@
     </w:p>
     <w:p>
       <w:pPr>
+        <w:pStyle w:val="H1"/>
+      </w:pPr>
+      <w:r>
+        <w:lastRenderedPageBreak/>
+        <w:t>Результати</w:t>
+      </w:r>
+    </w:p>
+    <w:p>
+      <w:pPr>
+        <w:pStyle w:val="H2"/>
+      </w:pPr>
+      <w:r>
+        <w:t>Сторінка Домівка</w:t>
+      </w:r>
+    </w:p>
+    <w:p>
+      <w:pPr>
+        <w:pStyle w:val="H3"/>
+        <w:rPr>
+          <w:i/>
+          <w:iCs/>
+        </w:rPr>
+      </w:pPr>
+      <w:r>
+        <w:rPr>
+          <w:i/>
+          <w:iCs/>
+        </w:rPr>
+        <w:t>Код</w:t>
+      </w:r>
+    </w:p>
+    <w:p>
+      <w:pPr>
+        <w:pStyle w:val="P"/>
+      </w:pPr>
+    </w:p>
+    <w:p>
+      <w:pPr>
+        <w:pStyle w:val="Code"/>
+      </w:pPr>
+      <w:r>
+        <w:t>&lt;!DOCTYPE html&gt;</w:t>
+      </w:r>
+    </w:p>
+    <w:p>
+      <w:pPr>
+        <w:pStyle w:val="Code"/>
+      </w:pPr>
+      <w:r>
+        <w:t>&lt;html lang="en"&gt;</w:t>
+      </w:r>
+    </w:p>
+    <w:p>
+      <w:pPr>
+        <w:pStyle w:val="Code"/>
+      </w:pPr>
+      <w:r>
+        <w:t xml:space="preserve">  &lt;head&gt;</w:t>
+      </w:r>
+    </w:p>
+    <w:p>
+      <w:pPr>
+        <w:pStyle w:val="Code"/>
+      </w:pPr>
+      <w:r>
+        <w:t xml:space="preserve">    &lt;meta charset="UTF-8" /&gt;</w:t>
+      </w:r>
+    </w:p>
+    <w:p>
+      <w:pPr>
+        <w:pStyle w:val="Code"/>
+      </w:pPr>
+      <w:r>
+        <w:t xml:space="preserve">    &lt;meta name="viewport" content="width=device-width, initial-scale=1.0" /&gt;</w:t>
+      </w:r>
+    </w:p>
+    <w:p>
+      <w:pPr>
+        <w:pStyle w:val="Code"/>
+      </w:pPr>
+      <w:r>
+        <w:t xml:space="preserve">    &lt;title&gt;Домівка&lt;/title&gt;</w:t>
+      </w:r>
+    </w:p>
+    <w:p>
+      <w:pPr>
+        <w:pStyle w:val="Code"/>
+      </w:pPr>
+      <w:r>
+        <w:t xml:space="preserve">    &lt;link rel="shortcut icon" href="../images/logo.svg" type="image/x-icon" /&gt;</w:t>
+      </w:r>
+    </w:p>
+    <w:p>
+      <w:pPr>
+        <w:pStyle w:val="Code"/>
+      </w:pPr>
+      <w:r>
+        <w:t xml:space="preserve">  &lt;/head&gt;</w:t>
+      </w:r>
+    </w:p>
+    <w:p>
+      <w:pPr>
+        <w:pStyle w:val="Code"/>
+      </w:pPr>
+      <w:r>
+        <w:t xml:space="preserve">  &lt;body&gt;</w:t>
+      </w:r>
+    </w:p>
+    <w:p>
+      <w:pPr>
+        <w:pStyle w:val="Code"/>
+      </w:pPr>
+      <w:r>
+        <w:t xml:space="preserve">    &lt;h1&gt;Домівка&lt;/h1&gt;</w:t>
+      </w:r>
+    </w:p>
+    <w:p>
+      <w:pPr>
+        <w:pStyle w:val="Code"/>
+      </w:pPr>
+      <w:r>
+        <w:t xml:space="preserve">    &lt;h2&gt;Списки Біблійних віршів&lt;/h2&gt;</w:t>
+      </w:r>
+    </w:p>
+    <w:p>
+      <w:pPr>
+        <w:pStyle w:val="Code"/>
+      </w:pPr>
+      <w:r>
+        <w:t xml:space="preserve">    &lt;ul&gt;</w:t>
+      </w:r>
+    </w:p>
+    <w:p>
+      <w:pPr>
+        <w:pStyle w:val="Code"/>
+      </w:pPr>
+      <w:r>
+        <w:t xml:space="preserve">      &lt;li title="live"&gt;Життя новим життям&lt;/li&gt;</w:t>
+      </w:r>
+    </w:p>
+    <w:p>
+      <w:pPr>
+        <w:pStyle w:val="Code"/>
+      </w:pPr>
+      <w:r>
+        <w:t xml:space="preserve">      &lt;li title="proclaim"&gt;Проголошення Христа&lt;/li&gt;</w:t>
+      </w:r>
+    </w:p>
+    <w:p>
+      <w:pPr>
+        <w:pStyle w:val="Code"/>
+      </w:pPr>
+      <w:r>
+        <w:t xml:space="preserve">      &lt;li title="rely"&gt;Опора на Божі ресурси&lt;/li&gt;</w:t>
+      </w:r>
+    </w:p>
+    <w:p>
+      <w:pPr>
+        <w:pStyle w:val="Code"/>
+      </w:pPr>
+      <w:r>
+        <w:t xml:space="preserve">    &lt;/ul&gt;</w:t>
+      </w:r>
+    </w:p>
+    <w:p>
+      <w:pPr>
+        <w:pStyle w:val="Code"/>
+      </w:pPr>
+      <w:r>
+        <w:t xml:space="preserve">    &lt;p&gt;</w:t>
+      </w:r>
+    </w:p>
+    <w:p>
+      <w:pPr>
+        <w:pStyle w:val="Code"/>
+      </w:pPr>
+      <w:r>
+        <w:t xml:space="preserve">      Джерело списків віршів:</w:t>
+      </w:r>
+    </w:p>
+    <w:p>
+      <w:pPr>
+        <w:pStyle w:val="Code"/>
+      </w:pPr>
+      <w:r>
+        <w:t xml:space="preserve">      &lt;q&gt;Topical Memory System - Navigators&lt;/q&gt;</w:t>
+      </w:r>
+    </w:p>
+    <w:p>
+      <w:pPr>
+        <w:pStyle w:val="Code"/>
+      </w:pPr>
+      <w:r>
+        <w:t xml:space="preserve">    &lt;/p&gt;</w:t>
+      </w:r>
+    </w:p>
+    <w:p>
+      <w:pPr>
+        <w:pStyle w:val="Code"/>
+      </w:pPr>
+      <w:r>
+        <w:t xml:space="preserve">  &lt;/body&gt;</w:t>
+      </w:r>
+    </w:p>
+    <w:p>
+      <w:pPr>
+        <w:pStyle w:val="Code"/>
+      </w:pPr>
+      <w:r>
+        <w:t>&lt;/html&gt;</w:t>
+      </w:r>
+    </w:p>
+    <w:p>
+      <w:pPr>
+        <w:pStyle w:val="P"/>
+      </w:pPr>
+    </w:p>
+    <w:p>
+      <w:pPr>
+        <w:pStyle w:val="H3"/>
+        <w:rPr>
+          <w:i/>
+          <w:iCs/>
+        </w:rPr>
+      </w:pPr>
+      <w:r>
+        <w:rPr>
+          <w:i/>
+          <w:iCs/>
+        </w:rPr>
+        <w:t>Вигляд</w:t>
+      </w:r>
+    </w:p>
+    <w:p>
+      <w:pPr>
+        <w:pStyle w:val="P"/>
+      </w:pPr>
+    </w:p>
+    <w:p>
+      <w:pPr>
+        <w:pStyle w:val="IMG"/>
+        <w:rPr>
+          <w:lang w:val="en-US"/>
+        </w:rPr>
+      </w:pPr>
+      <w:r>
+        <w:lastRenderedPageBreak/>
+        <w:drawing>
+          <wp:inline distT="0" distB="0" distL="0" distR="0" wp14:anchorId="2AFDBC81" wp14:editId="6335699E">
+            <wp:extent cx="5731510" cy="6508750"/>
+            <wp:effectExtent l="0" t="0" r="2540" b="6350"/>
+            <wp:docPr id="1544550177" name="Рисунок 1"/>
+            <wp:cNvGraphicFramePr>
+              <a:graphicFrameLocks xmlns:a="http://schemas.openxmlformats.org/drawingml/2006/main" noChangeAspect="1"/>
+            </wp:cNvGraphicFramePr>
+            <a:graphic xmlns:a="http://schemas.openxmlformats.org/drawingml/2006/main">
+              <a:graphicData uri="http://schemas.openxmlformats.org/drawingml/2006/picture">
+                <pic:pic xmlns:pic="http://schemas.openxmlformats.org/drawingml/2006/picture">
+                  <pic:nvPicPr>
+                    <pic:cNvPr id="0" name="Picture 1"/>
+                    <pic:cNvPicPr>
+                      <a:picLocks noChangeAspect="1" noChangeArrowheads="1"/>
+                    </pic:cNvPicPr>
+                  </pic:nvPicPr>
+                  <pic:blipFill>
+                    <a:blip r:embed="rId6" cstate="print">
+                      <a:extLst>
+                        <a:ext uri="{28A0092B-C50C-407E-A947-70E740481C1C}">
+                          <a14:useLocalDpi xmlns:a14="http://schemas.microsoft.com/office/drawing/2010/main" val="0"/>
+                        </a:ext>
+                      </a:extLst>
+                    </a:blip>
+                    <a:srcRect/>
+                    <a:stretch>
+                      <a:fillRect/>
+                    </a:stretch>
+                  </pic:blipFill>
+                  <pic:spPr bwMode="auto">
+                    <a:xfrm>
+                      <a:off x="0" y="0"/>
+                      <a:ext cx="5731510" cy="6508750"/>
+                    </a:xfrm>
+                    <a:prstGeom prst="rect">
+                      <a:avLst/>
+                    </a:prstGeom>
+                    <a:noFill/>
+                    <a:ln>
+                      <a:noFill/>
+                    </a:ln>
+                  </pic:spPr>
+                </pic:pic>
+              </a:graphicData>
+            </a:graphic>
+          </wp:inline>
+        </w:drawing>
+      </w:r>
+    </w:p>
+    <w:p>
+      <w:pPr>
+        <w:pStyle w:val="IMG"/>
+        <w:rPr>
+          <w:lang w:val="en-US"/>
+        </w:rPr>
+      </w:pPr>
+      <w:r>
+        <w:t>Рисунок 1.1 – Вигляд сторінки Домівка</w:t>
+      </w:r>
+    </w:p>
+    <w:p>
+      <w:pPr>
+        <w:pStyle w:val="P"/>
+        <w:ind w:firstLine="0"/>
+      </w:pPr>
+    </w:p>
+    <w:p>
+      <w:pPr>
+        <w:pStyle w:val="H2"/>
+      </w:pPr>
+      <w:r>
+        <w:t xml:space="preserve">Сторінка </w:t>
+      </w:r>
+      <w:r>
+        <w:t>Життя новим життям</w:t>
+      </w:r>
+    </w:p>
+    <w:p>
+      <w:pPr>
+        <w:pStyle w:val="H3"/>
+        <w:rPr>
+          <w:i/>
+          <w:iCs/>
+        </w:rPr>
+      </w:pPr>
+      <w:r>
+        <w:rPr>
+          <w:i/>
+          <w:iCs/>
+        </w:rPr>
+        <w:t>Код</w:t>
+      </w:r>
+    </w:p>
+    <w:p>
+      <w:pPr>
+        <w:pStyle w:val="P"/>
+      </w:pPr>
+    </w:p>
+    <w:p>
+      <w:pPr>
+        <w:pStyle w:val="Code"/>
+      </w:pPr>
+      <w:r>
+        <w:t>&lt;!DOCTYPE html&gt;</w:t>
+      </w:r>
+    </w:p>
+    <w:p>
+      <w:pPr>
+        <w:pStyle w:val="Code"/>
+      </w:pPr>
+      <w:r>
+        <w:t>&lt;html lang="en"&gt;</w:t>
+      </w:r>
+    </w:p>
+    <w:p>
+      <w:pPr>
+        <w:pStyle w:val="Code"/>
+      </w:pPr>
+      <w:r>
+        <w:t xml:space="preserve">  &lt;head&gt;</w:t>
+      </w:r>
+    </w:p>
+    <w:p>
+      <w:pPr>
+        <w:pStyle w:val="Code"/>
+      </w:pPr>
+      <w:r>
+        <w:t xml:space="preserve">    &lt;meta charset="UTF-8" /&gt;</w:t>
+      </w:r>
+    </w:p>
+    <w:p>
+      <w:pPr>
+        <w:pStyle w:val="Code"/>
+      </w:pPr>
+      <w:r>
+        <w:lastRenderedPageBreak/>
+        <w:t xml:space="preserve">    &lt;meta name="viewport" content="width=device-width, initial-scale=1.0" /&gt;</w:t>
+      </w:r>
+    </w:p>
+    <w:p>
+      <w:pPr>
+        <w:pStyle w:val="Code"/>
+      </w:pPr>
+      <w:r>
+        <w:t xml:space="preserve">    &lt;title&gt;Життя новим життям&lt;/title&gt;</w:t>
+      </w:r>
+    </w:p>
+    <w:p>
+      <w:pPr>
+        <w:pStyle w:val="Code"/>
+      </w:pPr>
+      <w:r>
+        <w:t xml:space="preserve">    &lt;link rel="shortcut icon" href="../images/logo.svg" type="image/x-icon" /&gt;</w:t>
+      </w:r>
+    </w:p>
+    <w:p>
+      <w:pPr>
+        <w:pStyle w:val="Code"/>
+      </w:pPr>
+      <w:r>
+        <w:t xml:space="preserve">  &lt;/head&gt;</w:t>
+      </w:r>
+    </w:p>
+    <w:p>
+      <w:pPr>
+        <w:pStyle w:val="Code"/>
+      </w:pPr>
+      <w:r>
+        <w:t xml:space="preserve">  &lt;body&gt;</w:t>
+      </w:r>
+    </w:p>
+    <w:p>
+      <w:pPr>
+        <w:pStyle w:val="Code"/>
+      </w:pPr>
+      <w:r>
+        <w:t xml:space="preserve">    &lt;h1&gt;Життя новим життям&lt;/h1&gt;</w:t>
+      </w:r>
+    </w:p>
+    <w:p>
+      <w:pPr>
+        <w:pStyle w:val="Code"/>
+      </w:pPr>
+      <w:r>
+        <w:t xml:space="preserve">    &lt;h2&gt;Христос у центрі&lt;/h2&gt;</w:t>
+      </w:r>
+    </w:p>
+    <w:p>
+      <w:pPr>
+        <w:pStyle w:val="Code"/>
+      </w:pPr>
+      <w:r>
+        <w:t xml:space="preserve">    &lt;p&gt;</w:t>
+      </w:r>
+    </w:p>
+    <w:p>
+      <w:pPr>
+        <w:pStyle w:val="Code"/>
+      </w:pPr>
+      <w:r>
+        <w:t xml:space="preserve">      &lt;strong</w:t>
+      </w:r>
+    </w:p>
+    <w:p>
+      <w:pPr>
+        <w:pStyle w:val="Code"/>
+      </w:pPr>
+      <w:r>
+        <w:t xml:space="preserve">        &gt;Тому то, коли хто в Христі, той створіння нове, стародавнє минуло, ото</w:t>
+      </w:r>
+    </w:p>
+    <w:p>
+      <w:pPr>
+        <w:pStyle w:val="Code"/>
+      </w:pPr>
+      <w:r>
+        <w:t xml:space="preserve">        сталось нове! &lt;/strong</w:t>
+      </w:r>
+    </w:p>
+    <w:p>
+      <w:pPr>
+        <w:pStyle w:val="Code"/>
+      </w:pPr>
+      <w:r>
+        <w:t xml:space="preserve">      &gt;&lt;cite&gt; 2 до коринтян 5:17 &lt;/cite&gt;</w:t>
+      </w:r>
+    </w:p>
+    <w:p>
+      <w:pPr>
+        <w:pStyle w:val="Code"/>
+      </w:pPr>
+      <w:r>
+        <w:t xml:space="preserve">    &lt;/p&gt;</w:t>
+      </w:r>
+    </w:p>
+    <w:p>
+      <w:pPr>
+        <w:pStyle w:val="Code"/>
+      </w:pPr>
+      <w:r>
+        <w:t xml:space="preserve">    &lt;p&gt;</w:t>
+      </w:r>
+    </w:p>
+    <w:p>
+      <w:pPr>
+        <w:pStyle w:val="Code"/>
+      </w:pPr>
+      <w:r>
+        <w:t xml:space="preserve">      &lt;strong</w:t>
+      </w:r>
+    </w:p>
+    <w:p>
+      <w:pPr>
+        <w:pStyle w:val="Code"/>
+      </w:pPr>
+      <w:r>
+        <w:t xml:space="preserve">        &gt;І живу вже не я, а Христос проживає в мені. А що я живу в тілі тепер,</w:t>
+      </w:r>
+    </w:p>
+    <w:p>
+      <w:pPr>
+        <w:pStyle w:val="Code"/>
+      </w:pPr>
+      <w:r>
+        <w:t xml:space="preserve">        живу вірою в Божого Сина, що мене полюбив, і видав за мене Самого Себе. &lt;/strong</w:t>
+      </w:r>
+    </w:p>
+    <w:p>
+      <w:pPr>
+        <w:pStyle w:val="Code"/>
+      </w:pPr>
+      <w:r>
+        <w:t xml:space="preserve">      &gt;&lt;cite&gt; До галатів 2:20 &lt;/cite&gt;</w:t>
+      </w:r>
+    </w:p>
+    <w:p>
+      <w:pPr>
+        <w:pStyle w:val="Code"/>
+      </w:pPr>
+      <w:r>
+        <w:t xml:space="preserve">    &lt;/p&gt;</w:t>
+      </w:r>
+    </w:p>
+    <w:p>
+      <w:pPr>
+        <w:pStyle w:val="Code"/>
+      </w:pPr>
+      <w:r>
+        <w:t xml:space="preserve">    &lt;h2&gt;Послух Христу&lt;/h2&gt;</w:t>
+      </w:r>
+    </w:p>
+    <w:p>
+      <w:pPr>
+        <w:pStyle w:val="Code"/>
+      </w:pPr>
+      <w:r>
+        <w:t xml:space="preserve">    &lt;p&gt;</w:t>
+      </w:r>
+    </w:p>
+    <w:p>
+      <w:pPr>
+        <w:pStyle w:val="Code"/>
+      </w:pPr>
+      <w:r>
+        <w:t xml:space="preserve">      &lt;strong</w:t>
+      </w:r>
+    </w:p>
+    <w:p>
+      <w:pPr>
+        <w:pStyle w:val="Code"/>
+      </w:pPr>
+      <w:r>
+        <w:t xml:space="preserve">        &gt;Тож благаю вас, браття, через Боже милосердя, повіддавайте ваші тіла на</w:t>
+      </w:r>
+    </w:p>
+    <w:p>
+      <w:pPr>
+        <w:pStyle w:val="Code"/>
+      </w:pPr>
+      <w:r>
+        <w:t xml:space="preserve">        жертву живу, святу, приємну Богові, як розумну службу вашу, &lt;/strong</w:t>
+      </w:r>
+    </w:p>
+    <w:p>
+      <w:pPr>
+        <w:pStyle w:val="Code"/>
+      </w:pPr>
+      <w:r>
+        <w:t xml:space="preserve">      &gt;&lt;cite&gt; До римлян 12:1 &lt;/cite&gt;</w:t>
+      </w:r>
+    </w:p>
+    <w:p>
+      <w:pPr>
+        <w:pStyle w:val="Code"/>
+      </w:pPr>
+      <w:r>
+        <w:t xml:space="preserve">    &lt;/p&gt;</w:t>
+      </w:r>
+    </w:p>
+    <w:p>
+      <w:pPr>
+        <w:pStyle w:val="Code"/>
+      </w:pPr>
+      <w:r>
+        <w:t xml:space="preserve">    &lt;p&gt;</w:t>
+      </w:r>
+    </w:p>
+    <w:p>
+      <w:pPr>
+        <w:pStyle w:val="Code"/>
+      </w:pPr>
+      <w:r>
+        <w:t xml:space="preserve">      &lt;strong</w:t>
+      </w:r>
+    </w:p>
+    <w:p>
+      <w:pPr>
+        <w:pStyle w:val="Code"/>
+      </w:pPr>
+      <w:r>
+        <w:t xml:space="preserve">        &gt;Хто заповіді Мої має та їх зберігає, той любить Мене. А хто любить</w:t>
+      </w:r>
+    </w:p>
+    <w:p>
+      <w:pPr>
+        <w:pStyle w:val="Code"/>
+      </w:pPr>
+      <w:r>
+        <w:t xml:space="preserve">        Мене, то полюбить його Мій Отець, і Я полюблю Його, і об'явлюсь йому</w:t>
+      </w:r>
+    </w:p>
+    <w:p>
+      <w:pPr>
+        <w:pStyle w:val="Code"/>
+      </w:pPr>
+      <w:r>
+        <w:t xml:space="preserve">        Сам. &lt;/strong</w:t>
+      </w:r>
+    </w:p>
+    <w:p>
+      <w:pPr>
+        <w:pStyle w:val="Code"/>
+      </w:pPr>
+      <w:r>
+        <w:t xml:space="preserve">      &gt;&lt;cite&gt; Від Івана 14:21 &lt;/cite&gt;</w:t>
+      </w:r>
+    </w:p>
+    <w:p>
+      <w:pPr>
+        <w:pStyle w:val="Code"/>
+      </w:pPr>
+      <w:r>
+        <w:t xml:space="preserve">    &lt;/p&gt;</w:t>
+      </w:r>
+    </w:p>
+    <w:p>
+      <w:pPr>
+        <w:pStyle w:val="Code"/>
+      </w:pPr>
+      <w:r>
+        <w:t xml:space="preserve">    &lt;h2&gt;Слово&lt;/h2&gt;</w:t>
+      </w:r>
+    </w:p>
+    <w:p>
+      <w:pPr>
+        <w:pStyle w:val="Code"/>
+      </w:pPr>
+      <w:r>
+        <w:t xml:space="preserve">    &lt;p&gt;</w:t>
+      </w:r>
+    </w:p>
+    <w:p>
+      <w:pPr>
+        <w:pStyle w:val="Code"/>
+      </w:pPr>
+      <w:r>
+        <w:t xml:space="preserve">      &lt;strong</w:t>
+      </w:r>
+    </w:p>
+    <w:p>
+      <w:pPr>
+        <w:pStyle w:val="Code"/>
+      </w:pPr>
+      <w:r>
+        <w:t xml:space="preserve">        &gt;Усе Писання Богом надхнене, і корисне до навчання, до докору, до</w:t>
+      </w:r>
+    </w:p>
+    <w:p>
+      <w:pPr>
+        <w:pStyle w:val="Code"/>
+      </w:pPr>
+      <w:r>
+        <w:t xml:space="preserve">        направи, до виховання в праведності, &lt;/strong</w:t>
+      </w:r>
+    </w:p>
+    <w:p>
+      <w:pPr>
+        <w:pStyle w:val="Code"/>
+      </w:pPr>
+      <w:r>
+        <w:t xml:space="preserve">      &gt;&lt;cite&gt; 2 Тимофію 3:16 &lt;/cite&gt;</w:t>
+      </w:r>
+    </w:p>
+    <w:p>
+      <w:pPr>
+        <w:pStyle w:val="Code"/>
+      </w:pPr>
+      <w:r>
+        <w:t xml:space="preserve">    &lt;/p&gt;</w:t>
+      </w:r>
+    </w:p>
+    <w:p>
+      <w:pPr>
+        <w:pStyle w:val="Code"/>
+      </w:pPr>
+      <w:r>
+        <w:t xml:space="preserve">    &lt;p&gt;</w:t>
+      </w:r>
+    </w:p>
+    <w:p>
+      <w:pPr>
+        <w:pStyle w:val="Code"/>
+      </w:pPr>
+      <w:r>
+        <w:t xml:space="preserve">      &lt;strong</w:t>
+      </w:r>
+    </w:p>
+    <w:p>
+      <w:pPr>
+        <w:pStyle w:val="Code"/>
+      </w:pPr>
+      <w:r>
+        <w:t xml:space="preserve">        &gt;Нехай книга цього Закону не відійде від твоїх уст, але будеш</w:t>
+      </w:r>
+    </w:p>
+    <w:p>
+      <w:pPr>
+        <w:pStyle w:val="Code"/>
+      </w:pPr>
+      <w:r>
+        <w:t xml:space="preserve">        роздумувати про неї вдень та вночі, щоб додержувати чинити все, що</w:t>
+      </w:r>
+    </w:p>
+    <w:p>
+      <w:pPr>
+        <w:pStyle w:val="Code"/>
+      </w:pPr>
+      <w:r>
+        <w:t xml:space="preserve">        написано в ній, бо тоді зробиш щасливими дороги свої, і тоді буде</w:t>
+      </w:r>
+    </w:p>
+    <w:p>
+      <w:pPr>
+        <w:pStyle w:val="Code"/>
+      </w:pPr>
+      <w:r>
+        <w:t xml:space="preserve">        щастити тобі. &lt;/strong</w:t>
+      </w:r>
+    </w:p>
+    <w:p>
+      <w:pPr>
+        <w:pStyle w:val="Code"/>
+      </w:pPr>
+      <w:r>
+        <w:lastRenderedPageBreak/>
+        <w:t xml:space="preserve">      &gt;&lt;cite&gt; Ісус Навин 1:8 &lt;/cite&gt;</w:t>
+      </w:r>
+    </w:p>
+    <w:p>
+      <w:pPr>
+        <w:pStyle w:val="Code"/>
+      </w:pPr>
+      <w:r>
+        <w:t xml:space="preserve">    &lt;/p&gt;</w:t>
+      </w:r>
+    </w:p>
+    <w:p>
+      <w:pPr>
+        <w:pStyle w:val="Code"/>
+      </w:pPr>
+      <w:r>
+        <w:t xml:space="preserve">    &lt;h2&gt;Молитва&lt;/h2&gt;</w:t>
+      </w:r>
+    </w:p>
+    <w:p>
+      <w:pPr>
+        <w:pStyle w:val="Code"/>
+      </w:pPr>
+      <w:r>
+        <w:t xml:space="preserve">    &lt;p&gt;</w:t>
+      </w:r>
+    </w:p>
+    <w:p>
+      <w:pPr>
+        <w:pStyle w:val="Code"/>
+      </w:pPr>
+      <w:r>
+        <w:t xml:space="preserve">      &lt;strong</w:t>
+      </w:r>
+    </w:p>
+    <w:p>
+      <w:pPr>
+        <w:pStyle w:val="Code"/>
+      </w:pPr>
+      <w:r>
+        <w:t xml:space="preserve">        &gt;Коли ж у Мені перебувати ви будете, а слова Мої позостануться в вас, то</w:t>
+      </w:r>
+    </w:p>
+    <w:p>
+      <w:pPr>
+        <w:pStyle w:val="Code"/>
+      </w:pPr>
+      <w:r>
+        <w:t xml:space="preserve">        просіть, чого хочете, і станеться вам! &lt;/strong</w:t>
+      </w:r>
+    </w:p>
+    <w:p>
+      <w:pPr>
+        <w:pStyle w:val="Code"/>
+      </w:pPr>
+      <w:r>
+        <w:t xml:space="preserve">      &gt;&lt;cite&gt; Від Івана 15:7 &lt;/cite&gt;</w:t>
+      </w:r>
+    </w:p>
+    <w:p>
+      <w:pPr>
+        <w:pStyle w:val="Code"/>
+      </w:pPr>
+      <w:r>
+        <w:t xml:space="preserve">    &lt;/p&gt;</w:t>
+      </w:r>
+    </w:p>
+    <w:p>
+      <w:pPr>
+        <w:pStyle w:val="Code"/>
+      </w:pPr>
+      <w:r>
+        <w:t xml:space="preserve">    &lt;p&gt;</w:t>
+      </w:r>
+    </w:p>
+    <w:p>
+      <w:pPr>
+        <w:pStyle w:val="Code"/>
+      </w:pPr>
+      <w:r>
+        <w:t xml:space="preserve">      &lt;strong</w:t>
+      </w:r>
+    </w:p>
+    <w:p>
+      <w:pPr>
+        <w:pStyle w:val="Code"/>
+      </w:pPr>
+      <w:r>
+        <w:t xml:space="preserve">        &gt;Ні про що не турбуйтесь, а в усьому нехай виявляються Богові ваші</w:t>
+      </w:r>
+    </w:p>
+    <w:p>
+      <w:pPr>
+        <w:pStyle w:val="Code"/>
+      </w:pPr>
+      <w:r>
+        <w:t xml:space="preserve">        бажання молитвою й проханням з подякою. І мир Божий, що вищий від</w:t>
+      </w:r>
+    </w:p>
+    <w:p>
+      <w:pPr>
+        <w:pStyle w:val="Code"/>
+      </w:pPr>
+      <w:r>
+        <w:t xml:space="preserve">        усякого розуму, хай береже серця ваші та ваші думки у Христі</w:t>
+      </w:r>
+    </w:p>
+    <w:p>
+      <w:pPr>
+        <w:pStyle w:val="Code"/>
+      </w:pPr>
+      <w:r>
+        <w:t xml:space="preserve">        </w:t>
+      </w:r>
+      <w:proofErr w:type="gramStart"/>
+      <w:r>
+        <w:t>Ісусі.&lt;</w:t>
+      </w:r>
+      <w:proofErr w:type="gramEnd"/>
+      <w:r>
+        <w:t>/strong</w:t>
+      </w:r>
+    </w:p>
+    <w:p>
+      <w:pPr>
+        <w:pStyle w:val="Code"/>
+      </w:pPr>
+      <w:r>
+        <w:t xml:space="preserve">      &gt;&lt;cite&gt; До филип'ян 4:6-7 &lt;/cite&gt;</w:t>
+      </w:r>
+    </w:p>
+    <w:p>
+      <w:pPr>
+        <w:pStyle w:val="Code"/>
+      </w:pPr>
+      <w:r>
+        <w:t xml:space="preserve">    &lt;/p&gt;</w:t>
+      </w:r>
+    </w:p>
+    <w:p>
+      <w:pPr>
+        <w:pStyle w:val="Code"/>
+      </w:pPr>
+      <w:r>
+        <w:t xml:space="preserve">    &lt;h2&gt;Товариство&lt;/h2&gt;</w:t>
+      </w:r>
+    </w:p>
+    <w:p>
+      <w:pPr>
+        <w:pStyle w:val="Code"/>
+      </w:pPr>
+      <w:r>
+        <w:t xml:space="preserve">    &lt;p&gt;</w:t>
+      </w:r>
+    </w:p>
+    <w:p>
+      <w:pPr>
+        <w:pStyle w:val="Code"/>
+      </w:pPr>
+      <w:r>
+        <w:t xml:space="preserve">      &lt;strong&gt;Бо де двоє чи троє в Ім'я Моє зібрані, там Я серед них. &lt;/strong</w:t>
+      </w:r>
+    </w:p>
+    <w:p>
+      <w:pPr>
+        <w:pStyle w:val="Code"/>
+      </w:pPr>
+      <w:r>
+        <w:t xml:space="preserve">      &gt;&lt;cite&gt; Від Матвія 18:20 &lt;/cite&gt;</w:t>
+      </w:r>
+    </w:p>
+    <w:p>
+      <w:pPr>
+        <w:pStyle w:val="Code"/>
+      </w:pPr>
+      <w:r>
+        <w:t xml:space="preserve">    &lt;/p&gt;</w:t>
+      </w:r>
+    </w:p>
+    <w:p>
+      <w:pPr>
+        <w:pStyle w:val="Code"/>
+      </w:pPr>
+      <w:r>
+        <w:t xml:space="preserve">    &lt;p&gt;</w:t>
+      </w:r>
+    </w:p>
+    <w:p>
+      <w:pPr>
+        <w:pStyle w:val="Code"/>
+      </w:pPr>
+      <w:r>
+        <w:t xml:space="preserve">      &lt;strong</w:t>
+      </w:r>
+    </w:p>
+    <w:p>
+      <w:pPr>
+        <w:pStyle w:val="Code"/>
+      </w:pPr>
+      <w:r>
+        <w:t xml:space="preserve">        &gt;І уважаймо один за одним для заохоти до любови й до добрих учинків. Не</w:t>
+      </w:r>
+    </w:p>
+    <w:p>
+      <w:pPr>
+        <w:pStyle w:val="Code"/>
+      </w:pPr>
+      <w:r>
+        <w:t xml:space="preserve">        кидаймо збору свого, як то звичай у деяких, але заохочуймося, і тим</w:t>
+      </w:r>
+    </w:p>
+    <w:p>
+      <w:pPr>
+        <w:pStyle w:val="Code"/>
+      </w:pPr>
+      <w:r>
+        <w:t xml:space="preserve">        більше, скільки більше ви бачите, що зближається день </w:t>
+      </w:r>
+      <w:proofErr w:type="gramStart"/>
+      <w:r>
+        <w:t>той.&lt;</w:t>
+      </w:r>
+      <w:proofErr w:type="gramEnd"/>
+      <w:r>
+        <w:t>/strong</w:t>
+      </w:r>
+    </w:p>
+    <w:p>
+      <w:pPr>
+        <w:pStyle w:val="Code"/>
+      </w:pPr>
+      <w:r>
+        <w:t xml:space="preserve">      &gt;&lt;cite&gt; До євреїв 10:24-25 &lt;/cite&gt;</w:t>
+      </w:r>
+    </w:p>
+    <w:p>
+      <w:pPr>
+        <w:pStyle w:val="Code"/>
+      </w:pPr>
+      <w:r>
+        <w:t xml:space="preserve">    &lt;/p&gt;</w:t>
+      </w:r>
+    </w:p>
+    <w:p>
+      <w:pPr>
+        <w:pStyle w:val="Code"/>
+      </w:pPr>
+      <w:r>
+        <w:t xml:space="preserve">    &lt;h2&gt;Свідчення&lt;/h2&gt;</w:t>
+      </w:r>
+    </w:p>
+    <w:p>
+      <w:pPr>
+        <w:pStyle w:val="Code"/>
+      </w:pPr>
+      <w:r>
+        <w:t xml:space="preserve">    &lt;p&gt;</w:t>
+      </w:r>
+    </w:p>
+    <w:p>
+      <w:pPr>
+        <w:pStyle w:val="Code"/>
+      </w:pPr>
+      <w:r>
+        <w:t xml:space="preserve">      &lt;strong</w:t>
+      </w:r>
+    </w:p>
+    <w:p>
+      <w:pPr>
+        <w:pStyle w:val="Code"/>
+      </w:pPr>
+      <w:r>
+        <w:t xml:space="preserve">        &gt;І Він каже до них: Ідіть за Мною, Я зроблю вас ловцями людей! &lt;/strong</w:t>
+      </w:r>
+    </w:p>
+    <w:p>
+      <w:pPr>
+        <w:pStyle w:val="Code"/>
+      </w:pPr>
+      <w:r>
+        <w:t xml:space="preserve">      &gt;&lt;cite&gt; Від Матвія 4:19 &lt;/cite&gt;</w:t>
+      </w:r>
+    </w:p>
+    <w:p>
+      <w:pPr>
+        <w:pStyle w:val="Code"/>
+      </w:pPr>
+      <w:r>
+        <w:t xml:space="preserve">    &lt;/p&gt;</w:t>
+      </w:r>
+    </w:p>
+    <w:p>
+      <w:pPr>
+        <w:pStyle w:val="Code"/>
+      </w:pPr>
+      <w:r>
+        <w:t xml:space="preserve">    &lt;p&gt;</w:t>
+      </w:r>
+    </w:p>
+    <w:p>
+      <w:pPr>
+        <w:pStyle w:val="Code"/>
+      </w:pPr>
+      <w:r>
+        <w:t xml:space="preserve">      &lt;strong</w:t>
+      </w:r>
+    </w:p>
+    <w:p>
+      <w:pPr>
+        <w:pStyle w:val="Code"/>
+      </w:pPr>
+      <w:r>
+        <w:t xml:space="preserve">        &gt;Бо я не соромлюсь Євангелії, бож вона сила Божа на спасіння кожному,</w:t>
+      </w:r>
+    </w:p>
+    <w:p>
+      <w:pPr>
+        <w:pStyle w:val="Code"/>
+      </w:pPr>
+      <w:r>
+        <w:t xml:space="preserve">        хто вірує, перше ж юдеєві, а потім гелленові. &lt;/strong</w:t>
+      </w:r>
+    </w:p>
+    <w:p>
+      <w:pPr>
+        <w:pStyle w:val="Code"/>
+      </w:pPr>
+      <w:r>
+        <w:t xml:space="preserve">      &gt;&lt;cite&gt; До римлян 1:16 &lt;/cite&gt;</w:t>
+      </w:r>
+    </w:p>
+    <w:p>
+      <w:pPr>
+        <w:pStyle w:val="Code"/>
+      </w:pPr>
+      <w:r>
+        <w:t xml:space="preserve">    &lt;/p&gt;</w:t>
+      </w:r>
+    </w:p>
+    <w:p>
+      <w:pPr>
+        <w:pStyle w:val="Code"/>
+      </w:pPr>
+      <w:r>
+        <w:t xml:space="preserve">  &lt;/body&gt;</w:t>
+      </w:r>
+    </w:p>
+    <w:p>
+      <w:pPr>
+        <w:pStyle w:val="Code"/>
+      </w:pPr>
+      <w:r>
+        <w:t>&lt;/html&gt;</w:t>
+      </w:r>
+    </w:p>
+    <w:p>
+      <w:pPr>
+        <w:pStyle w:val="P"/>
+      </w:pPr>
+    </w:p>
+    <w:p>
+      <w:pPr>
+        <w:pStyle w:val="H3"/>
+        <w:rPr>
+          <w:i/>
+          <w:iCs/>
+        </w:rPr>
+      </w:pPr>
+      <w:r>
+        <w:rPr>
+          <w:i/>
+          <w:iCs/>
+        </w:rPr>
+        <w:t>Вигляд</w:t>
+      </w:r>
+    </w:p>
+    <w:p>
+      <w:pPr>
+        <w:pStyle w:val="P"/>
+      </w:pPr>
+    </w:p>
+    <w:p>
+      <w:pPr>
+        <w:pStyle w:val="IMG"/>
+      </w:pPr>
+      <w:r>
+        <w:lastRenderedPageBreak/>
+        <w:drawing>
+          <wp:inline distT="0" distB="0" distL="0" distR="0" wp14:anchorId="5628BD81" wp14:editId="5F4A20FE">
+            <wp:extent cx="4653830" cy="8528050"/>
+            <wp:effectExtent l="0" t="0" r="0" b="6350"/>
+            <wp:docPr id="797055551" name="Рисунок 2"/>
+            <wp:cNvGraphicFramePr>
+              <a:graphicFrameLocks xmlns:a="http://schemas.openxmlformats.org/drawingml/2006/main" noChangeAspect="1"/>
+            </wp:cNvGraphicFramePr>
+            <a:graphic xmlns:a="http://schemas.openxmlformats.org/drawingml/2006/main">
+              <a:graphicData uri="http://schemas.openxmlformats.org/drawingml/2006/picture">
+                <pic:pic xmlns:pic="http://schemas.openxmlformats.org/drawingml/2006/picture">
+                  <pic:nvPicPr>
+                    <pic:cNvPr id="0" name="Picture 3"/>
+                    <pic:cNvPicPr>
+                      <a:picLocks noChangeAspect="1" noChangeArrowheads="1"/>
+                    </pic:cNvPicPr>
+                  </pic:nvPicPr>
+                  <pic:blipFill>
+                    <a:blip r:embed="rId7" cstate="print">
+                      <a:extLst>
+                        <a:ext uri="{28A0092B-C50C-407E-A947-70E740481C1C}">
+                          <a14:useLocalDpi xmlns:a14="http://schemas.microsoft.com/office/drawing/2010/main" val="0"/>
+                        </a:ext>
+                      </a:extLst>
+                    </a:blip>
+                    <a:srcRect/>
+                    <a:stretch>
+                      <a:fillRect/>
+                    </a:stretch>
+                  </pic:blipFill>
+                  <pic:spPr bwMode="auto">
+                    <a:xfrm>
+                      <a:off x="0" y="0"/>
+                      <a:ext cx="4656576" cy="8533083"/>
+                    </a:xfrm>
+                    <a:prstGeom prst="rect">
+                      <a:avLst/>
+                    </a:prstGeom>
+                    <a:noFill/>
+                    <a:ln>
+                      <a:noFill/>
+                    </a:ln>
+                  </pic:spPr>
+                </pic:pic>
+              </a:graphicData>
+            </a:graphic>
+          </wp:inline>
+        </w:drawing>
+      </w:r>
+    </w:p>
+    <w:p>
+      <w:pPr>
+        <w:pStyle w:val="IMG"/>
+      </w:pPr>
+      <w:r>
+        <w:t>Рисунок 1.2 – Вигляд сторінки Життя новим життям</w:t>
+      </w:r>
+    </w:p>
+    <w:p>
+      <w:pPr>
+        <w:pStyle w:val="P"/>
+        <w:ind w:firstLine="0"/>
+      </w:pPr>
+    </w:p>
+    <w:p>
+      <w:pPr>
+        <w:pStyle w:val="H2"/>
+      </w:pPr>
+      <w:r>
+        <w:t xml:space="preserve">Сторінка </w:t>
+      </w:r>
+      <w:r>
+        <w:t>Проголошення Христа</w:t>
+      </w:r>
+    </w:p>
+    <w:p>
+      <w:pPr>
+        <w:pStyle w:val="H3"/>
+        <w:rPr>
+          <w:i/>
+          <w:iCs/>
+        </w:rPr>
+      </w:pPr>
+      <w:r>
+        <w:rPr>
+          <w:i/>
+          <w:iCs/>
+        </w:rPr>
+        <w:t>Код</w:t>
+      </w:r>
+    </w:p>
+    <w:p>
+      <w:pPr>
+        <w:pStyle w:val="P"/>
+      </w:pPr>
+    </w:p>
+    <w:p>
+      <w:pPr>
+        <w:pStyle w:val="Code"/>
+      </w:pPr>
+      <w:r>
+        <w:t>&lt;!DOCTYPE html&gt;</w:t>
+      </w:r>
+    </w:p>
+    <w:p>
+      <w:pPr>
+        <w:pStyle w:val="Code"/>
+      </w:pPr>
+      <w:r>
+        <w:t>&lt;html lang="en"&gt;</w:t>
+      </w:r>
+    </w:p>
+    <w:p>
+      <w:pPr>
+        <w:pStyle w:val="Code"/>
+      </w:pPr>
+      <w:r>
+        <w:t xml:space="preserve">  &lt;head&gt;</w:t>
+      </w:r>
+    </w:p>
+    <w:p>
+      <w:pPr>
+        <w:pStyle w:val="Code"/>
+      </w:pPr>
+      <w:r>
+        <w:t xml:space="preserve">    &lt;meta charset="UTF-8" /&gt;</w:t>
+      </w:r>
+    </w:p>
+    <w:p>
+      <w:pPr>
+        <w:pStyle w:val="Code"/>
+      </w:pPr>
+      <w:r>
+        <w:t xml:space="preserve">    &lt;meta name="viewport" content="width=device-width, initial-scale=1.0" /&gt;</w:t>
+      </w:r>
+    </w:p>
+    <w:p>
+      <w:pPr>
+        <w:pStyle w:val="Code"/>
+      </w:pPr>
+      <w:r>
+        <w:t xml:space="preserve">    &lt;title&gt;Проголошення Христа&lt;/title&gt;</w:t>
+      </w:r>
+    </w:p>
+    <w:p>
+      <w:pPr>
+        <w:pStyle w:val="Code"/>
+      </w:pPr>
+      <w:r>
+        <w:t xml:space="preserve">    &lt;link rel="shortcut icon" href="../images/logo.svg" type="image/x-icon" /&gt;</w:t>
+      </w:r>
+    </w:p>
+    <w:p>
+      <w:pPr>
+        <w:pStyle w:val="Code"/>
+      </w:pPr>
+      <w:r>
+        <w:t xml:space="preserve">  &lt;/head&gt;</w:t>
+      </w:r>
+    </w:p>
+    <w:p>
+      <w:pPr>
+        <w:pStyle w:val="Code"/>
+      </w:pPr>
+      <w:r>
+        <w:t xml:space="preserve">  &lt;body&gt;</w:t>
+      </w:r>
+    </w:p>
+    <w:p>
+      <w:pPr>
+        <w:pStyle w:val="Code"/>
+      </w:pPr>
+      <w:r>
+        <w:t xml:space="preserve">    &lt;h1&gt;Проголошення Христа&lt;/h1&gt;</w:t>
+      </w:r>
+    </w:p>
+    <w:p>
+      <w:pPr>
+        <w:pStyle w:val="Code"/>
+      </w:pPr>
+      <w:r>
+        <w:t xml:space="preserve">    &lt;h2&gt;Всі згрішили&lt;/h2&gt;</w:t>
+      </w:r>
+    </w:p>
+    <w:p>
+      <w:pPr>
+        <w:pStyle w:val="Code"/>
+      </w:pPr>
+      <w:r>
+        <w:t xml:space="preserve">    &lt;p&gt;</w:t>
+      </w:r>
+    </w:p>
+    <w:p>
+      <w:pPr>
+        <w:pStyle w:val="Code"/>
+      </w:pPr>
+      <w:r>
+        <w:t xml:space="preserve">      &lt;strong&gt;бо всі згрішили, і позбавлені Божої </w:t>
+      </w:r>
+      <w:proofErr w:type="gramStart"/>
+      <w:r>
+        <w:t>слави,&lt;</w:t>
+      </w:r>
+      <w:proofErr w:type="gramEnd"/>
+      <w:r>
+        <w:t>/strong&gt;</w:t>
+      </w:r>
+    </w:p>
+    <w:p>
+      <w:pPr>
+        <w:pStyle w:val="Code"/>
+      </w:pPr>
+      <w:r>
+        <w:t xml:space="preserve">      &lt;cite&gt; До римлян 3:23&lt;/cite&gt;</w:t>
+      </w:r>
+    </w:p>
+    <w:p>
+      <w:pPr>
+        <w:pStyle w:val="Code"/>
+      </w:pPr>
+      <w:r>
+        <w:t xml:space="preserve">    &lt;/p&gt;</w:t>
+      </w:r>
+    </w:p>
+    <w:p>
+      <w:pPr>
+        <w:pStyle w:val="Code"/>
+      </w:pPr>
+      <w:r>
+        <w:t xml:space="preserve">    &lt;p&gt;</w:t>
+      </w:r>
+    </w:p>
+    <w:p>
+      <w:pPr>
+        <w:pStyle w:val="Code"/>
+      </w:pPr>
+      <w:r>
+        <w:t xml:space="preserve">      &lt;strong</w:t>
+      </w:r>
+    </w:p>
+    <w:p>
+      <w:pPr>
+        <w:pStyle w:val="Code"/>
+      </w:pPr>
+      <w:r>
+        <w:t xml:space="preserve">        &gt;Усі ми блудили, немов ті овечки, розпорошились кожен на власну дорогу,</w:t>
+      </w:r>
+    </w:p>
+    <w:p>
+      <w:pPr>
+        <w:pStyle w:val="Code"/>
+      </w:pPr>
+      <w:r>
+        <w:t xml:space="preserve">        і на Нього Господь поклав гріх усіх нас!</w:t>
+      </w:r>
+    </w:p>
+    <w:p>
+      <w:pPr>
+        <w:pStyle w:val="Code"/>
+      </w:pPr>
+      <w:r>
+        <w:t xml:space="preserve">      &lt;/strong&gt;</w:t>
+      </w:r>
+    </w:p>
+    <w:p>
+      <w:pPr>
+        <w:pStyle w:val="Code"/>
+      </w:pPr>
+      <w:r>
+        <w:t xml:space="preserve">      &lt;cite&gt; Ісая 53:6 &lt;/cite&gt;</w:t>
+      </w:r>
+    </w:p>
+    <w:p>
+      <w:pPr>
+        <w:pStyle w:val="Code"/>
+      </w:pPr>
+      <w:r>
+        <w:t xml:space="preserve">    &lt;/p&gt;</w:t>
+      </w:r>
+    </w:p>
+    <w:p>
+      <w:pPr>
+        <w:pStyle w:val="Code"/>
+      </w:pPr>
+      <w:r>
+        <w:t xml:space="preserve">    &lt;h2&gt;Покарання за гріх&lt;/h2&gt;</w:t>
+      </w:r>
+    </w:p>
+    <w:p>
+      <w:pPr>
+        <w:pStyle w:val="Code"/>
+      </w:pPr>
+      <w:r>
+        <w:t xml:space="preserve">    &lt;p&gt;</w:t>
+      </w:r>
+    </w:p>
+    <w:p>
+      <w:pPr>
+        <w:pStyle w:val="Code"/>
+      </w:pPr>
+      <w:r>
+        <w:t xml:space="preserve">      &lt;strong</w:t>
+      </w:r>
+    </w:p>
+    <w:p>
+      <w:pPr>
+        <w:pStyle w:val="Code"/>
+      </w:pPr>
+      <w:r>
+        <w:t xml:space="preserve">        &gt;Бо заплата за гріх смерть, а дар Божий вічне життя в Христі Ісусі,</w:t>
+      </w:r>
+    </w:p>
+    <w:p>
+      <w:pPr>
+        <w:pStyle w:val="Code"/>
+      </w:pPr>
+      <w:r>
+        <w:t xml:space="preserve">        Господі нашім!</w:t>
+      </w:r>
+    </w:p>
+    <w:p>
+      <w:pPr>
+        <w:pStyle w:val="Code"/>
+      </w:pPr>
+      <w:r>
+        <w:t xml:space="preserve">      &lt;/strong&gt;</w:t>
+      </w:r>
+    </w:p>
+    <w:p>
+      <w:pPr>
+        <w:pStyle w:val="Code"/>
+      </w:pPr>
+      <w:r>
+        <w:t xml:space="preserve">      &lt;cite&gt; До римлян 6:23 &lt;/cite&gt;</w:t>
+      </w:r>
+    </w:p>
+    <w:p>
+      <w:pPr>
+        <w:pStyle w:val="Code"/>
+      </w:pPr>
+      <w:r>
+        <w:t xml:space="preserve">    &lt;/p&gt;</w:t>
+      </w:r>
+    </w:p>
+    <w:p>
+      <w:pPr>
+        <w:pStyle w:val="Code"/>
+      </w:pPr>
+      <w:r>
+        <w:t xml:space="preserve">    &lt;p&gt;</w:t>
+      </w:r>
+    </w:p>
+    <w:p>
+      <w:pPr>
+        <w:pStyle w:val="Code"/>
+      </w:pPr>
+      <w:r>
+        <w:t xml:space="preserve">      &lt;strong&gt;І як людям призначено вмерти один раз, потім же суд, &lt;/strong&gt;</w:t>
+      </w:r>
+    </w:p>
+    <w:p>
+      <w:pPr>
+        <w:pStyle w:val="Code"/>
+      </w:pPr>
+      <w:r>
+        <w:t xml:space="preserve">      &lt;cite&gt; До євреїв 9:27 &lt;/cite&gt;</w:t>
+      </w:r>
+    </w:p>
+    <w:p>
+      <w:pPr>
+        <w:pStyle w:val="Code"/>
+      </w:pPr>
+      <w:r>
+        <w:t xml:space="preserve">    &lt;/p&gt;</w:t>
+      </w:r>
+    </w:p>
+    <w:p>
+      <w:pPr>
+        <w:pStyle w:val="Code"/>
+      </w:pPr>
+      <w:r>
+        <w:t xml:space="preserve">    &lt;h2&gt;Христос сплатив покарання&lt;/h2&gt;</w:t>
+      </w:r>
+    </w:p>
+    <w:p>
+      <w:pPr>
+        <w:pStyle w:val="Code"/>
+      </w:pPr>
+      <w:r>
+        <w:t xml:space="preserve">    &lt;p&gt;</w:t>
+      </w:r>
+    </w:p>
+    <w:p>
+      <w:pPr>
+        <w:pStyle w:val="Code"/>
+      </w:pPr>
+      <w:r>
+        <w:t xml:space="preserve">      &lt;strong</w:t>
+      </w:r>
+    </w:p>
+    <w:p>
+      <w:pPr>
+        <w:pStyle w:val="Code"/>
+      </w:pPr>
+      <w:r>
+        <w:t xml:space="preserve">        &gt;А Бог доводить Свою любов до нас тим, що Христос умер за нас, коли ми</w:t>
+      </w:r>
+    </w:p>
+    <w:p>
+      <w:pPr>
+        <w:pStyle w:val="Code"/>
+      </w:pPr>
+      <w:r>
+        <w:t xml:space="preserve">        були ще грішниками.</w:t>
+      </w:r>
+    </w:p>
+    <w:p>
+      <w:pPr>
+        <w:pStyle w:val="Code"/>
+      </w:pPr>
+      <w:r>
+        <w:t xml:space="preserve">      &lt;/strong&gt;</w:t>
+      </w:r>
+    </w:p>
+    <w:p>
+      <w:pPr>
+        <w:pStyle w:val="Code"/>
+      </w:pPr>
+      <w:r>
+        <w:t xml:space="preserve">      &lt;cite&gt; До римлян 5:8 &lt;/cite&gt;</w:t>
+      </w:r>
+    </w:p>
+    <w:p>
+      <w:pPr>
+        <w:pStyle w:val="Code"/>
+      </w:pPr>
+      <w:r>
+        <w:t xml:space="preserve">    &lt;/p&gt;</w:t>
+      </w:r>
+    </w:p>
+    <w:p>
+      <w:pPr>
+        <w:pStyle w:val="Code"/>
+      </w:pPr>
+      <w:r>
+        <w:t xml:space="preserve">    &lt;p&gt;</w:t>
+      </w:r>
+    </w:p>
+    <w:p>
+      <w:pPr>
+        <w:pStyle w:val="Code"/>
+      </w:pPr>
+      <w:r>
+        <w:t xml:space="preserve">      &lt;strong</w:t>
+      </w:r>
+    </w:p>
+    <w:p>
+      <w:pPr>
+        <w:pStyle w:val="Code"/>
+      </w:pPr>
+      <w:r>
+        <w:lastRenderedPageBreak/>
+        <w:t xml:space="preserve">        &gt;Бо й Христос один раз постраждав був за наші гріхи, щоб привести нас до</w:t>
+      </w:r>
+    </w:p>
+    <w:p>
+      <w:pPr>
+        <w:pStyle w:val="Code"/>
+      </w:pPr>
+      <w:r>
+        <w:t xml:space="preserve">        Бога, Праведний за неправедних, хоч умертвлений тілом, але Духом</w:t>
+      </w:r>
+    </w:p>
+    <w:p>
+      <w:pPr>
+        <w:pStyle w:val="Code"/>
+      </w:pPr>
+      <w:r>
+        <w:t xml:space="preserve">        оживлений,</w:t>
+      </w:r>
+    </w:p>
+    <w:p>
+      <w:pPr>
+        <w:pStyle w:val="Code"/>
+      </w:pPr>
+      <w:r>
+        <w:t xml:space="preserve">      &lt;/strong&gt;</w:t>
+      </w:r>
+    </w:p>
+    <w:p>
+      <w:pPr>
+        <w:pStyle w:val="Code"/>
+      </w:pPr>
+      <w:r>
+        <w:t xml:space="preserve">      &lt;cite&gt; 1 Петра 3:18 &lt;/cite&gt;</w:t>
+      </w:r>
+    </w:p>
+    <w:p>
+      <w:pPr>
+        <w:pStyle w:val="Code"/>
+      </w:pPr>
+      <w:r>
+        <w:t xml:space="preserve">    &lt;/p&gt;</w:t>
+      </w:r>
+    </w:p>
+    <w:p>
+      <w:pPr>
+        <w:pStyle w:val="Code"/>
+      </w:pPr>
+      <w:r>
+        <w:t xml:space="preserve">    &lt;h2&gt;Спасіння не через діла&lt;/h2&gt;</w:t>
+      </w:r>
+    </w:p>
+    <w:p>
+      <w:pPr>
+        <w:pStyle w:val="Code"/>
+      </w:pPr>
+      <w:r>
+        <w:t xml:space="preserve">    &lt;p&gt;</w:t>
+      </w:r>
+    </w:p>
+    <w:p>
+      <w:pPr>
+        <w:pStyle w:val="Code"/>
+      </w:pPr>
+      <w:r>
+        <w:t xml:space="preserve">      &lt;strong</w:t>
+      </w:r>
+    </w:p>
+    <w:p>
+      <w:pPr>
+        <w:pStyle w:val="Code"/>
+      </w:pPr>
+      <w:r>
+        <w:t xml:space="preserve">        &gt;Бо спасені ви благодаттю через віру, а це не від вас, то дар Божий, не</w:t>
+      </w:r>
+    </w:p>
+    <w:p>
+      <w:pPr>
+        <w:pStyle w:val="Code"/>
+      </w:pPr>
+      <w:r>
+        <w:t xml:space="preserve">        від діл, щоб ніхто не </w:t>
+      </w:r>
+      <w:proofErr w:type="gramStart"/>
+      <w:r>
+        <w:t>хвалився.&lt;</w:t>
+      </w:r>
+      <w:proofErr w:type="gramEnd"/>
+      <w:r>
+        <w:t>/strong</w:t>
+      </w:r>
+    </w:p>
+    <w:p>
+      <w:pPr>
+        <w:pStyle w:val="Code"/>
+      </w:pPr>
+      <w:r>
+        <w:t xml:space="preserve">      &gt;</w:t>
+      </w:r>
+    </w:p>
+    <w:p>
+      <w:pPr>
+        <w:pStyle w:val="Code"/>
+      </w:pPr>
+      <w:r>
+        <w:t xml:space="preserve">      &lt;cite&gt; До ефесян 2:8-9 &lt;/cite&gt;</w:t>
+      </w:r>
+    </w:p>
+    <w:p>
+      <w:pPr>
+        <w:pStyle w:val="Code"/>
+      </w:pPr>
+      <w:r>
+        <w:t xml:space="preserve">    &lt;/p&gt;</w:t>
+      </w:r>
+    </w:p>
+    <w:p>
+      <w:pPr>
+        <w:pStyle w:val="Code"/>
+      </w:pPr>
+      <w:r>
+        <w:t xml:space="preserve">    &lt;p&gt;</w:t>
+      </w:r>
+    </w:p>
+    <w:p>
+      <w:pPr>
+        <w:pStyle w:val="Code"/>
+      </w:pPr>
+      <w:r>
+        <w:t xml:space="preserve">      &lt;strong</w:t>
+      </w:r>
+    </w:p>
+    <w:p>
+      <w:pPr>
+        <w:pStyle w:val="Code"/>
+      </w:pPr>
+      <w:r>
+        <w:t xml:space="preserve">        &gt;Він нас спас не з діл праведности, що ми їх учинили були, а з Своєї</w:t>
+      </w:r>
+    </w:p>
+    <w:p>
+      <w:pPr>
+        <w:pStyle w:val="Code"/>
+      </w:pPr>
+      <w:r>
+        <w:t xml:space="preserve">        милости через купіль відродження й обновлення Духом Святим,</w:t>
+      </w:r>
+    </w:p>
+    <w:p>
+      <w:pPr>
+        <w:pStyle w:val="Code"/>
+      </w:pPr>
+      <w:r>
+        <w:t xml:space="preserve">      &lt;/strong&gt;</w:t>
+      </w:r>
+    </w:p>
+    <w:p>
+      <w:pPr>
+        <w:pStyle w:val="Code"/>
+      </w:pPr>
+      <w:r>
+        <w:t xml:space="preserve">      &lt;cite&gt; До Тита 3:5 &lt;/cite&gt;</w:t>
+      </w:r>
+    </w:p>
+    <w:p>
+      <w:pPr>
+        <w:pStyle w:val="Code"/>
+      </w:pPr>
+      <w:r>
+        <w:t xml:space="preserve">    &lt;/p&gt;</w:t>
+      </w:r>
+    </w:p>
+    <w:p>
+      <w:pPr>
+        <w:pStyle w:val="Code"/>
+      </w:pPr>
+      <w:r>
+        <w:t xml:space="preserve">    &lt;h2&gt;Мусиш прийняти Христа&lt;/h2&gt;</w:t>
+      </w:r>
+    </w:p>
+    <w:p>
+      <w:pPr>
+        <w:pStyle w:val="Code"/>
+      </w:pPr>
+      <w:r>
+        <w:t xml:space="preserve">    &lt;p&gt;</w:t>
+      </w:r>
+    </w:p>
+    <w:p>
+      <w:pPr>
+        <w:pStyle w:val="Code"/>
+      </w:pPr>
+      <w:r>
+        <w:t xml:space="preserve">      &lt;strong</w:t>
+      </w:r>
+    </w:p>
+    <w:p>
+      <w:pPr>
+        <w:pStyle w:val="Code"/>
+      </w:pPr>
+      <w:r>
+        <w:t xml:space="preserve">        &gt;А всім, що Його прийняли, їм владу дало дітьми Божими стати, тим, що</w:t>
+      </w:r>
+    </w:p>
+    <w:p>
+      <w:pPr>
+        <w:pStyle w:val="Code"/>
+      </w:pPr>
+      <w:r>
+        <w:t xml:space="preserve">        вірять у Ймення Його,</w:t>
+      </w:r>
+    </w:p>
+    <w:p>
+      <w:pPr>
+        <w:pStyle w:val="Code"/>
+      </w:pPr>
+      <w:r>
+        <w:t xml:space="preserve">      &lt;/strong&gt;</w:t>
+      </w:r>
+    </w:p>
+    <w:p>
+      <w:pPr>
+        <w:pStyle w:val="Code"/>
+      </w:pPr>
+      <w:r>
+        <w:t xml:space="preserve">      &lt;cite&gt; Від Івана 1:12 &lt;/cite&gt;</w:t>
+      </w:r>
+    </w:p>
+    <w:p>
+      <w:pPr>
+        <w:pStyle w:val="Code"/>
+      </w:pPr>
+      <w:r>
+        <w:t xml:space="preserve">    &lt;/p&gt;</w:t>
+      </w:r>
+    </w:p>
+    <w:p>
+      <w:pPr>
+        <w:pStyle w:val="Code"/>
+      </w:pPr>
+      <w:r>
+        <w:t xml:space="preserve">    &lt;p&gt;</w:t>
+      </w:r>
+    </w:p>
+    <w:p>
+      <w:pPr>
+        <w:pStyle w:val="Code"/>
+      </w:pPr>
+      <w:r>
+        <w:t xml:space="preserve">      &lt;strong</w:t>
+      </w:r>
+    </w:p>
+    <w:p>
+      <w:pPr>
+        <w:pStyle w:val="Code"/>
+      </w:pPr>
+      <w:r>
+        <w:t xml:space="preserve">        &gt;Ось Я стою під дверима та стукаю: коли хто почує Мій голос і двері</w:t>
+      </w:r>
+    </w:p>
+    <w:p>
+      <w:pPr>
+        <w:pStyle w:val="Code"/>
+      </w:pPr>
+      <w:r>
+        <w:t xml:space="preserve">        відчинить, Я до нього ввійду, і буду вечеряти з ним, а він зо Мною.</w:t>
+      </w:r>
+    </w:p>
+    <w:p>
+      <w:pPr>
+        <w:pStyle w:val="Code"/>
+      </w:pPr>
+      <w:r>
+        <w:t xml:space="preserve">      &lt;/strong&gt;</w:t>
+      </w:r>
+    </w:p>
+    <w:p>
+      <w:pPr>
+        <w:pStyle w:val="Code"/>
+      </w:pPr>
+      <w:r>
+        <w:t xml:space="preserve">      &lt;cite&gt; Об'явлення 3:20 &lt;/cite&gt;</w:t>
+      </w:r>
+    </w:p>
+    <w:p>
+      <w:pPr>
+        <w:pStyle w:val="Code"/>
+      </w:pPr>
+      <w:r>
+        <w:t xml:space="preserve">    &lt;/p&gt;</w:t>
+      </w:r>
+    </w:p>
+    <w:p>
+      <w:pPr>
+        <w:pStyle w:val="Code"/>
+      </w:pPr>
+      <w:r>
+        <w:t xml:space="preserve">    &lt;h2&gt;Гарантія спасіння&lt;/h2&gt;</w:t>
+      </w:r>
+    </w:p>
+    <w:p>
+      <w:pPr>
+        <w:pStyle w:val="Code"/>
+      </w:pPr>
+      <w:r>
+        <w:t xml:space="preserve">    &lt;p&gt;</w:t>
+      </w:r>
+    </w:p>
+    <w:p>
+      <w:pPr>
+        <w:pStyle w:val="Code"/>
+      </w:pPr>
+      <w:r>
+        <w:t xml:space="preserve">      &lt;strong</w:t>
+      </w:r>
+    </w:p>
+    <w:p>
+      <w:pPr>
+        <w:pStyle w:val="Code"/>
+      </w:pPr>
+      <w:r>
+        <w:t xml:space="preserve">        &gt;Оце написав я до вас, що віруєте в Ім'я Божого Сина, щоб ви знали, що</w:t>
+      </w:r>
+    </w:p>
+    <w:p>
+      <w:pPr>
+        <w:pStyle w:val="Code"/>
+      </w:pPr>
+      <w:r>
+        <w:t xml:space="preserve">        ви віруючи в Ім'я Божого Сина, маєте вічне життя.</w:t>
+      </w:r>
+    </w:p>
+    <w:p>
+      <w:pPr>
+        <w:pStyle w:val="Code"/>
+      </w:pPr>
+      <w:r>
+        <w:t xml:space="preserve">      &lt;/strong&gt;</w:t>
+      </w:r>
+    </w:p>
+    <w:p>
+      <w:pPr>
+        <w:pStyle w:val="Code"/>
+      </w:pPr>
+      <w:r>
+        <w:t xml:space="preserve">      &lt;cite&gt; 1 Івана 5:13 &lt;/cite&gt;</w:t>
+      </w:r>
+    </w:p>
+    <w:p>
+      <w:pPr>
+        <w:pStyle w:val="Code"/>
+      </w:pPr>
+      <w:r>
+        <w:t xml:space="preserve">    &lt;/p&gt;</w:t>
+      </w:r>
+    </w:p>
+    <w:p>
+      <w:pPr>
+        <w:pStyle w:val="Code"/>
+      </w:pPr>
+      <w:r>
+        <w:t xml:space="preserve">    &lt;p&gt;</w:t>
+      </w:r>
+    </w:p>
+    <w:p>
+      <w:pPr>
+        <w:pStyle w:val="Code"/>
+      </w:pPr>
+      <w:r>
+        <w:t xml:space="preserve">      &lt;strong</w:t>
+      </w:r>
+    </w:p>
+    <w:p>
+      <w:pPr>
+        <w:pStyle w:val="Code"/>
+      </w:pPr>
+      <w:r>
+        <w:t xml:space="preserve">        &gt;Поправді, поправді кажу вам: Хто слухає слова Мого, і вірує в Того, Хто</w:t>
+      </w:r>
+    </w:p>
+    <w:p>
+      <w:pPr>
+        <w:pStyle w:val="Code"/>
+      </w:pPr>
+      <w:r>
+        <w:t xml:space="preserve">        послав Мене, життя вічне той має, і на суд не приходить, але перейшов</w:t>
+      </w:r>
+    </w:p>
+    <w:p>
+      <w:pPr>
+        <w:pStyle w:val="Code"/>
+      </w:pPr>
+      <w:r>
+        <w:lastRenderedPageBreak/>
+        <w:t xml:space="preserve">        він від смерти в життя.</w:t>
+      </w:r>
+    </w:p>
+    <w:p>
+      <w:pPr>
+        <w:pStyle w:val="Code"/>
+      </w:pPr>
+      <w:r>
+        <w:t xml:space="preserve">      &lt;/strong&gt;</w:t>
+      </w:r>
+    </w:p>
+    <w:p>
+      <w:pPr>
+        <w:pStyle w:val="Code"/>
+      </w:pPr>
+      <w:r>
+        <w:t xml:space="preserve">      &lt;cite&gt; Від Івана 5:24 &lt;/cite&gt;</w:t>
+      </w:r>
+    </w:p>
+    <w:p>
+      <w:pPr>
+        <w:pStyle w:val="Code"/>
+      </w:pPr>
+      <w:r>
+        <w:t xml:space="preserve">    &lt;/p&gt;</w:t>
+      </w:r>
+    </w:p>
+    <w:p>
+      <w:pPr>
+        <w:pStyle w:val="Code"/>
+      </w:pPr>
+      <w:r>
+        <w:t xml:space="preserve">  &lt;/body&gt;</w:t>
+      </w:r>
+    </w:p>
+    <w:p>
+      <w:pPr>
+        <w:pStyle w:val="Code"/>
+      </w:pPr>
+      <w:r>
+        <w:t>&lt;/html&gt;</w:t>
+      </w:r>
+    </w:p>
+    <w:p>
+      <w:pPr>
+        <w:pStyle w:val="P"/>
+      </w:pPr>
+    </w:p>
+    <w:p>
+      <w:pPr>
+        <w:pStyle w:val="H3"/>
+        <w:rPr>
+          <w:i/>
+          <w:iCs/>
+        </w:rPr>
+      </w:pPr>
+      <w:r>
+        <w:rPr>
+          <w:i/>
+          <w:iCs/>
+        </w:rPr>
+        <w:t>Вигляд</w:t>
+      </w:r>
+    </w:p>
+    <w:p>
+      <w:pPr>
+        <w:pStyle w:val="P"/>
+      </w:pPr>
+    </w:p>
+    <w:p>
+      <w:pPr>
+        <w:pStyle w:val="IMG"/>
+      </w:pPr>
+      <w:r>
+        <w:lastRenderedPageBreak/>
+        <w:drawing>
+          <wp:inline distT="0" distB="0" distL="0" distR="0" wp14:anchorId="7E37F870" wp14:editId="5B4B132A">
+            <wp:extent cx="4907997" cy="8528050"/>
+            <wp:effectExtent l="0" t="0" r="6985" b="6350"/>
+            <wp:docPr id="2045644326" name="Рисунок 3" descr="Зображення, що містить текст, Шрифт, знімок екрана, документ&#10;&#10;Автоматично згенерований опис"/>
+            <wp:cNvGraphicFramePr>
+              <a:graphicFrameLocks xmlns:a="http://schemas.openxmlformats.org/drawingml/2006/main" noChangeAspect="1"/>
+            </wp:cNvGraphicFramePr>
+            <a:graphic xmlns:a="http://schemas.openxmlformats.org/drawingml/2006/main">
+              <a:graphicData uri="http://schemas.openxmlformats.org/drawingml/2006/picture">
+                <pic:pic xmlns:pic="http://schemas.openxmlformats.org/drawingml/2006/picture">
+                  <pic:nvPicPr>
+                    <pic:cNvPr id="2045644326" name="Рисунок 3" descr="Зображення, що містить текст, Шрифт, знімок екрана, документ&#10;&#10;Автоматично згенерований опис"/>
+                    <pic:cNvPicPr>
+                      <a:picLocks noChangeAspect="1" noChangeArrowheads="1"/>
+                    </pic:cNvPicPr>
+                  </pic:nvPicPr>
+                  <pic:blipFill>
+                    <a:blip r:embed="rId8" cstate="print">
+                      <a:extLst>
+                        <a:ext uri="{28A0092B-C50C-407E-A947-70E740481C1C}">
+                          <a14:useLocalDpi xmlns:a14="http://schemas.microsoft.com/office/drawing/2010/main" val="0"/>
+                        </a:ext>
+                      </a:extLst>
+                    </a:blip>
+                    <a:srcRect/>
+                    <a:stretch>
+                      <a:fillRect/>
+                    </a:stretch>
+                  </pic:blipFill>
+                  <pic:spPr bwMode="auto">
+                    <a:xfrm>
+                      <a:off x="0" y="0"/>
+                      <a:ext cx="4912883" cy="8536540"/>
+                    </a:xfrm>
+                    <a:prstGeom prst="rect">
+                      <a:avLst/>
+                    </a:prstGeom>
+                    <a:noFill/>
+                    <a:ln>
+                      <a:noFill/>
+                    </a:ln>
+                  </pic:spPr>
+                </pic:pic>
+              </a:graphicData>
+            </a:graphic>
+          </wp:inline>
+        </w:drawing>
+      </w:r>
+    </w:p>
+    <w:p>
+      <w:pPr>
+        <w:pStyle w:val="IMG"/>
+      </w:pPr>
+      <w:r>
+        <w:t>Рисунок 1.3 – Вигляд сторінки Проголошення Христа</w:t>
+      </w:r>
+    </w:p>
+    <w:p>
+      <w:pPr>
+        <w:pStyle w:val="P"/>
+      </w:pPr>
+    </w:p>
+    <w:p>
+      <w:pPr>
+        <w:pStyle w:val="H2"/>
+      </w:pPr>
+      <w:r>
+        <w:t xml:space="preserve">Сторінка </w:t>
+      </w:r>
+      <w:r>
+        <w:t>Опора на Божі ресурси</w:t>
+      </w:r>
+    </w:p>
+    <w:p>
+      <w:pPr>
+        <w:pStyle w:val="H3"/>
+        <w:rPr>
+          <w:i/>
+          <w:iCs/>
+        </w:rPr>
+      </w:pPr>
+      <w:r>
+        <w:rPr>
+          <w:i/>
+          <w:iCs/>
+        </w:rPr>
+        <w:t>Код</w:t>
+      </w:r>
+    </w:p>
+    <w:p>
+      <w:pPr>
+        <w:pStyle w:val="P"/>
+      </w:pPr>
+    </w:p>
+    <w:p>
+      <w:pPr>
+        <w:pStyle w:val="Code"/>
+      </w:pPr>
+      <w:r>
+        <w:t>&lt;!DOCTYPE html&gt;</w:t>
+      </w:r>
+    </w:p>
+    <w:p>
+      <w:pPr>
+        <w:pStyle w:val="Code"/>
+      </w:pPr>
+      <w:r>
+        <w:t>&lt;html lang="en"&gt;</w:t>
+      </w:r>
+    </w:p>
+    <w:p>
+      <w:pPr>
+        <w:pStyle w:val="Code"/>
+      </w:pPr>
+      <w:r>
+        <w:t xml:space="preserve">  &lt;head&gt;</w:t>
+      </w:r>
+    </w:p>
+    <w:p>
+      <w:pPr>
+        <w:pStyle w:val="Code"/>
+      </w:pPr>
+      <w:r>
+        <w:t xml:space="preserve">    &lt;meta charset="UTF-8" /&gt;</w:t>
+      </w:r>
+    </w:p>
+    <w:p>
+      <w:pPr>
+        <w:pStyle w:val="Code"/>
+      </w:pPr>
+      <w:r>
+        <w:t xml:space="preserve">    &lt;meta name="viewport" content="width=device-width, initial-scale=1.0" /&gt;</w:t>
+      </w:r>
+    </w:p>
+    <w:p>
+      <w:pPr>
+        <w:pStyle w:val="Code"/>
+      </w:pPr>
+      <w:r>
+        <w:t xml:space="preserve">    &lt;title&gt;Опора на Божі ресурси&lt;/title&gt;</w:t>
+      </w:r>
+    </w:p>
+    <w:p>
+      <w:pPr>
+        <w:pStyle w:val="Code"/>
+      </w:pPr>
+      <w:r>
+        <w:t xml:space="preserve">    &lt;link rel="shortcut icon" href="../images/logo.svg" type="image/x-icon" /&gt;</w:t>
+      </w:r>
+    </w:p>
+    <w:p>
+      <w:pPr>
+        <w:pStyle w:val="Code"/>
+      </w:pPr>
+      <w:r>
+        <w:t xml:space="preserve">  &lt;/head&gt;</w:t>
+      </w:r>
+    </w:p>
+    <w:p>
+      <w:pPr>
+        <w:pStyle w:val="Code"/>
+      </w:pPr>
+      <w:r>
+        <w:t xml:space="preserve">  &lt;body&gt;</w:t>
+      </w:r>
+    </w:p>
+    <w:p>
+      <w:pPr>
+        <w:pStyle w:val="Code"/>
+      </w:pPr>
+      <w:r>
+        <w:t xml:space="preserve">    &lt;h1&gt;Опора на Божі ресурси&lt;/h1&gt;</w:t>
+      </w:r>
+    </w:p>
+    <w:p>
+      <w:pPr>
+        <w:pStyle w:val="Code"/>
+      </w:pPr>
+      <w:r>
+        <w:t xml:space="preserve">    &lt;h2&gt;Його Дух&lt;/h2&gt;</w:t>
+      </w:r>
+    </w:p>
+    <w:p>
+      <w:pPr>
+        <w:pStyle w:val="Code"/>
+      </w:pPr>
+      <w:r>
+        <w:t xml:space="preserve">    &lt;p&gt;</w:t>
+      </w:r>
+    </w:p>
+    <w:p>
+      <w:pPr>
+        <w:pStyle w:val="Code"/>
+      </w:pPr>
+      <w:r>
+        <w:t xml:space="preserve">      &lt;strong</w:t>
+      </w:r>
+    </w:p>
+    <w:p>
+      <w:pPr>
+        <w:pStyle w:val="Code"/>
+      </w:pPr>
+      <w:r>
+        <w:t xml:space="preserve">        &gt;Чи не знаєте ви, що ви Божий храм, і Дух Божий у вас пробуває? &lt;/strong</w:t>
+      </w:r>
+    </w:p>
+    <w:p>
+      <w:pPr>
+        <w:pStyle w:val="Code"/>
+      </w:pPr>
+      <w:r>
+        <w:t xml:space="preserve">      &gt;&lt;cite&gt; 1 до коринтян 3:16 &lt;/cite&gt;</w:t>
+      </w:r>
+    </w:p>
+    <w:p>
+      <w:pPr>
+        <w:pStyle w:val="Code"/>
+      </w:pPr>
+      <w:r>
+        <w:t xml:space="preserve">    &lt;/p&gt;</w:t>
+      </w:r>
+    </w:p>
+    <w:p>
+      <w:pPr>
+        <w:pStyle w:val="Code"/>
+      </w:pPr>
+      <w:r>
+        <w:t xml:space="preserve">    &lt;p&gt;</w:t>
+      </w:r>
+    </w:p>
+    <w:p>
+      <w:pPr>
+        <w:pStyle w:val="Code"/>
+      </w:pPr>
+      <w:r>
+        <w:t xml:space="preserve">      &lt;strong</w:t>
+      </w:r>
+    </w:p>
+    <w:p>
+      <w:pPr>
+        <w:pStyle w:val="Code"/>
+      </w:pPr>
+      <w:r>
+        <w:t xml:space="preserve">        &gt;А ми прийняли духа не світу, але Духа, що з Бога, щоб знати про речі,</w:t>
+      </w:r>
+    </w:p>
+    <w:p>
+      <w:pPr>
+        <w:pStyle w:val="Code"/>
+      </w:pPr>
+      <w:r>
+        <w:t xml:space="preserve">        від Бога даровані нам, &lt;/strong</w:t>
+      </w:r>
+    </w:p>
+    <w:p>
+      <w:pPr>
+        <w:pStyle w:val="Code"/>
+      </w:pPr>
+      <w:r>
+        <w:t xml:space="preserve">      &gt;&lt;cite&gt; 1 до коринтян 2:12 &lt;/cite&gt;</w:t>
+      </w:r>
+    </w:p>
+    <w:p>
+      <w:pPr>
+        <w:pStyle w:val="Code"/>
+      </w:pPr>
+      <w:r>
+        <w:t xml:space="preserve">    &lt;/p&gt;</w:t>
+      </w:r>
+    </w:p>
+    <w:p>
+      <w:pPr>
+        <w:pStyle w:val="Code"/>
+      </w:pPr>
+      <w:r>
+        <w:t xml:space="preserve">    &lt;h2&gt;Його Сила&lt;/h2&gt;</w:t>
+      </w:r>
+    </w:p>
+    <w:p>
+      <w:pPr>
+        <w:pStyle w:val="Code"/>
+      </w:pPr>
+      <w:r>
+        <w:t xml:space="preserve">    &lt;p&gt;</w:t>
+      </w:r>
+    </w:p>
+    <w:p>
+      <w:pPr>
+        <w:pStyle w:val="Code"/>
+      </w:pPr>
+      <w:r>
+        <w:t xml:space="preserve">      &lt;strong</w:t>
+      </w:r>
+    </w:p>
+    <w:p>
+      <w:pPr>
+        <w:pStyle w:val="Code"/>
+      </w:pPr>
+      <w:r>
+        <w:t xml:space="preserve">        &gt;не бійся, з тобою бо Я, і не озирайсь, бо Я Бог твій! Зміцню Я тебе, і</w:t>
+      </w:r>
+    </w:p>
+    <w:p>
+      <w:pPr>
+        <w:pStyle w:val="Code"/>
+      </w:pPr>
+      <w:r>
+        <w:t xml:space="preserve">        тобі поможу, і правицею правди Своєї тебе Я підтримаю. &lt;/strong</w:t>
+      </w:r>
+    </w:p>
+    <w:p>
+      <w:pPr>
+        <w:pStyle w:val="Code"/>
+      </w:pPr>
+      <w:r>
+        <w:t xml:space="preserve">      &gt;&lt;cite&gt; Ісая 41:10 &lt;/cite&gt;</w:t>
+      </w:r>
+    </w:p>
+    <w:p>
+      <w:pPr>
+        <w:pStyle w:val="Code"/>
+      </w:pPr>
+      <w:r>
+        <w:t xml:space="preserve">    &lt;/p&gt;</w:t>
+      </w:r>
+    </w:p>
+    <w:p>
+      <w:pPr>
+        <w:pStyle w:val="Code"/>
+      </w:pPr>
+      <w:r>
+        <w:t xml:space="preserve">    &lt;p&gt;</w:t>
+      </w:r>
+    </w:p>
+    <w:p>
+      <w:pPr>
+        <w:pStyle w:val="Code"/>
+      </w:pPr>
+      <w:r>
+        <w:t xml:space="preserve">      &lt;strong&gt;Я все можу в Тім, Хто мене підкріпляє, в Ісусі Христі. &lt;/strong</w:t>
+      </w:r>
+    </w:p>
+    <w:p>
+      <w:pPr>
+        <w:pStyle w:val="Code"/>
+      </w:pPr>
+      <w:r>
+        <w:t xml:space="preserve">      &gt;&lt;cite&gt; До филип'ян 4:13 &lt;/cite&gt;</w:t>
+      </w:r>
+    </w:p>
+    <w:p>
+      <w:pPr>
+        <w:pStyle w:val="Code"/>
+      </w:pPr>
+      <w:r>
+        <w:t xml:space="preserve">    &lt;/p&gt;</w:t>
+      </w:r>
+    </w:p>
+    <w:p>
+      <w:pPr>
+        <w:pStyle w:val="Code"/>
+      </w:pPr>
+      <w:r>
+        <w:t xml:space="preserve">    &lt;h2&gt;Його Вірність&lt;/h2&gt;</w:t>
+      </w:r>
+    </w:p>
+    <w:p>
+      <w:pPr>
+        <w:pStyle w:val="Code"/>
+      </w:pPr>
+      <w:r>
+        <w:t xml:space="preserve">    &lt;p&gt;</w:t>
+      </w:r>
+    </w:p>
+    <w:p>
+      <w:pPr>
+        <w:pStyle w:val="Code"/>
+      </w:pPr>
+      <w:r>
+        <w:t xml:space="preserve">      &lt;strong</w:t>
+      </w:r>
+    </w:p>
+    <w:p>
+      <w:pPr>
+        <w:pStyle w:val="Code"/>
+      </w:pPr>
+      <w:r>
+        <w:t xml:space="preserve">        &gt;Це милість Господня, що ми не погинули, бо не покінчилось Його</w:t>
+      </w:r>
+    </w:p>
+    <w:p>
+      <w:pPr>
+        <w:pStyle w:val="Code"/>
+      </w:pPr>
+      <w:r>
+        <w:t xml:space="preserve">        милосердя, нове воно кожного ранку, велика бо вірність </w:t>
+      </w:r>
+      <w:proofErr w:type="gramStart"/>
+      <w:r>
+        <w:t>Твоя!&lt;</w:t>
+      </w:r>
+      <w:proofErr w:type="gramEnd"/>
+      <w:r>
+        <w:t>/strong</w:t>
+      </w:r>
+    </w:p>
+    <w:p>
+      <w:pPr>
+        <w:pStyle w:val="Code"/>
+      </w:pPr>
+      <w:r>
+        <w:t xml:space="preserve">      &gt;&lt;cite&gt; Плач Єремії 3:22-23 &lt;/cite&gt;</w:t>
+      </w:r>
+    </w:p>
+    <w:p>
+      <w:pPr>
+        <w:pStyle w:val="Code"/>
+      </w:pPr>
+      <w:r>
+        <w:t xml:space="preserve">    &lt;/p&gt;</w:t>
+      </w:r>
+    </w:p>
+    <w:p>
+      <w:pPr>
+        <w:pStyle w:val="Code"/>
+      </w:pPr>
+      <w:r>
+        <w:t xml:space="preserve">    &lt;p&gt;</w:t>
+      </w:r>
+    </w:p>
+    <w:p>
+      <w:pPr>
+        <w:pStyle w:val="Code"/>
+      </w:pPr>
+      <w:r>
+        <w:t xml:space="preserve">      &lt;strong</w:t>
+      </w:r>
+    </w:p>
+    <w:p>
+      <w:pPr>
+        <w:pStyle w:val="Code"/>
+      </w:pPr>
+      <w:r>
+        <w:lastRenderedPageBreak/>
+        <w:t xml:space="preserve">        &gt;Бог не чоловік, щоб неправду казати, і Він не син людський, щоб Йому</w:t>
+      </w:r>
+    </w:p>
+    <w:p>
+      <w:pPr>
+        <w:pStyle w:val="Code"/>
+      </w:pPr>
+      <w:r>
+        <w:t xml:space="preserve">        жалкувати. Чи ж Він був сказав і не зробить, чи ж Він говорив та й не</w:t>
+      </w:r>
+    </w:p>
+    <w:p>
+      <w:pPr>
+        <w:pStyle w:val="Code"/>
+      </w:pPr>
+      <w:r>
+        <w:t xml:space="preserve">        виконає? &lt;/strong</w:t>
+      </w:r>
+    </w:p>
+    <w:p>
+      <w:pPr>
+        <w:pStyle w:val="Code"/>
+      </w:pPr>
+      <w:r>
+        <w:t xml:space="preserve">      &gt;&lt;cite&gt; Числа 23:19 &lt;/cite&gt;</w:t>
+      </w:r>
+    </w:p>
+    <w:p>
+      <w:pPr>
+        <w:pStyle w:val="Code"/>
+      </w:pPr>
+      <w:r>
+        <w:t xml:space="preserve">    &lt;/p&gt;</w:t>
+      </w:r>
+    </w:p>
+    <w:p>
+      <w:pPr>
+        <w:pStyle w:val="Code"/>
+      </w:pPr>
+      <w:r>
+        <w:t xml:space="preserve">    &lt;h2&gt;Його Мир&lt;/h2&gt;</w:t>
+      </w:r>
+    </w:p>
+    <w:p>
+      <w:pPr>
+        <w:pStyle w:val="Code"/>
+      </w:pPr>
+      <w:r>
+        <w:t xml:space="preserve">    &lt;p&gt;</w:t>
+      </w:r>
+    </w:p>
+    <w:p>
+      <w:pPr>
+        <w:pStyle w:val="Code"/>
+      </w:pPr>
+      <w:r>
+        <w:t xml:space="preserve">      &lt;strong</w:t>
+      </w:r>
+    </w:p>
+    <w:p>
+      <w:pPr>
+        <w:pStyle w:val="Code"/>
+      </w:pPr>
+      <w:r>
+        <w:t xml:space="preserve">        &gt;Думку, оперту на Тебе, збережеш Ти у повнім спокої, бо на Тебе надію</w:t>
+      </w:r>
+    </w:p>
+    <w:p>
+      <w:pPr>
+        <w:pStyle w:val="Code"/>
+      </w:pPr>
+      <w:r>
+        <w:t xml:space="preserve">        вона покладає. &lt;/strong</w:t>
+      </w:r>
+    </w:p>
+    <w:p>
+      <w:pPr>
+        <w:pStyle w:val="Code"/>
+      </w:pPr>
+      <w:r>
+        <w:t xml:space="preserve">      &gt;&lt;cite&gt; Ісая 26:3 &lt;/cite&gt;</w:t>
+      </w:r>
+    </w:p>
+    <w:p>
+      <w:pPr>
+        <w:pStyle w:val="Code"/>
+      </w:pPr>
+      <w:r>
+        <w:t xml:space="preserve">    &lt;/p&gt;</w:t>
+      </w:r>
+    </w:p>
+    <w:p>
+      <w:pPr>
+        <w:pStyle w:val="Code"/>
+      </w:pPr>
+      <w:r>
+        <w:t xml:space="preserve">    &lt;p&gt;</w:t>
+      </w:r>
+    </w:p>
+    <w:p>
+      <w:pPr>
+        <w:pStyle w:val="Code"/>
+      </w:pPr>
+      <w:r>
+        <w:t xml:space="preserve">      &lt;strong</w:t>
+      </w:r>
+    </w:p>
+    <w:p>
+      <w:pPr>
+        <w:pStyle w:val="Code"/>
+      </w:pPr>
+      <w:r>
+        <w:t xml:space="preserve">        &gt;Покладіть на Нього всю вашу журбу, бо Він опікується вами! &lt;/strong</w:t>
+      </w:r>
+    </w:p>
+    <w:p>
+      <w:pPr>
+        <w:pStyle w:val="Code"/>
+      </w:pPr>
+      <w:r>
+        <w:t xml:space="preserve">      &gt;&lt;cite&gt; 1 Петра 5:7 &lt;/cite&gt;</w:t>
+      </w:r>
+    </w:p>
+    <w:p>
+      <w:pPr>
+        <w:pStyle w:val="Code"/>
+      </w:pPr>
+      <w:r>
+        <w:t xml:space="preserve">    &lt;/p&gt;</w:t>
+      </w:r>
+    </w:p>
+    <w:p>
+      <w:pPr>
+        <w:pStyle w:val="Code"/>
+      </w:pPr>
+      <w:r>
+        <w:t xml:space="preserve">    &lt;h2&gt;Його Забезпечення&lt;/h2&gt;</w:t>
+      </w:r>
+    </w:p>
+    <w:p>
+      <w:pPr>
+        <w:pStyle w:val="Code"/>
+      </w:pPr>
+      <w:r>
+        <w:t xml:space="preserve">    &lt;p&gt;</w:t>
+      </w:r>
+    </w:p>
+    <w:p>
+      <w:pPr>
+        <w:pStyle w:val="Code"/>
+      </w:pPr>
+      <w:r>
+        <w:t xml:space="preserve">      &lt;strong</w:t>
+      </w:r>
+    </w:p>
+    <w:p>
+      <w:pPr>
+        <w:pStyle w:val="Code"/>
+      </w:pPr>
+      <w:r>
+        <w:t xml:space="preserve">        &gt;Той же, Хто Сина Свого не пожалів, але видав Його за всіх нас, як же не</w:t>
+      </w:r>
+    </w:p>
+    <w:p>
+      <w:pPr>
+        <w:pStyle w:val="Code"/>
+      </w:pPr>
+      <w:r>
+        <w:t xml:space="preserve">        дав би Він нам із Ним і всього? &lt;/strong</w:t>
+      </w:r>
+    </w:p>
+    <w:p>
+      <w:pPr>
+        <w:pStyle w:val="Code"/>
+      </w:pPr>
+      <w:r>
+        <w:t xml:space="preserve">      &gt;&lt;cite&gt; До римлян 8:32 &lt;/cite&gt;</w:t>
+      </w:r>
+    </w:p>
+    <w:p>
+      <w:pPr>
+        <w:pStyle w:val="Code"/>
+      </w:pPr>
+      <w:r>
+        <w:t xml:space="preserve">    &lt;/p&gt;</w:t>
+      </w:r>
+    </w:p>
+    <w:p>
+      <w:pPr>
+        <w:pStyle w:val="Code"/>
+      </w:pPr>
+      <w:r>
+        <w:t xml:space="preserve">    &lt;p&gt;</w:t>
+      </w:r>
+    </w:p>
+    <w:p>
+      <w:pPr>
+        <w:pStyle w:val="Code"/>
+      </w:pPr>
+      <w:r>
+        <w:t xml:space="preserve">      &lt;strong</w:t>
+      </w:r>
+    </w:p>
+    <w:p>
+      <w:pPr>
+        <w:pStyle w:val="Code"/>
+      </w:pPr>
+      <w:r>
+        <w:t xml:space="preserve">        &gt;А мій Бог нехай виповнить вашу всяку потребу за Своїм багатством у</w:t>
+      </w:r>
+    </w:p>
+    <w:p>
+      <w:pPr>
+        <w:pStyle w:val="Code"/>
+      </w:pPr>
+      <w:r>
+        <w:t xml:space="preserve">        Славі, у Христі Ісусі. &lt;/strong</w:t>
+      </w:r>
+    </w:p>
+    <w:p>
+      <w:pPr>
+        <w:pStyle w:val="Code"/>
+      </w:pPr>
+      <w:r>
+        <w:t xml:space="preserve">      &gt;&lt;cite&gt; До филип'ян 4:19 &lt;/cite&gt;</w:t>
+      </w:r>
+    </w:p>
+    <w:p>
+      <w:pPr>
+        <w:pStyle w:val="Code"/>
+      </w:pPr>
+      <w:r>
+        <w:t xml:space="preserve">    &lt;/p&gt;</w:t>
+      </w:r>
+    </w:p>
+    <w:p>
+      <w:pPr>
+        <w:pStyle w:val="Code"/>
+      </w:pPr>
+      <w:r>
+        <w:t xml:space="preserve">    &lt;h2&gt;Його допомога у спокусах&lt;/h2&gt;</w:t>
+      </w:r>
+    </w:p>
+    <w:p>
+      <w:pPr>
+        <w:pStyle w:val="Code"/>
+      </w:pPr>
+      <w:r>
+        <w:t xml:space="preserve">    &lt;p&gt;</w:t>
+      </w:r>
+    </w:p>
+    <w:p>
+      <w:pPr>
+        <w:pStyle w:val="Code"/>
+      </w:pPr>
+      <w:r>
+        <w:t xml:space="preserve">      &lt;strong</w:t>
+      </w:r>
+    </w:p>
+    <w:p>
+      <w:pPr>
+        <w:pStyle w:val="Code"/>
+      </w:pPr>
+      <w:r>
+        <w:t xml:space="preserve">        &gt;Бо в чому був Сам постраждав, випробовуваний, у тому Він може й</w:t>
+      </w:r>
+    </w:p>
+    <w:p>
+      <w:pPr>
+        <w:pStyle w:val="Code"/>
+      </w:pPr>
+      <w:r>
+        <w:t xml:space="preserve">        випробовуваним помогти. &lt;/strong</w:t>
+      </w:r>
+    </w:p>
+    <w:p>
+      <w:pPr>
+        <w:pStyle w:val="Code"/>
+      </w:pPr>
+      <w:r>
+        <w:t xml:space="preserve">      &gt;&lt;cite&gt; До євреїв 2:18 &lt;/cite&gt;</w:t>
+      </w:r>
+    </w:p>
+    <w:p>
+      <w:pPr>
+        <w:pStyle w:val="Code"/>
+      </w:pPr>
+      <w:r>
+        <w:t xml:space="preserve">    &lt;/p&gt;</w:t>
+      </w:r>
+    </w:p>
+    <w:p>
+      <w:pPr>
+        <w:pStyle w:val="Code"/>
+      </w:pPr>
+      <w:r>
+        <w:t xml:space="preserve">    &lt;p&gt;</w:t>
+      </w:r>
+    </w:p>
+    <w:p>
+      <w:pPr>
+        <w:pStyle w:val="Code"/>
+      </w:pPr>
+      <w:r>
+        <w:t xml:space="preserve">      &lt;strong</w:t>
+      </w:r>
+    </w:p>
+    <w:p>
+      <w:pPr>
+        <w:pStyle w:val="Code"/>
+      </w:pPr>
+      <w:r>
+        <w:t xml:space="preserve">        &gt;Чим додержить юнак у чистоті свою стежку? Як держатиметься Твоїх слів!</w:t>
+      </w:r>
+    </w:p>
+    <w:p>
+      <w:pPr>
+        <w:pStyle w:val="Code"/>
+      </w:pPr>
+      <w:r>
+        <w:t xml:space="preserve">        Цілим серцем своїм я шукаю Тебе, не дай же мені заблудитися від Твоїх</w:t>
+      </w:r>
+    </w:p>
+    <w:p>
+      <w:pPr>
+        <w:pStyle w:val="Code"/>
+      </w:pPr>
+      <w:r>
+        <w:t xml:space="preserve">        заповідей! Я в серці своїм заховав Твоє слово, щоб мені не грішити проти</w:t>
+      </w:r>
+    </w:p>
+    <w:p>
+      <w:pPr>
+        <w:pStyle w:val="Code"/>
+      </w:pPr>
+      <w:r>
+        <w:t xml:space="preserve">        </w:t>
+      </w:r>
+      <w:proofErr w:type="gramStart"/>
+      <w:r>
+        <w:t>Тебе.&lt;</w:t>
+      </w:r>
+      <w:proofErr w:type="gramEnd"/>
+      <w:r>
+        <w:t>/strong</w:t>
+      </w:r>
+    </w:p>
+    <w:p>
+      <w:pPr>
+        <w:pStyle w:val="Code"/>
+      </w:pPr>
+      <w:r>
+        <w:t xml:space="preserve">      &gt;&lt;cite&gt; Псалми 119:9-11 &lt;/cite&gt;</w:t>
+      </w:r>
+    </w:p>
+    <w:p>
+      <w:pPr>
+        <w:pStyle w:val="Code"/>
+      </w:pPr>
+      <w:r>
+        <w:t xml:space="preserve">    &lt;/p&gt;</w:t>
+      </w:r>
+    </w:p>
+    <w:p>
+      <w:pPr>
+        <w:pStyle w:val="Code"/>
+      </w:pPr>
+      <w:r>
+        <w:t xml:space="preserve">  &lt;/body&gt;</w:t>
+      </w:r>
+    </w:p>
+    <w:p>
+      <w:pPr>
+        <w:pStyle w:val="Code"/>
+      </w:pPr>
+      <w:r>
+        <w:t>&lt;/html&gt;</w:t>
+      </w:r>
+    </w:p>
+    <w:p>
+      <w:pPr>
+        <w:pStyle w:val="P"/>
+      </w:pPr>
+    </w:p>
+    <w:p>
+      <w:pPr>
+        <w:pStyle w:val="H3"/>
+        <w:rPr>
+          <w:i/>
+          <w:iCs/>
+        </w:rPr>
+      </w:pPr>
+      <w:r>
+        <w:rPr>
+          <w:i/>
+          <w:iCs/>
+        </w:rPr>
+        <w:lastRenderedPageBreak/>
+        <w:t>Вигляд</w:t>
+      </w:r>
+    </w:p>
+    <w:p>
+      <w:pPr>
         <w:pStyle w:val="P"/>
         <w:rPr>
           <w:lang w:val="en-US"/>
         </w:rPr>
       </w:pPr>
+    </w:p>
+    <w:p>
+      <w:pPr>
+        <w:pStyle w:val="IMG"/>
+      </w:pPr>
+      <w:r>
+        <w:lastRenderedPageBreak/>
+        <w:drawing>
+          <wp:inline distT="0" distB="0" distL="0" distR="0" wp14:anchorId="372D30DA" wp14:editId="6A18FA66">
+            <wp:extent cx="4817572" cy="8528050"/>
+            <wp:effectExtent l="0" t="0" r="2540" b="6350"/>
+            <wp:docPr id="598965146" name="Рисунок 4"/>
+            <wp:cNvGraphicFramePr>
+              <a:graphicFrameLocks xmlns:a="http://schemas.openxmlformats.org/drawingml/2006/main" noChangeAspect="1"/>
+            </wp:cNvGraphicFramePr>
+            <a:graphic xmlns:a="http://schemas.openxmlformats.org/drawingml/2006/main">
+              <a:graphicData uri="http://schemas.openxmlformats.org/drawingml/2006/picture">
+                <pic:pic xmlns:pic="http://schemas.openxmlformats.org/drawingml/2006/picture">
+                  <pic:nvPicPr>
+                    <pic:cNvPr id="0" name="Picture 7"/>
+                    <pic:cNvPicPr>
+                      <a:picLocks noChangeAspect="1" noChangeArrowheads="1"/>
+                    </pic:cNvPicPr>
+                  </pic:nvPicPr>
+                  <pic:blipFill>
+                    <a:blip r:embed="rId9" cstate="print">
+                      <a:extLst>
+                        <a:ext uri="{28A0092B-C50C-407E-A947-70E740481C1C}">
+                          <a14:useLocalDpi xmlns:a14="http://schemas.microsoft.com/office/drawing/2010/main" val="0"/>
+                        </a:ext>
+                      </a:extLst>
+                    </a:blip>
+                    <a:srcRect/>
+                    <a:stretch>
+                      <a:fillRect/>
+                    </a:stretch>
+                  </pic:blipFill>
+                  <pic:spPr bwMode="auto">
+                    <a:xfrm>
+                      <a:off x="0" y="0"/>
+                      <a:ext cx="4817572" cy="8528050"/>
+                    </a:xfrm>
+                    <a:prstGeom prst="rect">
+                      <a:avLst/>
+                    </a:prstGeom>
+                    <a:noFill/>
+                    <a:ln>
+                      <a:noFill/>
+                    </a:ln>
+                  </pic:spPr>
+                </pic:pic>
+              </a:graphicData>
+            </a:graphic>
+          </wp:inline>
+        </w:drawing>
+      </w:r>
+    </w:p>
+    <w:p>
+      <w:pPr>
+        <w:pStyle w:val="IMG"/>
+      </w:pPr>
+      <w:r>
+        <w:t>Рисунок 1.4 – Вигляд сторінки Опора на Божі ресурси</w:t>
+      </w:r>
     </w:p>
     <w:p>
       <w:pPr>

</xml_diff>

<commit_message>
feat: VP1 finish report
</commit_message>
<xml_diff>
--- a/31VP Veb Programuvannja/1/docs/KNT-122_Onyshchenko_Variant-19_PR1.docx
+++ b/31VP Veb Programuvannja/1/docs/KNT-122_Onyshchenko_Variant-19_PR1.docx
@@ -382,24 +382,2472 @@
     <w:p>
       <w:pPr>
         <w:pStyle w:val="P"/>
+        <w:rPr>
+          <w:lang w:val="en-US"/>
+        </w:rPr>
+      </w:pPr>
+    </w:p>
+    <w:sdt>
+      <w:sdtPr>
+        <w:id w:val="1629750615"/>
+        <w:docPartObj>
+          <w:docPartGallery w:val="Table of Contents"/>
+          <w:docPartUnique/>
+        </w:docPartObj>
+      </w:sdtPr>
+      <w:sdtEndPr>
+        <w:rPr>
+          <w:rFonts w:ascii="Times New Roman" w:eastAsia="Times New Roman" w:hAnsi="Times New Roman" w:cs="Times New Roman"/>
+          <w:b/>
+          <w:bCs/>
+          <w:color w:val="auto"/>
+          <w:sz w:val="28"/>
+          <w:szCs w:val="28"/>
+        </w:rPr>
+      </w:sdtEndPr>
+      <w:sdtContent>
+        <w:p>
+          <w:pPr>
+            <w:pStyle w:val="a3"/>
+            <w:rPr>
+              <w:rFonts w:ascii="Times New Roman" w:hAnsi="Times New Roman" w:cs="Times New Roman"/>
+              <w:sz w:val="28"/>
+              <w:szCs w:val="28"/>
+            </w:rPr>
+          </w:pPr>
+        </w:p>
+        <w:p>
+          <w:pPr>
+            <w:pStyle w:val="11"/>
+            <w:tabs>
+              <w:tab w:val="right" w:leader="dot" w:pos="9016"/>
+            </w:tabs>
+            <w:rPr>
+              <w:rFonts w:ascii="Times New Roman" w:hAnsi="Times New Roman"/>
+              <w:noProof/>
+              <w:kern w:val="2"/>
+              <w:sz w:val="28"/>
+              <w:szCs w:val="28"/>
+              <w14:ligatures w14:val="standardContextual"/>
+            </w:rPr>
+          </w:pPr>
+          <w:r>
+            <w:rPr>
+              <w:rFonts w:ascii="Times New Roman" w:hAnsi="Times New Roman"/>
+              <w:sz w:val="28"/>
+              <w:szCs w:val="28"/>
+            </w:rPr>
+            <w:fldChar w:fldCharType="begin"/>
+          </w:r>
+          <w:r>
+            <w:rPr>
+              <w:rFonts w:ascii="Times New Roman" w:hAnsi="Times New Roman"/>
+              <w:sz w:val="28"/>
+              <w:szCs w:val="28"/>
+            </w:rPr>
+            <w:instrText xml:space="preserve"> TOC \o "1-3" \h \z \u </w:instrText>
+          </w:r>
+          <w:r>
+            <w:rPr>
+              <w:rFonts w:ascii="Times New Roman" w:hAnsi="Times New Roman"/>
+              <w:sz w:val="28"/>
+              <w:szCs w:val="28"/>
+            </w:rPr>
+            <w:fldChar w:fldCharType="separate"/>
+          </w:r>
+          <w:hyperlink w:anchor="_Toc179385382" w:history="1">
+            <w:r>
+              <w:rPr>
+                <w:rStyle w:val="a4"/>
+                <w:rFonts w:ascii="Times New Roman" w:hAnsi="Times New Roman"/>
+                <w:noProof/>
+                <w:sz w:val="28"/>
+                <w:szCs w:val="28"/>
+              </w:rPr>
+              <w:t>Результати</w:t>
+            </w:r>
+            <w:r>
+              <w:rPr>
+                <w:rFonts w:ascii="Times New Roman" w:hAnsi="Times New Roman"/>
+                <w:noProof/>
+                <w:webHidden/>
+                <w:sz w:val="28"/>
+                <w:szCs w:val="28"/>
+              </w:rPr>
+              <w:tab/>
+            </w:r>
+            <w:r>
+              <w:rPr>
+                <w:rFonts w:ascii="Times New Roman" w:hAnsi="Times New Roman"/>
+                <w:noProof/>
+                <w:webHidden/>
+                <w:sz w:val="28"/>
+                <w:szCs w:val="28"/>
+              </w:rPr>
+              <w:fldChar w:fldCharType="begin"/>
+            </w:r>
+            <w:r>
+              <w:rPr>
+                <w:rFonts w:ascii="Times New Roman" w:hAnsi="Times New Roman"/>
+                <w:noProof/>
+                <w:webHidden/>
+                <w:sz w:val="28"/>
+                <w:szCs w:val="28"/>
+              </w:rPr>
+              <w:instrText xml:space="preserve"> PAGEREF _Toc179385382 \h </w:instrText>
+            </w:r>
+            <w:r>
+              <w:rPr>
+                <w:rFonts w:ascii="Times New Roman" w:hAnsi="Times New Roman"/>
+                <w:noProof/>
+                <w:webHidden/>
+                <w:sz w:val="28"/>
+                <w:szCs w:val="28"/>
+              </w:rPr>
+            </w:r>
+            <w:r>
+              <w:rPr>
+                <w:rFonts w:ascii="Times New Roman" w:hAnsi="Times New Roman"/>
+                <w:noProof/>
+                <w:webHidden/>
+                <w:sz w:val="28"/>
+                <w:szCs w:val="28"/>
+              </w:rPr>
+              <w:fldChar w:fldCharType="separate"/>
+            </w:r>
+            <w:r>
+              <w:rPr>
+                <w:rFonts w:ascii="Times New Roman" w:hAnsi="Times New Roman"/>
+                <w:noProof/>
+                <w:webHidden/>
+                <w:sz w:val="28"/>
+                <w:szCs w:val="28"/>
+              </w:rPr>
+              <w:t>3</w:t>
+            </w:r>
+            <w:r>
+              <w:rPr>
+                <w:rFonts w:ascii="Times New Roman" w:hAnsi="Times New Roman"/>
+                <w:noProof/>
+                <w:webHidden/>
+                <w:sz w:val="28"/>
+                <w:szCs w:val="28"/>
+              </w:rPr>
+              <w:fldChar w:fldCharType="end"/>
+            </w:r>
+          </w:hyperlink>
+        </w:p>
+        <w:p>
+          <w:pPr>
+            <w:pStyle w:val="21"/>
+            <w:tabs>
+              <w:tab w:val="right" w:leader="dot" w:pos="9016"/>
+            </w:tabs>
+            <w:rPr>
+              <w:rFonts w:ascii="Times New Roman" w:hAnsi="Times New Roman"/>
+              <w:noProof/>
+              <w:kern w:val="2"/>
+              <w:sz w:val="28"/>
+              <w:szCs w:val="28"/>
+              <w14:ligatures w14:val="standardContextual"/>
+            </w:rPr>
+          </w:pPr>
+          <w:hyperlink w:anchor="_Toc179385383" w:history="1">
+            <w:r>
+              <w:rPr>
+                <w:rStyle w:val="a4"/>
+                <w:rFonts w:ascii="Times New Roman" w:hAnsi="Times New Roman"/>
+                <w:noProof/>
+                <w:sz w:val="28"/>
+                <w:szCs w:val="28"/>
+              </w:rPr>
+              <w:t>Сторінка Домівка</w:t>
+            </w:r>
+            <w:r>
+              <w:rPr>
+                <w:rFonts w:ascii="Times New Roman" w:hAnsi="Times New Roman"/>
+                <w:noProof/>
+                <w:webHidden/>
+                <w:sz w:val="28"/>
+                <w:szCs w:val="28"/>
+              </w:rPr>
+              <w:tab/>
+            </w:r>
+            <w:r>
+              <w:rPr>
+                <w:rFonts w:ascii="Times New Roman" w:hAnsi="Times New Roman"/>
+                <w:noProof/>
+                <w:webHidden/>
+                <w:sz w:val="28"/>
+                <w:szCs w:val="28"/>
+              </w:rPr>
+              <w:fldChar w:fldCharType="begin"/>
+            </w:r>
+            <w:r>
+              <w:rPr>
+                <w:rFonts w:ascii="Times New Roman" w:hAnsi="Times New Roman"/>
+                <w:noProof/>
+                <w:webHidden/>
+                <w:sz w:val="28"/>
+                <w:szCs w:val="28"/>
+              </w:rPr>
+              <w:instrText xml:space="preserve"> PAGEREF _Toc179385383 \h </w:instrText>
+            </w:r>
+            <w:r>
+              <w:rPr>
+                <w:rFonts w:ascii="Times New Roman" w:hAnsi="Times New Roman"/>
+                <w:noProof/>
+                <w:webHidden/>
+                <w:sz w:val="28"/>
+                <w:szCs w:val="28"/>
+              </w:rPr>
+            </w:r>
+            <w:r>
+              <w:rPr>
+                <w:rFonts w:ascii="Times New Roman" w:hAnsi="Times New Roman"/>
+                <w:noProof/>
+                <w:webHidden/>
+                <w:sz w:val="28"/>
+                <w:szCs w:val="28"/>
+              </w:rPr>
+              <w:fldChar w:fldCharType="separate"/>
+            </w:r>
+            <w:r>
+              <w:rPr>
+                <w:rFonts w:ascii="Times New Roman" w:hAnsi="Times New Roman"/>
+                <w:noProof/>
+                <w:webHidden/>
+                <w:sz w:val="28"/>
+                <w:szCs w:val="28"/>
+              </w:rPr>
+              <w:t>3</w:t>
+            </w:r>
+            <w:r>
+              <w:rPr>
+                <w:rFonts w:ascii="Times New Roman" w:hAnsi="Times New Roman"/>
+                <w:noProof/>
+                <w:webHidden/>
+                <w:sz w:val="28"/>
+                <w:szCs w:val="28"/>
+              </w:rPr>
+              <w:fldChar w:fldCharType="end"/>
+            </w:r>
+          </w:hyperlink>
+        </w:p>
+        <w:p>
+          <w:pPr>
+            <w:pStyle w:val="31"/>
+            <w:tabs>
+              <w:tab w:val="right" w:leader="dot" w:pos="9016"/>
+            </w:tabs>
+            <w:rPr>
+              <w:rFonts w:ascii="Times New Roman" w:hAnsi="Times New Roman"/>
+              <w:noProof/>
+              <w:kern w:val="2"/>
+              <w:sz w:val="28"/>
+              <w:szCs w:val="28"/>
+              <w14:ligatures w14:val="standardContextual"/>
+            </w:rPr>
+          </w:pPr>
+          <w:hyperlink w:anchor="_Toc179385384" w:history="1">
+            <w:r>
+              <w:rPr>
+                <w:rStyle w:val="a4"/>
+                <w:rFonts w:ascii="Times New Roman" w:hAnsi="Times New Roman"/>
+                <w:i/>
+                <w:iCs/>
+                <w:noProof/>
+                <w:sz w:val="28"/>
+                <w:szCs w:val="28"/>
+              </w:rPr>
+              <w:t>Код</w:t>
+            </w:r>
+            <w:r>
+              <w:rPr>
+                <w:rFonts w:ascii="Times New Roman" w:hAnsi="Times New Roman"/>
+                <w:noProof/>
+                <w:webHidden/>
+                <w:sz w:val="28"/>
+                <w:szCs w:val="28"/>
+              </w:rPr>
+              <w:tab/>
+            </w:r>
+            <w:r>
+              <w:rPr>
+                <w:rFonts w:ascii="Times New Roman" w:hAnsi="Times New Roman"/>
+                <w:noProof/>
+                <w:webHidden/>
+                <w:sz w:val="28"/>
+                <w:szCs w:val="28"/>
+              </w:rPr>
+              <w:fldChar w:fldCharType="begin"/>
+            </w:r>
+            <w:r>
+              <w:rPr>
+                <w:rFonts w:ascii="Times New Roman" w:hAnsi="Times New Roman"/>
+                <w:noProof/>
+                <w:webHidden/>
+                <w:sz w:val="28"/>
+                <w:szCs w:val="28"/>
+              </w:rPr>
+              <w:instrText xml:space="preserve"> PAGEREF _Toc179385384 \h </w:instrText>
+            </w:r>
+            <w:r>
+              <w:rPr>
+                <w:rFonts w:ascii="Times New Roman" w:hAnsi="Times New Roman"/>
+                <w:noProof/>
+                <w:webHidden/>
+                <w:sz w:val="28"/>
+                <w:szCs w:val="28"/>
+              </w:rPr>
+            </w:r>
+            <w:r>
+              <w:rPr>
+                <w:rFonts w:ascii="Times New Roman" w:hAnsi="Times New Roman"/>
+                <w:noProof/>
+                <w:webHidden/>
+                <w:sz w:val="28"/>
+                <w:szCs w:val="28"/>
+              </w:rPr>
+              <w:fldChar w:fldCharType="separate"/>
+            </w:r>
+            <w:r>
+              <w:rPr>
+                <w:rFonts w:ascii="Times New Roman" w:hAnsi="Times New Roman"/>
+                <w:noProof/>
+                <w:webHidden/>
+                <w:sz w:val="28"/>
+                <w:szCs w:val="28"/>
+              </w:rPr>
+              <w:t>3</w:t>
+            </w:r>
+            <w:r>
+              <w:rPr>
+                <w:rFonts w:ascii="Times New Roman" w:hAnsi="Times New Roman"/>
+                <w:noProof/>
+                <w:webHidden/>
+                <w:sz w:val="28"/>
+                <w:szCs w:val="28"/>
+              </w:rPr>
+              <w:fldChar w:fldCharType="end"/>
+            </w:r>
+          </w:hyperlink>
+        </w:p>
+        <w:p>
+          <w:pPr>
+            <w:pStyle w:val="31"/>
+            <w:tabs>
+              <w:tab w:val="right" w:leader="dot" w:pos="9016"/>
+            </w:tabs>
+            <w:rPr>
+              <w:rFonts w:ascii="Times New Roman" w:hAnsi="Times New Roman"/>
+              <w:noProof/>
+              <w:kern w:val="2"/>
+              <w:sz w:val="28"/>
+              <w:szCs w:val="28"/>
+              <w14:ligatures w14:val="standardContextual"/>
+            </w:rPr>
+          </w:pPr>
+          <w:hyperlink w:anchor="_Toc179385385" w:history="1">
+            <w:r>
+              <w:rPr>
+                <w:rStyle w:val="a4"/>
+                <w:rFonts w:ascii="Times New Roman" w:hAnsi="Times New Roman"/>
+                <w:i/>
+                <w:iCs/>
+                <w:noProof/>
+                <w:sz w:val="28"/>
+                <w:szCs w:val="28"/>
+              </w:rPr>
+              <w:t>Вигляд</w:t>
+            </w:r>
+            <w:r>
+              <w:rPr>
+                <w:rFonts w:ascii="Times New Roman" w:hAnsi="Times New Roman"/>
+                <w:noProof/>
+                <w:webHidden/>
+                <w:sz w:val="28"/>
+                <w:szCs w:val="28"/>
+              </w:rPr>
+              <w:tab/>
+            </w:r>
+            <w:r>
+              <w:rPr>
+                <w:rFonts w:ascii="Times New Roman" w:hAnsi="Times New Roman"/>
+                <w:noProof/>
+                <w:webHidden/>
+                <w:sz w:val="28"/>
+                <w:szCs w:val="28"/>
+              </w:rPr>
+              <w:fldChar w:fldCharType="begin"/>
+            </w:r>
+            <w:r>
+              <w:rPr>
+                <w:rFonts w:ascii="Times New Roman" w:hAnsi="Times New Roman"/>
+                <w:noProof/>
+                <w:webHidden/>
+                <w:sz w:val="28"/>
+                <w:szCs w:val="28"/>
+              </w:rPr>
+              <w:instrText xml:space="preserve"> PAGEREF _Toc179385385 \h </w:instrText>
+            </w:r>
+            <w:r>
+              <w:rPr>
+                <w:rFonts w:ascii="Times New Roman" w:hAnsi="Times New Roman"/>
+                <w:noProof/>
+                <w:webHidden/>
+                <w:sz w:val="28"/>
+                <w:szCs w:val="28"/>
+              </w:rPr>
+            </w:r>
+            <w:r>
+              <w:rPr>
+                <w:rFonts w:ascii="Times New Roman" w:hAnsi="Times New Roman"/>
+                <w:noProof/>
+                <w:webHidden/>
+                <w:sz w:val="28"/>
+                <w:szCs w:val="28"/>
+              </w:rPr>
+              <w:fldChar w:fldCharType="separate"/>
+            </w:r>
+            <w:r>
+              <w:rPr>
+                <w:rFonts w:ascii="Times New Roman" w:hAnsi="Times New Roman"/>
+                <w:noProof/>
+                <w:webHidden/>
+                <w:sz w:val="28"/>
+                <w:szCs w:val="28"/>
+              </w:rPr>
+              <w:t>3</w:t>
+            </w:r>
+            <w:r>
+              <w:rPr>
+                <w:rFonts w:ascii="Times New Roman" w:hAnsi="Times New Roman"/>
+                <w:noProof/>
+                <w:webHidden/>
+                <w:sz w:val="28"/>
+                <w:szCs w:val="28"/>
+              </w:rPr>
+              <w:fldChar w:fldCharType="end"/>
+            </w:r>
+          </w:hyperlink>
+        </w:p>
+        <w:p>
+          <w:pPr>
+            <w:pStyle w:val="21"/>
+            <w:tabs>
+              <w:tab w:val="right" w:leader="dot" w:pos="9016"/>
+            </w:tabs>
+            <w:rPr>
+              <w:rFonts w:ascii="Times New Roman" w:hAnsi="Times New Roman"/>
+              <w:noProof/>
+              <w:kern w:val="2"/>
+              <w:sz w:val="28"/>
+              <w:szCs w:val="28"/>
+              <w14:ligatures w14:val="standardContextual"/>
+            </w:rPr>
+          </w:pPr>
+          <w:hyperlink w:anchor="_Toc179385386" w:history="1">
+            <w:r>
+              <w:rPr>
+                <w:rStyle w:val="a4"/>
+                <w:rFonts w:ascii="Times New Roman" w:hAnsi="Times New Roman"/>
+                <w:noProof/>
+                <w:sz w:val="28"/>
+                <w:szCs w:val="28"/>
+              </w:rPr>
+              <w:t>Сторінка Життя новим життям</w:t>
+            </w:r>
+            <w:r>
+              <w:rPr>
+                <w:rFonts w:ascii="Times New Roman" w:hAnsi="Times New Roman"/>
+                <w:noProof/>
+                <w:webHidden/>
+                <w:sz w:val="28"/>
+                <w:szCs w:val="28"/>
+              </w:rPr>
+              <w:tab/>
+            </w:r>
+            <w:r>
+              <w:rPr>
+                <w:rFonts w:ascii="Times New Roman" w:hAnsi="Times New Roman"/>
+                <w:noProof/>
+                <w:webHidden/>
+                <w:sz w:val="28"/>
+                <w:szCs w:val="28"/>
+              </w:rPr>
+              <w:fldChar w:fldCharType="begin"/>
+            </w:r>
+            <w:r>
+              <w:rPr>
+                <w:rFonts w:ascii="Times New Roman" w:hAnsi="Times New Roman"/>
+                <w:noProof/>
+                <w:webHidden/>
+                <w:sz w:val="28"/>
+                <w:szCs w:val="28"/>
+              </w:rPr>
+              <w:instrText xml:space="preserve"> PAGEREF _Toc179385386 \h </w:instrText>
+            </w:r>
+            <w:r>
+              <w:rPr>
+                <w:rFonts w:ascii="Times New Roman" w:hAnsi="Times New Roman"/>
+                <w:noProof/>
+                <w:webHidden/>
+                <w:sz w:val="28"/>
+                <w:szCs w:val="28"/>
+              </w:rPr>
+            </w:r>
+            <w:r>
+              <w:rPr>
+                <w:rFonts w:ascii="Times New Roman" w:hAnsi="Times New Roman"/>
+                <w:noProof/>
+                <w:webHidden/>
+                <w:sz w:val="28"/>
+                <w:szCs w:val="28"/>
+              </w:rPr>
+              <w:fldChar w:fldCharType="separate"/>
+            </w:r>
+            <w:r>
+              <w:rPr>
+                <w:rFonts w:ascii="Times New Roman" w:hAnsi="Times New Roman"/>
+                <w:noProof/>
+                <w:webHidden/>
+                <w:sz w:val="28"/>
+                <w:szCs w:val="28"/>
+              </w:rPr>
+              <w:t>4</w:t>
+            </w:r>
+            <w:r>
+              <w:rPr>
+                <w:rFonts w:ascii="Times New Roman" w:hAnsi="Times New Roman"/>
+                <w:noProof/>
+                <w:webHidden/>
+                <w:sz w:val="28"/>
+                <w:szCs w:val="28"/>
+              </w:rPr>
+              <w:fldChar w:fldCharType="end"/>
+            </w:r>
+          </w:hyperlink>
+        </w:p>
+        <w:p>
+          <w:pPr>
+            <w:pStyle w:val="31"/>
+            <w:tabs>
+              <w:tab w:val="right" w:leader="dot" w:pos="9016"/>
+            </w:tabs>
+            <w:rPr>
+              <w:rFonts w:ascii="Times New Roman" w:hAnsi="Times New Roman"/>
+              <w:noProof/>
+              <w:kern w:val="2"/>
+              <w:sz w:val="28"/>
+              <w:szCs w:val="28"/>
+              <w14:ligatures w14:val="standardContextual"/>
+            </w:rPr>
+          </w:pPr>
+          <w:hyperlink w:anchor="_Toc179385387" w:history="1">
+            <w:r>
+              <w:rPr>
+                <w:rStyle w:val="a4"/>
+                <w:rFonts w:ascii="Times New Roman" w:hAnsi="Times New Roman"/>
+                <w:i/>
+                <w:iCs/>
+                <w:noProof/>
+                <w:sz w:val="28"/>
+                <w:szCs w:val="28"/>
+              </w:rPr>
+              <w:t>Код</w:t>
+            </w:r>
+            <w:r>
+              <w:rPr>
+                <w:rFonts w:ascii="Times New Roman" w:hAnsi="Times New Roman"/>
+                <w:noProof/>
+                <w:webHidden/>
+                <w:sz w:val="28"/>
+                <w:szCs w:val="28"/>
+              </w:rPr>
+              <w:tab/>
+            </w:r>
+            <w:r>
+              <w:rPr>
+                <w:rFonts w:ascii="Times New Roman" w:hAnsi="Times New Roman"/>
+                <w:noProof/>
+                <w:webHidden/>
+                <w:sz w:val="28"/>
+                <w:szCs w:val="28"/>
+              </w:rPr>
+              <w:fldChar w:fldCharType="begin"/>
+            </w:r>
+            <w:r>
+              <w:rPr>
+                <w:rFonts w:ascii="Times New Roman" w:hAnsi="Times New Roman"/>
+                <w:noProof/>
+                <w:webHidden/>
+                <w:sz w:val="28"/>
+                <w:szCs w:val="28"/>
+              </w:rPr>
+              <w:instrText xml:space="preserve"> PAGEREF _Toc179385387 \h </w:instrText>
+            </w:r>
+            <w:r>
+              <w:rPr>
+                <w:rFonts w:ascii="Times New Roman" w:hAnsi="Times New Roman"/>
+                <w:noProof/>
+                <w:webHidden/>
+                <w:sz w:val="28"/>
+                <w:szCs w:val="28"/>
+              </w:rPr>
+            </w:r>
+            <w:r>
+              <w:rPr>
+                <w:rFonts w:ascii="Times New Roman" w:hAnsi="Times New Roman"/>
+                <w:noProof/>
+                <w:webHidden/>
+                <w:sz w:val="28"/>
+                <w:szCs w:val="28"/>
+              </w:rPr>
+              <w:fldChar w:fldCharType="separate"/>
+            </w:r>
+            <w:r>
+              <w:rPr>
+                <w:rFonts w:ascii="Times New Roman" w:hAnsi="Times New Roman"/>
+                <w:noProof/>
+                <w:webHidden/>
+                <w:sz w:val="28"/>
+                <w:szCs w:val="28"/>
+              </w:rPr>
+              <w:t>4</w:t>
+            </w:r>
+            <w:r>
+              <w:rPr>
+                <w:rFonts w:ascii="Times New Roman" w:hAnsi="Times New Roman"/>
+                <w:noProof/>
+                <w:webHidden/>
+                <w:sz w:val="28"/>
+                <w:szCs w:val="28"/>
+              </w:rPr>
+              <w:fldChar w:fldCharType="end"/>
+            </w:r>
+          </w:hyperlink>
+        </w:p>
+        <w:p>
+          <w:pPr>
+            <w:pStyle w:val="31"/>
+            <w:tabs>
+              <w:tab w:val="right" w:leader="dot" w:pos="9016"/>
+            </w:tabs>
+            <w:rPr>
+              <w:rFonts w:ascii="Times New Roman" w:hAnsi="Times New Roman"/>
+              <w:noProof/>
+              <w:kern w:val="2"/>
+              <w:sz w:val="28"/>
+              <w:szCs w:val="28"/>
+              <w14:ligatures w14:val="standardContextual"/>
+            </w:rPr>
+          </w:pPr>
+          <w:hyperlink w:anchor="_Toc179385388" w:history="1">
+            <w:r>
+              <w:rPr>
+                <w:rStyle w:val="a4"/>
+                <w:rFonts w:ascii="Times New Roman" w:hAnsi="Times New Roman"/>
+                <w:i/>
+                <w:iCs/>
+                <w:noProof/>
+                <w:sz w:val="28"/>
+                <w:szCs w:val="28"/>
+              </w:rPr>
+              <w:t>Вигляд</w:t>
+            </w:r>
+            <w:r>
+              <w:rPr>
+                <w:rFonts w:ascii="Times New Roman" w:hAnsi="Times New Roman"/>
+                <w:noProof/>
+                <w:webHidden/>
+                <w:sz w:val="28"/>
+                <w:szCs w:val="28"/>
+              </w:rPr>
+              <w:tab/>
+            </w:r>
+            <w:r>
+              <w:rPr>
+                <w:rFonts w:ascii="Times New Roman" w:hAnsi="Times New Roman"/>
+                <w:noProof/>
+                <w:webHidden/>
+                <w:sz w:val="28"/>
+                <w:szCs w:val="28"/>
+              </w:rPr>
+              <w:fldChar w:fldCharType="begin"/>
+            </w:r>
+            <w:r>
+              <w:rPr>
+                <w:rFonts w:ascii="Times New Roman" w:hAnsi="Times New Roman"/>
+                <w:noProof/>
+                <w:webHidden/>
+                <w:sz w:val="28"/>
+                <w:szCs w:val="28"/>
+              </w:rPr>
+              <w:instrText xml:space="preserve"> PAGEREF _Toc179385388 \h </w:instrText>
+            </w:r>
+            <w:r>
+              <w:rPr>
+                <w:rFonts w:ascii="Times New Roman" w:hAnsi="Times New Roman"/>
+                <w:noProof/>
+                <w:webHidden/>
+                <w:sz w:val="28"/>
+                <w:szCs w:val="28"/>
+              </w:rPr>
+            </w:r>
+            <w:r>
+              <w:rPr>
+                <w:rFonts w:ascii="Times New Roman" w:hAnsi="Times New Roman"/>
+                <w:noProof/>
+                <w:webHidden/>
+                <w:sz w:val="28"/>
+                <w:szCs w:val="28"/>
+              </w:rPr>
+              <w:fldChar w:fldCharType="separate"/>
+            </w:r>
+            <w:r>
+              <w:rPr>
+                <w:rFonts w:ascii="Times New Roman" w:hAnsi="Times New Roman"/>
+                <w:noProof/>
+                <w:webHidden/>
+                <w:sz w:val="28"/>
+                <w:szCs w:val="28"/>
+              </w:rPr>
+              <w:t>6</w:t>
+            </w:r>
+            <w:r>
+              <w:rPr>
+                <w:rFonts w:ascii="Times New Roman" w:hAnsi="Times New Roman"/>
+                <w:noProof/>
+                <w:webHidden/>
+                <w:sz w:val="28"/>
+                <w:szCs w:val="28"/>
+              </w:rPr>
+              <w:fldChar w:fldCharType="end"/>
+            </w:r>
+          </w:hyperlink>
+        </w:p>
+        <w:p>
+          <w:pPr>
+            <w:pStyle w:val="21"/>
+            <w:tabs>
+              <w:tab w:val="right" w:leader="dot" w:pos="9016"/>
+            </w:tabs>
+            <w:rPr>
+              <w:rFonts w:ascii="Times New Roman" w:hAnsi="Times New Roman"/>
+              <w:noProof/>
+              <w:kern w:val="2"/>
+              <w:sz w:val="28"/>
+              <w:szCs w:val="28"/>
+              <w14:ligatures w14:val="standardContextual"/>
+            </w:rPr>
+          </w:pPr>
+          <w:hyperlink w:anchor="_Toc179385389" w:history="1">
+            <w:r>
+              <w:rPr>
+                <w:rStyle w:val="a4"/>
+                <w:rFonts w:ascii="Times New Roman" w:hAnsi="Times New Roman"/>
+                <w:noProof/>
+                <w:sz w:val="28"/>
+                <w:szCs w:val="28"/>
+              </w:rPr>
+              <w:t>Сторінка Проголошення Христа</w:t>
+            </w:r>
+            <w:r>
+              <w:rPr>
+                <w:rFonts w:ascii="Times New Roman" w:hAnsi="Times New Roman"/>
+                <w:noProof/>
+                <w:webHidden/>
+                <w:sz w:val="28"/>
+                <w:szCs w:val="28"/>
+              </w:rPr>
+              <w:tab/>
+            </w:r>
+            <w:r>
+              <w:rPr>
+                <w:rFonts w:ascii="Times New Roman" w:hAnsi="Times New Roman"/>
+                <w:noProof/>
+                <w:webHidden/>
+                <w:sz w:val="28"/>
+                <w:szCs w:val="28"/>
+              </w:rPr>
+              <w:fldChar w:fldCharType="begin"/>
+            </w:r>
+            <w:r>
+              <w:rPr>
+                <w:rFonts w:ascii="Times New Roman" w:hAnsi="Times New Roman"/>
+                <w:noProof/>
+                <w:webHidden/>
+                <w:sz w:val="28"/>
+                <w:szCs w:val="28"/>
+              </w:rPr>
+              <w:instrText xml:space="preserve"> PAGEREF _Toc179385389 \h </w:instrText>
+            </w:r>
+            <w:r>
+              <w:rPr>
+                <w:rFonts w:ascii="Times New Roman" w:hAnsi="Times New Roman"/>
+                <w:noProof/>
+                <w:webHidden/>
+                <w:sz w:val="28"/>
+                <w:szCs w:val="28"/>
+              </w:rPr>
+            </w:r>
+            <w:r>
+              <w:rPr>
+                <w:rFonts w:ascii="Times New Roman" w:hAnsi="Times New Roman"/>
+                <w:noProof/>
+                <w:webHidden/>
+                <w:sz w:val="28"/>
+                <w:szCs w:val="28"/>
+              </w:rPr>
+              <w:fldChar w:fldCharType="separate"/>
+            </w:r>
+            <w:r>
+              <w:rPr>
+                <w:rFonts w:ascii="Times New Roman" w:hAnsi="Times New Roman"/>
+                <w:noProof/>
+                <w:webHidden/>
+                <w:sz w:val="28"/>
+                <w:szCs w:val="28"/>
+              </w:rPr>
+              <w:t>8</w:t>
+            </w:r>
+            <w:r>
+              <w:rPr>
+                <w:rFonts w:ascii="Times New Roman" w:hAnsi="Times New Roman"/>
+                <w:noProof/>
+                <w:webHidden/>
+                <w:sz w:val="28"/>
+                <w:szCs w:val="28"/>
+              </w:rPr>
+              <w:fldChar w:fldCharType="end"/>
+            </w:r>
+          </w:hyperlink>
+        </w:p>
+        <w:p>
+          <w:pPr>
+            <w:pStyle w:val="31"/>
+            <w:tabs>
+              <w:tab w:val="right" w:leader="dot" w:pos="9016"/>
+            </w:tabs>
+            <w:rPr>
+              <w:rFonts w:ascii="Times New Roman" w:hAnsi="Times New Roman"/>
+              <w:noProof/>
+              <w:kern w:val="2"/>
+              <w:sz w:val="28"/>
+              <w:szCs w:val="28"/>
+              <w14:ligatures w14:val="standardContextual"/>
+            </w:rPr>
+          </w:pPr>
+          <w:hyperlink w:anchor="_Toc179385390" w:history="1">
+            <w:r>
+              <w:rPr>
+                <w:rStyle w:val="a4"/>
+                <w:rFonts w:ascii="Times New Roman" w:hAnsi="Times New Roman"/>
+                <w:i/>
+                <w:iCs/>
+                <w:noProof/>
+                <w:sz w:val="28"/>
+                <w:szCs w:val="28"/>
+              </w:rPr>
+              <w:t>Код</w:t>
+            </w:r>
+            <w:r>
+              <w:rPr>
+                <w:rFonts w:ascii="Times New Roman" w:hAnsi="Times New Roman"/>
+                <w:noProof/>
+                <w:webHidden/>
+                <w:sz w:val="28"/>
+                <w:szCs w:val="28"/>
+              </w:rPr>
+              <w:tab/>
+            </w:r>
+            <w:r>
+              <w:rPr>
+                <w:rFonts w:ascii="Times New Roman" w:hAnsi="Times New Roman"/>
+                <w:noProof/>
+                <w:webHidden/>
+                <w:sz w:val="28"/>
+                <w:szCs w:val="28"/>
+              </w:rPr>
+              <w:fldChar w:fldCharType="begin"/>
+            </w:r>
+            <w:r>
+              <w:rPr>
+                <w:rFonts w:ascii="Times New Roman" w:hAnsi="Times New Roman"/>
+                <w:noProof/>
+                <w:webHidden/>
+                <w:sz w:val="28"/>
+                <w:szCs w:val="28"/>
+              </w:rPr>
+              <w:instrText xml:space="preserve"> PAGEREF _Toc179385390 \h </w:instrText>
+            </w:r>
+            <w:r>
+              <w:rPr>
+                <w:rFonts w:ascii="Times New Roman" w:hAnsi="Times New Roman"/>
+                <w:noProof/>
+                <w:webHidden/>
+                <w:sz w:val="28"/>
+                <w:szCs w:val="28"/>
+              </w:rPr>
+            </w:r>
+            <w:r>
+              <w:rPr>
+                <w:rFonts w:ascii="Times New Roman" w:hAnsi="Times New Roman"/>
+                <w:noProof/>
+                <w:webHidden/>
+                <w:sz w:val="28"/>
+                <w:szCs w:val="28"/>
+              </w:rPr>
+              <w:fldChar w:fldCharType="separate"/>
+            </w:r>
+            <w:r>
+              <w:rPr>
+                <w:rFonts w:ascii="Times New Roman" w:hAnsi="Times New Roman"/>
+                <w:noProof/>
+                <w:webHidden/>
+                <w:sz w:val="28"/>
+                <w:szCs w:val="28"/>
+              </w:rPr>
+              <w:t>8</w:t>
+            </w:r>
+            <w:r>
+              <w:rPr>
+                <w:rFonts w:ascii="Times New Roman" w:hAnsi="Times New Roman"/>
+                <w:noProof/>
+                <w:webHidden/>
+                <w:sz w:val="28"/>
+                <w:szCs w:val="28"/>
+              </w:rPr>
+              <w:fldChar w:fldCharType="end"/>
+            </w:r>
+          </w:hyperlink>
+        </w:p>
+        <w:p>
+          <w:pPr>
+            <w:pStyle w:val="31"/>
+            <w:tabs>
+              <w:tab w:val="right" w:leader="dot" w:pos="9016"/>
+            </w:tabs>
+            <w:rPr>
+              <w:rFonts w:ascii="Times New Roman" w:hAnsi="Times New Roman"/>
+              <w:noProof/>
+              <w:kern w:val="2"/>
+              <w:sz w:val="28"/>
+              <w:szCs w:val="28"/>
+              <w14:ligatures w14:val="standardContextual"/>
+            </w:rPr>
+          </w:pPr>
+          <w:hyperlink w:anchor="_Toc179385391" w:history="1">
+            <w:r>
+              <w:rPr>
+                <w:rStyle w:val="a4"/>
+                <w:rFonts w:ascii="Times New Roman" w:hAnsi="Times New Roman"/>
+                <w:i/>
+                <w:iCs/>
+                <w:noProof/>
+                <w:sz w:val="28"/>
+                <w:szCs w:val="28"/>
+              </w:rPr>
+              <w:t>Вигляд</w:t>
+            </w:r>
+            <w:r>
+              <w:rPr>
+                <w:rFonts w:ascii="Times New Roman" w:hAnsi="Times New Roman"/>
+                <w:noProof/>
+                <w:webHidden/>
+                <w:sz w:val="28"/>
+                <w:szCs w:val="28"/>
+              </w:rPr>
+              <w:tab/>
+            </w:r>
+            <w:r>
+              <w:rPr>
+                <w:rFonts w:ascii="Times New Roman" w:hAnsi="Times New Roman"/>
+                <w:noProof/>
+                <w:webHidden/>
+                <w:sz w:val="28"/>
+                <w:szCs w:val="28"/>
+              </w:rPr>
+              <w:fldChar w:fldCharType="begin"/>
+            </w:r>
+            <w:r>
+              <w:rPr>
+                <w:rFonts w:ascii="Times New Roman" w:hAnsi="Times New Roman"/>
+                <w:noProof/>
+                <w:webHidden/>
+                <w:sz w:val="28"/>
+                <w:szCs w:val="28"/>
+              </w:rPr>
+              <w:instrText xml:space="preserve"> PAGEREF _Toc179385391 \h </w:instrText>
+            </w:r>
+            <w:r>
+              <w:rPr>
+                <w:rFonts w:ascii="Times New Roman" w:hAnsi="Times New Roman"/>
+                <w:noProof/>
+                <w:webHidden/>
+                <w:sz w:val="28"/>
+                <w:szCs w:val="28"/>
+              </w:rPr>
+            </w:r>
+            <w:r>
+              <w:rPr>
+                <w:rFonts w:ascii="Times New Roman" w:hAnsi="Times New Roman"/>
+                <w:noProof/>
+                <w:webHidden/>
+                <w:sz w:val="28"/>
+                <w:szCs w:val="28"/>
+              </w:rPr>
+              <w:fldChar w:fldCharType="separate"/>
+            </w:r>
+            <w:r>
+              <w:rPr>
+                <w:rFonts w:ascii="Times New Roman" w:hAnsi="Times New Roman"/>
+                <w:noProof/>
+                <w:webHidden/>
+                <w:sz w:val="28"/>
+                <w:szCs w:val="28"/>
+              </w:rPr>
+              <w:t>10</w:t>
+            </w:r>
+            <w:r>
+              <w:rPr>
+                <w:rFonts w:ascii="Times New Roman" w:hAnsi="Times New Roman"/>
+                <w:noProof/>
+                <w:webHidden/>
+                <w:sz w:val="28"/>
+                <w:szCs w:val="28"/>
+              </w:rPr>
+              <w:fldChar w:fldCharType="end"/>
+            </w:r>
+          </w:hyperlink>
+        </w:p>
+        <w:p>
+          <w:pPr>
+            <w:pStyle w:val="21"/>
+            <w:tabs>
+              <w:tab w:val="right" w:leader="dot" w:pos="9016"/>
+            </w:tabs>
+            <w:rPr>
+              <w:rFonts w:ascii="Times New Roman" w:hAnsi="Times New Roman"/>
+              <w:noProof/>
+              <w:kern w:val="2"/>
+              <w:sz w:val="28"/>
+              <w:szCs w:val="28"/>
+              <w14:ligatures w14:val="standardContextual"/>
+            </w:rPr>
+          </w:pPr>
+          <w:hyperlink w:anchor="_Toc179385392" w:history="1">
+            <w:r>
+              <w:rPr>
+                <w:rStyle w:val="a4"/>
+                <w:rFonts w:ascii="Times New Roman" w:hAnsi="Times New Roman"/>
+                <w:noProof/>
+                <w:sz w:val="28"/>
+                <w:szCs w:val="28"/>
+              </w:rPr>
+              <w:t>Сторінка Опора на Божі ресурси</w:t>
+            </w:r>
+            <w:r>
+              <w:rPr>
+                <w:rFonts w:ascii="Times New Roman" w:hAnsi="Times New Roman"/>
+                <w:noProof/>
+                <w:webHidden/>
+                <w:sz w:val="28"/>
+                <w:szCs w:val="28"/>
+              </w:rPr>
+              <w:tab/>
+            </w:r>
+            <w:r>
+              <w:rPr>
+                <w:rFonts w:ascii="Times New Roman" w:hAnsi="Times New Roman"/>
+                <w:noProof/>
+                <w:webHidden/>
+                <w:sz w:val="28"/>
+                <w:szCs w:val="28"/>
+              </w:rPr>
+              <w:fldChar w:fldCharType="begin"/>
+            </w:r>
+            <w:r>
+              <w:rPr>
+                <w:rFonts w:ascii="Times New Roman" w:hAnsi="Times New Roman"/>
+                <w:noProof/>
+                <w:webHidden/>
+                <w:sz w:val="28"/>
+                <w:szCs w:val="28"/>
+              </w:rPr>
+              <w:instrText xml:space="preserve"> PAGEREF _Toc179385392 \h </w:instrText>
+            </w:r>
+            <w:r>
+              <w:rPr>
+                <w:rFonts w:ascii="Times New Roman" w:hAnsi="Times New Roman"/>
+                <w:noProof/>
+                <w:webHidden/>
+                <w:sz w:val="28"/>
+                <w:szCs w:val="28"/>
+              </w:rPr>
+            </w:r>
+            <w:r>
+              <w:rPr>
+                <w:rFonts w:ascii="Times New Roman" w:hAnsi="Times New Roman"/>
+                <w:noProof/>
+                <w:webHidden/>
+                <w:sz w:val="28"/>
+                <w:szCs w:val="28"/>
+              </w:rPr>
+              <w:fldChar w:fldCharType="separate"/>
+            </w:r>
+            <w:r>
+              <w:rPr>
+                <w:rFonts w:ascii="Times New Roman" w:hAnsi="Times New Roman"/>
+                <w:noProof/>
+                <w:webHidden/>
+                <w:sz w:val="28"/>
+                <w:szCs w:val="28"/>
+              </w:rPr>
+              <w:t>12</w:t>
+            </w:r>
+            <w:r>
+              <w:rPr>
+                <w:rFonts w:ascii="Times New Roman" w:hAnsi="Times New Roman"/>
+                <w:noProof/>
+                <w:webHidden/>
+                <w:sz w:val="28"/>
+                <w:szCs w:val="28"/>
+              </w:rPr>
+              <w:fldChar w:fldCharType="end"/>
+            </w:r>
+          </w:hyperlink>
+        </w:p>
+        <w:p>
+          <w:pPr>
+            <w:pStyle w:val="31"/>
+            <w:tabs>
+              <w:tab w:val="right" w:leader="dot" w:pos="9016"/>
+            </w:tabs>
+            <w:rPr>
+              <w:rFonts w:ascii="Times New Roman" w:hAnsi="Times New Roman"/>
+              <w:noProof/>
+              <w:kern w:val="2"/>
+              <w:sz w:val="28"/>
+              <w:szCs w:val="28"/>
+              <w14:ligatures w14:val="standardContextual"/>
+            </w:rPr>
+          </w:pPr>
+          <w:hyperlink w:anchor="_Toc179385393" w:history="1">
+            <w:r>
+              <w:rPr>
+                <w:rStyle w:val="a4"/>
+                <w:rFonts w:ascii="Times New Roman" w:hAnsi="Times New Roman"/>
+                <w:i/>
+                <w:iCs/>
+                <w:noProof/>
+                <w:sz w:val="28"/>
+                <w:szCs w:val="28"/>
+              </w:rPr>
+              <w:t>Код</w:t>
+            </w:r>
+            <w:r>
+              <w:rPr>
+                <w:rFonts w:ascii="Times New Roman" w:hAnsi="Times New Roman"/>
+                <w:noProof/>
+                <w:webHidden/>
+                <w:sz w:val="28"/>
+                <w:szCs w:val="28"/>
+              </w:rPr>
+              <w:tab/>
+            </w:r>
+            <w:r>
+              <w:rPr>
+                <w:rFonts w:ascii="Times New Roman" w:hAnsi="Times New Roman"/>
+                <w:noProof/>
+                <w:webHidden/>
+                <w:sz w:val="28"/>
+                <w:szCs w:val="28"/>
+              </w:rPr>
+              <w:fldChar w:fldCharType="begin"/>
+            </w:r>
+            <w:r>
+              <w:rPr>
+                <w:rFonts w:ascii="Times New Roman" w:hAnsi="Times New Roman"/>
+                <w:noProof/>
+                <w:webHidden/>
+                <w:sz w:val="28"/>
+                <w:szCs w:val="28"/>
+              </w:rPr>
+              <w:instrText xml:space="preserve"> PAGEREF _Toc179385393 \h </w:instrText>
+            </w:r>
+            <w:r>
+              <w:rPr>
+                <w:rFonts w:ascii="Times New Roman" w:hAnsi="Times New Roman"/>
+                <w:noProof/>
+                <w:webHidden/>
+                <w:sz w:val="28"/>
+                <w:szCs w:val="28"/>
+              </w:rPr>
+            </w:r>
+            <w:r>
+              <w:rPr>
+                <w:rFonts w:ascii="Times New Roman" w:hAnsi="Times New Roman"/>
+                <w:noProof/>
+                <w:webHidden/>
+                <w:sz w:val="28"/>
+                <w:szCs w:val="28"/>
+              </w:rPr>
+              <w:fldChar w:fldCharType="separate"/>
+            </w:r>
+            <w:r>
+              <w:rPr>
+                <w:rFonts w:ascii="Times New Roman" w:hAnsi="Times New Roman"/>
+                <w:noProof/>
+                <w:webHidden/>
+                <w:sz w:val="28"/>
+                <w:szCs w:val="28"/>
+              </w:rPr>
+              <w:t>12</w:t>
+            </w:r>
+            <w:r>
+              <w:rPr>
+                <w:rFonts w:ascii="Times New Roman" w:hAnsi="Times New Roman"/>
+                <w:noProof/>
+                <w:webHidden/>
+                <w:sz w:val="28"/>
+                <w:szCs w:val="28"/>
+              </w:rPr>
+              <w:fldChar w:fldCharType="end"/>
+            </w:r>
+          </w:hyperlink>
+        </w:p>
+        <w:p>
+          <w:pPr>
+            <w:pStyle w:val="31"/>
+            <w:tabs>
+              <w:tab w:val="right" w:leader="dot" w:pos="9016"/>
+            </w:tabs>
+            <w:rPr>
+              <w:rFonts w:ascii="Times New Roman" w:hAnsi="Times New Roman"/>
+              <w:noProof/>
+              <w:kern w:val="2"/>
+              <w:sz w:val="28"/>
+              <w:szCs w:val="28"/>
+              <w14:ligatures w14:val="standardContextual"/>
+            </w:rPr>
+          </w:pPr>
+          <w:hyperlink w:anchor="_Toc179385394" w:history="1">
+            <w:r>
+              <w:rPr>
+                <w:rStyle w:val="a4"/>
+                <w:rFonts w:ascii="Times New Roman" w:hAnsi="Times New Roman"/>
+                <w:i/>
+                <w:iCs/>
+                <w:noProof/>
+                <w:sz w:val="28"/>
+                <w:szCs w:val="28"/>
+              </w:rPr>
+              <w:t>Вигляд</w:t>
+            </w:r>
+            <w:r>
+              <w:rPr>
+                <w:rFonts w:ascii="Times New Roman" w:hAnsi="Times New Roman"/>
+                <w:noProof/>
+                <w:webHidden/>
+                <w:sz w:val="28"/>
+                <w:szCs w:val="28"/>
+              </w:rPr>
+              <w:tab/>
+            </w:r>
+            <w:r>
+              <w:rPr>
+                <w:rFonts w:ascii="Times New Roman" w:hAnsi="Times New Roman"/>
+                <w:noProof/>
+                <w:webHidden/>
+                <w:sz w:val="28"/>
+                <w:szCs w:val="28"/>
+              </w:rPr>
+              <w:fldChar w:fldCharType="begin"/>
+            </w:r>
+            <w:r>
+              <w:rPr>
+                <w:rFonts w:ascii="Times New Roman" w:hAnsi="Times New Roman"/>
+                <w:noProof/>
+                <w:webHidden/>
+                <w:sz w:val="28"/>
+                <w:szCs w:val="28"/>
+              </w:rPr>
+              <w:instrText xml:space="preserve"> PAGEREF _Toc179385394 \h </w:instrText>
+            </w:r>
+            <w:r>
+              <w:rPr>
+                <w:rFonts w:ascii="Times New Roman" w:hAnsi="Times New Roman"/>
+                <w:noProof/>
+                <w:webHidden/>
+                <w:sz w:val="28"/>
+                <w:szCs w:val="28"/>
+              </w:rPr>
+            </w:r>
+            <w:r>
+              <w:rPr>
+                <w:rFonts w:ascii="Times New Roman" w:hAnsi="Times New Roman"/>
+                <w:noProof/>
+                <w:webHidden/>
+                <w:sz w:val="28"/>
+                <w:szCs w:val="28"/>
+              </w:rPr>
+              <w:fldChar w:fldCharType="separate"/>
+            </w:r>
+            <w:r>
+              <w:rPr>
+                <w:rFonts w:ascii="Times New Roman" w:hAnsi="Times New Roman"/>
+                <w:noProof/>
+                <w:webHidden/>
+                <w:sz w:val="28"/>
+                <w:szCs w:val="28"/>
+              </w:rPr>
+              <w:t>14</w:t>
+            </w:r>
+            <w:r>
+              <w:rPr>
+                <w:rFonts w:ascii="Times New Roman" w:hAnsi="Times New Roman"/>
+                <w:noProof/>
+                <w:webHidden/>
+                <w:sz w:val="28"/>
+                <w:szCs w:val="28"/>
+              </w:rPr>
+              <w:fldChar w:fldCharType="end"/>
+            </w:r>
+          </w:hyperlink>
+        </w:p>
+        <w:p>
+          <w:pPr>
+            <w:pStyle w:val="11"/>
+            <w:tabs>
+              <w:tab w:val="right" w:leader="dot" w:pos="9016"/>
+            </w:tabs>
+            <w:rPr>
+              <w:rFonts w:ascii="Times New Roman" w:hAnsi="Times New Roman"/>
+              <w:noProof/>
+              <w:kern w:val="2"/>
+              <w:sz w:val="28"/>
+              <w:szCs w:val="28"/>
+              <w14:ligatures w14:val="standardContextual"/>
+            </w:rPr>
+          </w:pPr>
+          <w:hyperlink w:anchor="_Toc179385395" w:history="1">
+            <w:r>
+              <w:rPr>
+                <w:rStyle w:val="a4"/>
+                <w:rFonts w:ascii="Times New Roman" w:hAnsi="Times New Roman"/>
+                <w:noProof/>
+                <w:sz w:val="28"/>
+                <w:szCs w:val="28"/>
+              </w:rPr>
+              <w:t>Питання</w:t>
+            </w:r>
+            <w:r>
+              <w:rPr>
+                <w:rFonts w:ascii="Times New Roman" w:hAnsi="Times New Roman"/>
+                <w:noProof/>
+                <w:webHidden/>
+                <w:sz w:val="28"/>
+                <w:szCs w:val="28"/>
+              </w:rPr>
+              <w:tab/>
+            </w:r>
+            <w:r>
+              <w:rPr>
+                <w:rFonts w:ascii="Times New Roman" w:hAnsi="Times New Roman"/>
+                <w:noProof/>
+                <w:webHidden/>
+                <w:sz w:val="28"/>
+                <w:szCs w:val="28"/>
+              </w:rPr>
+              <w:fldChar w:fldCharType="begin"/>
+            </w:r>
+            <w:r>
+              <w:rPr>
+                <w:rFonts w:ascii="Times New Roman" w:hAnsi="Times New Roman"/>
+                <w:noProof/>
+                <w:webHidden/>
+                <w:sz w:val="28"/>
+                <w:szCs w:val="28"/>
+              </w:rPr>
+              <w:instrText xml:space="preserve"> PAGEREF _Toc179385395 \h </w:instrText>
+            </w:r>
+            <w:r>
+              <w:rPr>
+                <w:rFonts w:ascii="Times New Roman" w:hAnsi="Times New Roman"/>
+                <w:noProof/>
+                <w:webHidden/>
+                <w:sz w:val="28"/>
+                <w:szCs w:val="28"/>
+              </w:rPr>
+            </w:r>
+            <w:r>
+              <w:rPr>
+                <w:rFonts w:ascii="Times New Roman" w:hAnsi="Times New Roman"/>
+                <w:noProof/>
+                <w:webHidden/>
+                <w:sz w:val="28"/>
+                <w:szCs w:val="28"/>
+              </w:rPr>
+              <w:fldChar w:fldCharType="separate"/>
+            </w:r>
+            <w:r>
+              <w:rPr>
+                <w:rFonts w:ascii="Times New Roman" w:hAnsi="Times New Roman"/>
+                <w:noProof/>
+                <w:webHidden/>
+                <w:sz w:val="28"/>
+                <w:szCs w:val="28"/>
+              </w:rPr>
+              <w:t>16</w:t>
+            </w:r>
+            <w:r>
+              <w:rPr>
+                <w:rFonts w:ascii="Times New Roman" w:hAnsi="Times New Roman"/>
+                <w:noProof/>
+                <w:webHidden/>
+                <w:sz w:val="28"/>
+                <w:szCs w:val="28"/>
+              </w:rPr>
+              <w:fldChar w:fldCharType="end"/>
+            </w:r>
+          </w:hyperlink>
+        </w:p>
+        <w:p>
+          <w:pPr>
+            <w:pStyle w:val="21"/>
+            <w:tabs>
+              <w:tab w:val="right" w:leader="dot" w:pos="9016"/>
+            </w:tabs>
+            <w:rPr>
+              <w:rFonts w:ascii="Times New Roman" w:hAnsi="Times New Roman"/>
+              <w:noProof/>
+              <w:kern w:val="2"/>
+              <w:sz w:val="28"/>
+              <w:szCs w:val="28"/>
+              <w14:ligatures w14:val="standardContextual"/>
+            </w:rPr>
+          </w:pPr>
+          <w:hyperlink w:anchor="_Toc179385396" w:history="1">
+            <w:r>
+              <w:rPr>
+                <w:rStyle w:val="a4"/>
+                <w:rFonts w:ascii="Times New Roman" w:hAnsi="Times New Roman"/>
+                <w:noProof/>
+                <w:sz w:val="28"/>
+                <w:szCs w:val="28"/>
+              </w:rPr>
+              <w:t xml:space="preserve">Інструменти роботи з </w:t>
+            </w:r>
+            <w:r>
+              <w:rPr>
+                <w:rStyle w:val="a4"/>
+                <w:rFonts w:ascii="Times New Roman" w:hAnsi="Times New Roman"/>
+                <w:noProof/>
+                <w:sz w:val="28"/>
+                <w:szCs w:val="28"/>
+                <w:lang w:val="en-US"/>
+              </w:rPr>
+              <w:t xml:space="preserve">HTML </w:t>
+            </w:r>
+            <w:r>
+              <w:rPr>
+                <w:rStyle w:val="a4"/>
+                <w:rFonts w:ascii="Times New Roman" w:hAnsi="Times New Roman"/>
+                <w:noProof/>
+                <w:sz w:val="28"/>
+                <w:szCs w:val="28"/>
+              </w:rPr>
+              <w:t>кодом</w:t>
+            </w:r>
+            <w:r>
+              <w:rPr>
+                <w:rFonts w:ascii="Times New Roman" w:hAnsi="Times New Roman"/>
+                <w:noProof/>
+                <w:webHidden/>
+                <w:sz w:val="28"/>
+                <w:szCs w:val="28"/>
+              </w:rPr>
+              <w:tab/>
+            </w:r>
+            <w:r>
+              <w:rPr>
+                <w:rFonts w:ascii="Times New Roman" w:hAnsi="Times New Roman"/>
+                <w:noProof/>
+                <w:webHidden/>
+                <w:sz w:val="28"/>
+                <w:szCs w:val="28"/>
+              </w:rPr>
+              <w:fldChar w:fldCharType="begin"/>
+            </w:r>
+            <w:r>
+              <w:rPr>
+                <w:rFonts w:ascii="Times New Roman" w:hAnsi="Times New Roman"/>
+                <w:noProof/>
+                <w:webHidden/>
+                <w:sz w:val="28"/>
+                <w:szCs w:val="28"/>
+              </w:rPr>
+              <w:instrText xml:space="preserve"> PAGEREF _Toc179385396 \h </w:instrText>
+            </w:r>
+            <w:r>
+              <w:rPr>
+                <w:rFonts w:ascii="Times New Roman" w:hAnsi="Times New Roman"/>
+                <w:noProof/>
+                <w:webHidden/>
+                <w:sz w:val="28"/>
+                <w:szCs w:val="28"/>
+              </w:rPr>
+            </w:r>
+            <w:r>
+              <w:rPr>
+                <w:rFonts w:ascii="Times New Roman" w:hAnsi="Times New Roman"/>
+                <w:noProof/>
+                <w:webHidden/>
+                <w:sz w:val="28"/>
+                <w:szCs w:val="28"/>
+              </w:rPr>
+              <w:fldChar w:fldCharType="separate"/>
+            </w:r>
+            <w:r>
+              <w:rPr>
+                <w:rFonts w:ascii="Times New Roman" w:hAnsi="Times New Roman"/>
+                <w:noProof/>
+                <w:webHidden/>
+                <w:sz w:val="28"/>
+                <w:szCs w:val="28"/>
+              </w:rPr>
+              <w:t>16</w:t>
+            </w:r>
+            <w:r>
+              <w:rPr>
+                <w:rFonts w:ascii="Times New Roman" w:hAnsi="Times New Roman"/>
+                <w:noProof/>
+                <w:webHidden/>
+                <w:sz w:val="28"/>
+                <w:szCs w:val="28"/>
+              </w:rPr>
+              <w:fldChar w:fldCharType="end"/>
+            </w:r>
+          </w:hyperlink>
+        </w:p>
+        <w:p>
+          <w:pPr>
+            <w:pStyle w:val="21"/>
+            <w:tabs>
+              <w:tab w:val="right" w:leader="dot" w:pos="9016"/>
+            </w:tabs>
+            <w:rPr>
+              <w:rFonts w:ascii="Times New Roman" w:hAnsi="Times New Roman"/>
+              <w:noProof/>
+              <w:kern w:val="2"/>
+              <w:sz w:val="28"/>
+              <w:szCs w:val="28"/>
+              <w14:ligatures w14:val="standardContextual"/>
+            </w:rPr>
+          </w:pPr>
+          <w:hyperlink w:anchor="_Toc179385397" w:history="1">
+            <w:r>
+              <w:rPr>
+                <w:rStyle w:val="a4"/>
+                <w:rFonts w:ascii="Times New Roman" w:hAnsi="Times New Roman"/>
+                <w:noProof/>
+                <w:sz w:val="28"/>
+                <w:szCs w:val="28"/>
+              </w:rPr>
+              <w:t xml:space="preserve">Структура </w:t>
+            </w:r>
+            <w:r>
+              <w:rPr>
+                <w:rStyle w:val="a4"/>
+                <w:rFonts w:ascii="Times New Roman" w:hAnsi="Times New Roman"/>
+                <w:noProof/>
+                <w:sz w:val="28"/>
+                <w:szCs w:val="28"/>
+                <w:lang w:val="en-US"/>
+              </w:rPr>
+              <w:t xml:space="preserve">HTML </w:t>
+            </w:r>
+            <w:r>
+              <w:rPr>
+                <w:rStyle w:val="a4"/>
+                <w:rFonts w:ascii="Times New Roman" w:hAnsi="Times New Roman"/>
+                <w:noProof/>
+                <w:sz w:val="28"/>
+                <w:szCs w:val="28"/>
+              </w:rPr>
+              <w:t>документа</w:t>
+            </w:r>
+            <w:r>
+              <w:rPr>
+                <w:rFonts w:ascii="Times New Roman" w:hAnsi="Times New Roman"/>
+                <w:noProof/>
+                <w:webHidden/>
+                <w:sz w:val="28"/>
+                <w:szCs w:val="28"/>
+              </w:rPr>
+              <w:tab/>
+            </w:r>
+            <w:r>
+              <w:rPr>
+                <w:rFonts w:ascii="Times New Roman" w:hAnsi="Times New Roman"/>
+                <w:noProof/>
+                <w:webHidden/>
+                <w:sz w:val="28"/>
+                <w:szCs w:val="28"/>
+              </w:rPr>
+              <w:fldChar w:fldCharType="begin"/>
+            </w:r>
+            <w:r>
+              <w:rPr>
+                <w:rFonts w:ascii="Times New Roman" w:hAnsi="Times New Roman"/>
+                <w:noProof/>
+                <w:webHidden/>
+                <w:sz w:val="28"/>
+                <w:szCs w:val="28"/>
+              </w:rPr>
+              <w:instrText xml:space="preserve"> PAGEREF _Toc179385397 \h </w:instrText>
+            </w:r>
+            <w:r>
+              <w:rPr>
+                <w:rFonts w:ascii="Times New Roman" w:hAnsi="Times New Roman"/>
+                <w:noProof/>
+                <w:webHidden/>
+                <w:sz w:val="28"/>
+                <w:szCs w:val="28"/>
+              </w:rPr>
+            </w:r>
+            <w:r>
+              <w:rPr>
+                <w:rFonts w:ascii="Times New Roman" w:hAnsi="Times New Roman"/>
+                <w:noProof/>
+                <w:webHidden/>
+                <w:sz w:val="28"/>
+                <w:szCs w:val="28"/>
+              </w:rPr>
+              <w:fldChar w:fldCharType="separate"/>
+            </w:r>
+            <w:r>
+              <w:rPr>
+                <w:rFonts w:ascii="Times New Roman" w:hAnsi="Times New Roman"/>
+                <w:noProof/>
+                <w:webHidden/>
+                <w:sz w:val="28"/>
+                <w:szCs w:val="28"/>
+              </w:rPr>
+              <w:t>16</w:t>
+            </w:r>
+            <w:r>
+              <w:rPr>
+                <w:rFonts w:ascii="Times New Roman" w:hAnsi="Times New Roman"/>
+                <w:noProof/>
+                <w:webHidden/>
+                <w:sz w:val="28"/>
+                <w:szCs w:val="28"/>
+              </w:rPr>
+              <w:fldChar w:fldCharType="end"/>
+            </w:r>
+          </w:hyperlink>
+        </w:p>
+        <w:p>
+          <w:pPr>
+            <w:pStyle w:val="21"/>
+            <w:tabs>
+              <w:tab w:val="right" w:leader="dot" w:pos="9016"/>
+            </w:tabs>
+            <w:rPr>
+              <w:rFonts w:ascii="Times New Roman" w:hAnsi="Times New Roman"/>
+              <w:noProof/>
+              <w:kern w:val="2"/>
+              <w:sz w:val="28"/>
+              <w:szCs w:val="28"/>
+              <w14:ligatures w14:val="standardContextual"/>
+            </w:rPr>
+          </w:pPr>
+          <w:hyperlink w:anchor="_Toc179385398" w:history="1">
+            <w:r>
+              <w:rPr>
+                <w:rStyle w:val="a4"/>
+                <w:rFonts w:ascii="Times New Roman" w:hAnsi="Times New Roman"/>
+                <w:noProof/>
+                <w:sz w:val="28"/>
+                <w:szCs w:val="28"/>
+              </w:rPr>
+              <w:t xml:space="preserve">Теги визначення структури </w:t>
+            </w:r>
+            <w:r>
+              <w:rPr>
+                <w:rStyle w:val="a4"/>
+                <w:rFonts w:ascii="Times New Roman" w:hAnsi="Times New Roman"/>
+                <w:noProof/>
+                <w:sz w:val="28"/>
+                <w:szCs w:val="28"/>
+                <w:lang w:val="en-US"/>
+              </w:rPr>
+              <w:t>HTML</w:t>
+            </w:r>
+            <w:r>
+              <w:rPr>
+                <w:rStyle w:val="a4"/>
+                <w:rFonts w:ascii="Times New Roman" w:hAnsi="Times New Roman"/>
+                <w:noProof/>
+                <w:sz w:val="28"/>
+                <w:szCs w:val="28"/>
+              </w:rPr>
+              <w:t xml:space="preserve"> документа</w:t>
+            </w:r>
+            <w:r>
+              <w:rPr>
+                <w:rFonts w:ascii="Times New Roman" w:hAnsi="Times New Roman"/>
+                <w:noProof/>
+                <w:webHidden/>
+                <w:sz w:val="28"/>
+                <w:szCs w:val="28"/>
+              </w:rPr>
+              <w:tab/>
+            </w:r>
+            <w:r>
+              <w:rPr>
+                <w:rFonts w:ascii="Times New Roman" w:hAnsi="Times New Roman"/>
+                <w:noProof/>
+                <w:webHidden/>
+                <w:sz w:val="28"/>
+                <w:szCs w:val="28"/>
+              </w:rPr>
+              <w:fldChar w:fldCharType="begin"/>
+            </w:r>
+            <w:r>
+              <w:rPr>
+                <w:rFonts w:ascii="Times New Roman" w:hAnsi="Times New Roman"/>
+                <w:noProof/>
+                <w:webHidden/>
+                <w:sz w:val="28"/>
+                <w:szCs w:val="28"/>
+              </w:rPr>
+              <w:instrText xml:space="preserve"> PAGEREF _Toc179385398 \h </w:instrText>
+            </w:r>
+            <w:r>
+              <w:rPr>
+                <w:rFonts w:ascii="Times New Roman" w:hAnsi="Times New Roman"/>
+                <w:noProof/>
+                <w:webHidden/>
+                <w:sz w:val="28"/>
+                <w:szCs w:val="28"/>
+              </w:rPr>
+            </w:r>
+            <w:r>
+              <w:rPr>
+                <w:rFonts w:ascii="Times New Roman" w:hAnsi="Times New Roman"/>
+                <w:noProof/>
+                <w:webHidden/>
+                <w:sz w:val="28"/>
+                <w:szCs w:val="28"/>
+              </w:rPr>
+              <w:fldChar w:fldCharType="separate"/>
+            </w:r>
+            <w:r>
+              <w:rPr>
+                <w:rFonts w:ascii="Times New Roman" w:hAnsi="Times New Roman"/>
+                <w:noProof/>
+                <w:webHidden/>
+                <w:sz w:val="28"/>
+                <w:szCs w:val="28"/>
+              </w:rPr>
+              <w:t>16</w:t>
+            </w:r>
+            <w:r>
+              <w:rPr>
+                <w:rFonts w:ascii="Times New Roman" w:hAnsi="Times New Roman"/>
+                <w:noProof/>
+                <w:webHidden/>
+                <w:sz w:val="28"/>
+                <w:szCs w:val="28"/>
+              </w:rPr>
+              <w:fldChar w:fldCharType="end"/>
+            </w:r>
+          </w:hyperlink>
+        </w:p>
+        <w:p>
+          <w:pPr>
+            <w:pStyle w:val="21"/>
+            <w:tabs>
+              <w:tab w:val="right" w:leader="dot" w:pos="9016"/>
+            </w:tabs>
+            <w:rPr>
+              <w:rFonts w:ascii="Times New Roman" w:hAnsi="Times New Roman"/>
+              <w:noProof/>
+              <w:kern w:val="2"/>
+              <w:sz w:val="28"/>
+              <w:szCs w:val="28"/>
+              <w14:ligatures w14:val="standardContextual"/>
+            </w:rPr>
+          </w:pPr>
+          <w:hyperlink w:anchor="_Toc179385399" w:history="1">
+            <w:r>
+              <w:rPr>
+                <w:rStyle w:val="a4"/>
+                <w:rFonts w:ascii="Times New Roman" w:hAnsi="Times New Roman"/>
+                <w:noProof/>
+                <w:sz w:val="28"/>
+                <w:szCs w:val="28"/>
+              </w:rPr>
+              <w:t>Формат запису тегів</w:t>
+            </w:r>
+            <w:r>
+              <w:rPr>
+                <w:rFonts w:ascii="Times New Roman" w:hAnsi="Times New Roman"/>
+                <w:noProof/>
+                <w:webHidden/>
+                <w:sz w:val="28"/>
+                <w:szCs w:val="28"/>
+              </w:rPr>
+              <w:tab/>
+            </w:r>
+            <w:r>
+              <w:rPr>
+                <w:rFonts w:ascii="Times New Roman" w:hAnsi="Times New Roman"/>
+                <w:noProof/>
+                <w:webHidden/>
+                <w:sz w:val="28"/>
+                <w:szCs w:val="28"/>
+              </w:rPr>
+              <w:fldChar w:fldCharType="begin"/>
+            </w:r>
+            <w:r>
+              <w:rPr>
+                <w:rFonts w:ascii="Times New Roman" w:hAnsi="Times New Roman"/>
+                <w:noProof/>
+                <w:webHidden/>
+                <w:sz w:val="28"/>
+                <w:szCs w:val="28"/>
+              </w:rPr>
+              <w:instrText xml:space="preserve"> PAGEREF _Toc179385399 \h </w:instrText>
+            </w:r>
+            <w:r>
+              <w:rPr>
+                <w:rFonts w:ascii="Times New Roman" w:hAnsi="Times New Roman"/>
+                <w:noProof/>
+                <w:webHidden/>
+                <w:sz w:val="28"/>
+                <w:szCs w:val="28"/>
+              </w:rPr>
+            </w:r>
+            <w:r>
+              <w:rPr>
+                <w:rFonts w:ascii="Times New Roman" w:hAnsi="Times New Roman"/>
+                <w:noProof/>
+                <w:webHidden/>
+                <w:sz w:val="28"/>
+                <w:szCs w:val="28"/>
+              </w:rPr>
+              <w:fldChar w:fldCharType="separate"/>
+            </w:r>
+            <w:r>
+              <w:rPr>
+                <w:rFonts w:ascii="Times New Roman" w:hAnsi="Times New Roman"/>
+                <w:noProof/>
+                <w:webHidden/>
+                <w:sz w:val="28"/>
+                <w:szCs w:val="28"/>
+              </w:rPr>
+              <w:t>16</w:t>
+            </w:r>
+            <w:r>
+              <w:rPr>
+                <w:rFonts w:ascii="Times New Roman" w:hAnsi="Times New Roman"/>
+                <w:noProof/>
+                <w:webHidden/>
+                <w:sz w:val="28"/>
+                <w:szCs w:val="28"/>
+              </w:rPr>
+              <w:fldChar w:fldCharType="end"/>
+            </w:r>
+          </w:hyperlink>
+        </w:p>
+        <w:p>
+          <w:pPr>
+            <w:pStyle w:val="21"/>
+            <w:tabs>
+              <w:tab w:val="right" w:leader="dot" w:pos="9016"/>
+            </w:tabs>
+            <w:rPr>
+              <w:rFonts w:ascii="Times New Roman" w:hAnsi="Times New Roman"/>
+              <w:noProof/>
+              <w:kern w:val="2"/>
+              <w:sz w:val="28"/>
+              <w:szCs w:val="28"/>
+              <w14:ligatures w14:val="standardContextual"/>
+            </w:rPr>
+          </w:pPr>
+          <w:hyperlink w:anchor="_Toc179385400" w:history="1">
+            <w:r>
+              <w:rPr>
+                <w:rStyle w:val="a4"/>
+                <w:rFonts w:ascii="Times New Roman" w:hAnsi="Times New Roman"/>
+                <w:noProof/>
+                <w:sz w:val="28"/>
+                <w:szCs w:val="28"/>
+              </w:rPr>
+              <w:t>Правила формування назви сторінки</w:t>
+            </w:r>
+            <w:r>
+              <w:rPr>
+                <w:rFonts w:ascii="Times New Roman" w:hAnsi="Times New Roman"/>
+                <w:noProof/>
+                <w:webHidden/>
+                <w:sz w:val="28"/>
+                <w:szCs w:val="28"/>
+              </w:rPr>
+              <w:tab/>
+            </w:r>
+            <w:r>
+              <w:rPr>
+                <w:rFonts w:ascii="Times New Roman" w:hAnsi="Times New Roman"/>
+                <w:noProof/>
+                <w:webHidden/>
+                <w:sz w:val="28"/>
+                <w:szCs w:val="28"/>
+              </w:rPr>
+              <w:fldChar w:fldCharType="begin"/>
+            </w:r>
+            <w:r>
+              <w:rPr>
+                <w:rFonts w:ascii="Times New Roman" w:hAnsi="Times New Roman"/>
+                <w:noProof/>
+                <w:webHidden/>
+                <w:sz w:val="28"/>
+                <w:szCs w:val="28"/>
+              </w:rPr>
+              <w:instrText xml:space="preserve"> PAGEREF _Toc179385400 \h </w:instrText>
+            </w:r>
+            <w:r>
+              <w:rPr>
+                <w:rFonts w:ascii="Times New Roman" w:hAnsi="Times New Roman"/>
+                <w:noProof/>
+                <w:webHidden/>
+                <w:sz w:val="28"/>
+                <w:szCs w:val="28"/>
+              </w:rPr>
+            </w:r>
+            <w:r>
+              <w:rPr>
+                <w:rFonts w:ascii="Times New Roman" w:hAnsi="Times New Roman"/>
+                <w:noProof/>
+                <w:webHidden/>
+                <w:sz w:val="28"/>
+                <w:szCs w:val="28"/>
+              </w:rPr>
+              <w:fldChar w:fldCharType="separate"/>
+            </w:r>
+            <w:r>
+              <w:rPr>
+                <w:rFonts w:ascii="Times New Roman" w:hAnsi="Times New Roman"/>
+                <w:noProof/>
+                <w:webHidden/>
+                <w:sz w:val="28"/>
+                <w:szCs w:val="28"/>
+              </w:rPr>
+              <w:t>17</w:t>
+            </w:r>
+            <w:r>
+              <w:rPr>
+                <w:rFonts w:ascii="Times New Roman" w:hAnsi="Times New Roman"/>
+                <w:noProof/>
+                <w:webHidden/>
+                <w:sz w:val="28"/>
+                <w:szCs w:val="28"/>
+              </w:rPr>
+              <w:fldChar w:fldCharType="end"/>
+            </w:r>
+          </w:hyperlink>
+        </w:p>
+        <w:p>
+          <w:pPr>
+            <w:pStyle w:val="21"/>
+            <w:tabs>
+              <w:tab w:val="right" w:leader="dot" w:pos="9016"/>
+            </w:tabs>
+            <w:rPr>
+              <w:rFonts w:ascii="Times New Roman" w:hAnsi="Times New Roman"/>
+              <w:noProof/>
+              <w:kern w:val="2"/>
+              <w:sz w:val="28"/>
+              <w:szCs w:val="28"/>
+              <w14:ligatures w14:val="standardContextual"/>
+            </w:rPr>
+          </w:pPr>
+          <w:hyperlink w:anchor="_Toc179385401" w:history="1">
+            <w:r>
+              <w:rPr>
+                <w:rStyle w:val="a4"/>
+                <w:rFonts w:ascii="Times New Roman" w:hAnsi="Times New Roman"/>
+                <w:noProof/>
+                <w:sz w:val="28"/>
+                <w:szCs w:val="28"/>
+              </w:rPr>
+              <w:t>Основні елементи форматування тексту</w:t>
+            </w:r>
+            <w:r>
+              <w:rPr>
+                <w:rFonts w:ascii="Times New Roman" w:hAnsi="Times New Roman"/>
+                <w:noProof/>
+                <w:webHidden/>
+                <w:sz w:val="28"/>
+                <w:szCs w:val="28"/>
+              </w:rPr>
+              <w:tab/>
+            </w:r>
+            <w:r>
+              <w:rPr>
+                <w:rFonts w:ascii="Times New Roman" w:hAnsi="Times New Roman"/>
+                <w:noProof/>
+                <w:webHidden/>
+                <w:sz w:val="28"/>
+                <w:szCs w:val="28"/>
+              </w:rPr>
+              <w:fldChar w:fldCharType="begin"/>
+            </w:r>
+            <w:r>
+              <w:rPr>
+                <w:rFonts w:ascii="Times New Roman" w:hAnsi="Times New Roman"/>
+                <w:noProof/>
+                <w:webHidden/>
+                <w:sz w:val="28"/>
+                <w:szCs w:val="28"/>
+              </w:rPr>
+              <w:instrText xml:space="preserve"> PAGEREF _Toc179385401 \h </w:instrText>
+            </w:r>
+            <w:r>
+              <w:rPr>
+                <w:rFonts w:ascii="Times New Roman" w:hAnsi="Times New Roman"/>
+                <w:noProof/>
+                <w:webHidden/>
+                <w:sz w:val="28"/>
+                <w:szCs w:val="28"/>
+              </w:rPr>
+            </w:r>
+            <w:r>
+              <w:rPr>
+                <w:rFonts w:ascii="Times New Roman" w:hAnsi="Times New Roman"/>
+                <w:noProof/>
+                <w:webHidden/>
+                <w:sz w:val="28"/>
+                <w:szCs w:val="28"/>
+              </w:rPr>
+              <w:fldChar w:fldCharType="separate"/>
+            </w:r>
+            <w:r>
+              <w:rPr>
+                <w:rFonts w:ascii="Times New Roman" w:hAnsi="Times New Roman"/>
+                <w:noProof/>
+                <w:webHidden/>
+                <w:sz w:val="28"/>
+                <w:szCs w:val="28"/>
+              </w:rPr>
+              <w:t>17</w:t>
+            </w:r>
+            <w:r>
+              <w:rPr>
+                <w:rFonts w:ascii="Times New Roman" w:hAnsi="Times New Roman"/>
+                <w:noProof/>
+                <w:webHidden/>
+                <w:sz w:val="28"/>
+                <w:szCs w:val="28"/>
+              </w:rPr>
+              <w:fldChar w:fldCharType="end"/>
+            </w:r>
+          </w:hyperlink>
+        </w:p>
+        <w:p>
+          <w:pPr>
+            <w:pStyle w:val="21"/>
+            <w:tabs>
+              <w:tab w:val="right" w:leader="dot" w:pos="9016"/>
+            </w:tabs>
+            <w:rPr>
+              <w:rFonts w:ascii="Times New Roman" w:hAnsi="Times New Roman"/>
+              <w:noProof/>
+              <w:kern w:val="2"/>
+              <w:sz w:val="28"/>
+              <w:szCs w:val="28"/>
+              <w14:ligatures w14:val="standardContextual"/>
+            </w:rPr>
+          </w:pPr>
+          <w:hyperlink w:anchor="_Toc179385402" w:history="1">
+            <w:r>
+              <w:rPr>
+                <w:rStyle w:val="a4"/>
+                <w:rFonts w:ascii="Times New Roman" w:hAnsi="Times New Roman"/>
+                <w:noProof/>
+                <w:sz w:val="28"/>
+                <w:szCs w:val="28"/>
+              </w:rPr>
+              <w:t>Відмінність тегів фізичного та логічного форматування</w:t>
+            </w:r>
+            <w:r>
+              <w:rPr>
+                <w:rFonts w:ascii="Times New Roman" w:hAnsi="Times New Roman"/>
+                <w:noProof/>
+                <w:webHidden/>
+                <w:sz w:val="28"/>
+                <w:szCs w:val="28"/>
+              </w:rPr>
+              <w:tab/>
+            </w:r>
+            <w:r>
+              <w:rPr>
+                <w:rFonts w:ascii="Times New Roman" w:hAnsi="Times New Roman"/>
+                <w:noProof/>
+                <w:webHidden/>
+                <w:sz w:val="28"/>
+                <w:szCs w:val="28"/>
+              </w:rPr>
+              <w:fldChar w:fldCharType="begin"/>
+            </w:r>
+            <w:r>
+              <w:rPr>
+                <w:rFonts w:ascii="Times New Roman" w:hAnsi="Times New Roman"/>
+                <w:noProof/>
+                <w:webHidden/>
+                <w:sz w:val="28"/>
+                <w:szCs w:val="28"/>
+              </w:rPr>
+              <w:instrText xml:space="preserve"> PAGEREF _Toc179385402 \h </w:instrText>
+            </w:r>
+            <w:r>
+              <w:rPr>
+                <w:rFonts w:ascii="Times New Roman" w:hAnsi="Times New Roman"/>
+                <w:noProof/>
+                <w:webHidden/>
+                <w:sz w:val="28"/>
+                <w:szCs w:val="28"/>
+              </w:rPr>
+            </w:r>
+            <w:r>
+              <w:rPr>
+                <w:rFonts w:ascii="Times New Roman" w:hAnsi="Times New Roman"/>
+                <w:noProof/>
+                <w:webHidden/>
+                <w:sz w:val="28"/>
+                <w:szCs w:val="28"/>
+              </w:rPr>
+              <w:fldChar w:fldCharType="separate"/>
+            </w:r>
+            <w:r>
+              <w:rPr>
+                <w:rFonts w:ascii="Times New Roman" w:hAnsi="Times New Roman"/>
+                <w:noProof/>
+                <w:webHidden/>
+                <w:sz w:val="28"/>
+                <w:szCs w:val="28"/>
+              </w:rPr>
+              <w:t>17</w:t>
+            </w:r>
+            <w:r>
+              <w:rPr>
+                <w:rFonts w:ascii="Times New Roman" w:hAnsi="Times New Roman"/>
+                <w:noProof/>
+                <w:webHidden/>
+                <w:sz w:val="28"/>
+                <w:szCs w:val="28"/>
+              </w:rPr>
+              <w:fldChar w:fldCharType="end"/>
+            </w:r>
+          </w:hyperlink>
+        </w:p>
+        <w:p>
+          <w:pPr>
+            <w:pStyle w:val="21"/>
+            <w:tabs>
+              <w:tab w:val="right" w:leader="dot" w:pos="9016"/>
+            </w:tabs>
+            <w:rPr>
+              <w:rFonts w:ascii="Times New Roman" w:hAnsi="Times New Roman"/>
+              <w:noProof/>
+              <w:kern w:val="2"/>
+              <w:sz w:val="28"/>
+              <w:szCs w:val="28"/>
+              <w14:ligatures w14:val="standardContextual"/>
+            </w:rPr>
+          </w:pPr>
+          <w:hyperlink w:anchor="_Toc179385403" w:history="1">
+            <w:r>
+              <w:rPr>
+                <w:rStyle w:val="a4"/>
+                <w:rFonts w:ascii="Times New Roman" w:hAnsi="Times New Roman"/>
+                <w:noProof/>
+                <w:sz w:val="28"/>
+                <w:szCs w:val="28"/>
+              </w:rPr>
+              <w:t xml:space="preserve">Вимоги </w:t>
+            </w:r>
+            <w:r>
+              <w:rPr>
+                <w:rStyle w:val="a4"/>
+                <w:rFonts w:ascii="Times New Roman" w:hAnsi="Times New Roman"/>
+                <w:noProof/>
+                <w:sz w:val="28"/>
+                <w:szCs w:val="28"/>
+                <w:lang w:val="en-US"/>
+              </w:rPr>
+              <w:t>HTML</w:t>
+            </w:r>
+            <w:r>
+              <w:rPr>
+                <w:rStyle w:val="a4"/>
+                <w:rFonts w:ascii="Times New Roman" w:hAnsi="Times New Roman"/>
+                <w:noProof/>
+                <w:sz w:val="28"/>
+                <w:szCs w:val="28"/>
+              </w:rPr>
+              <w:t xml:space="preserve"> документа згідно </w:t>
+            </w:r>
+            <w:r>
+              <w:rPr>
+                <w:rStyle w:val="a4"/>
+                <w:rFonts w:ascii="Times New Roman" w:hAnsi="Times New Roman"/>
+                <w:noProof/>
+                <w:sz w:val="28"/>
+                <w:szCs w:val="28"/>
+                <w:lang w:val="en-US"/>
+              </w:rPr>
+              <w:t>XHTML 1.0</w:t>
+            </w:r>
+            <w:r>
+              <w:rPr>
+                <w:rFonts w:ascii="Times New Roman" w:hAnsi="Times New Roman"/>
+                <w:noProof/>
+                <w:webHidden/>
+                <w:sz w:val="28"/>
+                <w:szCs w:val="28"/>
+              </w:rPr>
+              <w:tab/>
+            </w:r>
+            <w:r>
+              <w:rPr>
+                <w:rFonts w:ascii="Times New Roman" w:hAnsi="Times New Roman"/>
+                <w:noProof/>
+                <w:webHidden/>
+                <w:sz w:val="28"/>
+                <w:szCs w:val="28"/>
+              </w:rPr>
+              <w:fldChar w:fldCharType="begin"/>
+            </w:r>
+            <w:r>
+              <w:rPr>
+                <w:rFonts w:ascii="Times New Roman" w:hAnsi="Times New Roman"/>
+                <w:noProof/>
+                <w:webHidden/>
+                <w:sz w:val="28"/>
+                <w:szCs w:val="28"/>
+              </w:rPr>
+              <w:instrText xml:space="preserve"> PAGEREF _Toc179385403 \h </w:instrText>
+            </w:r>
+            <w:r>
+              <w:rPr>
+                <w:rFonts w:ascii="Times New Roman" w:hAnsi="Times New Roman"/>
+                <w:noProof/>
+                <w:webHidden/>
+                <w:sz w:val="28"/>
+                <w:szCs w:val="28"/>
+              </w:rPr>
+            </w:r>
+            <w:r>
+              <w:rPr>
+                <w:rFonts w:ascii="Times New Roman" w:hAnsi="Times New Roman"/>
+                <w:noProof/>
+                <w:webHidden/>
+                <w:sz w:val="28"/>
+                <w:szCs w:val="28"/>
+              </w:rPr>
+              <w:fldChar w:fldCharType="separate"/>
+            </w:r>
+            <w:r>
+              <w:rPr>
+                <w:rFonts w:ascii="Times New Roman" w:hAnsi="Times New Roman"/>
+                <w:noProof/>
+                <w:webHidden/>
+                <w:sz w:val="28"/>
+                <w:szCs w:val="28"/>
+              </w:rPr>
+              <w:t>18</w:t>
+            </w:r>
+            <w:r>
+              <w:rPr>
+                <w:rFonts w:ascii="Times New Roman" w:hAnsi="Times New Roman"/>
+                <w:noProof/>
+                <w:webHidden/>
+                <w:sz w:val="28"/>
+                <w:szCs w:val="28"/>
+              </w:rPr>
+              <w:fldChar w:fldCharType="end"/>
+            </w:r>
+          </w:hyperlink>
+        </w:p>
+        <w:p>
+          <w:pPr>
+            <w:pStyle w:val="21"/>
+            <w:tabs>
+              <w:tab w:val="right" w:leader="dot" w:pos="9016"/>
+            </w:tabs>
+            <w:rPr>
+              <w:rFonts w:ascii="Times New Roman" w:hAnsi="Times New Roman"/>
+              <w:noProof/>
+              <w:kern w:val="2"/>
+              <w:sz w:val="28"/>
+              <w:szCs w:val="28"/>
+              <w14:ligatures w14:val="standardContextual"/>
+            </w:rPr>
+          </w:pPr>
+          <w:hyperlink w:anchor="_Toc179385404" w:history="1">
+            <w:r>
+              <w:rPr>
+                <w:rStyle w:val="a4"/>
+                <w:rFonts w:ascii="Times New Roman" w:hAnsi="Times New Roman"/>
+                <w:noProof/>
+                <w:sz w:val="28"/>
+                <w:szCs w:val="28"/>
+              </w:rPr>
+              <w:t xml:space="preserve">Призначення </w:t>
+            </w:r>
+            <w:r>
+              <w:rPr>
+                <w:rStyle w:val="a4"/>
+                <w:rFonts w:ascii="Times New Roman" w:hAnsi="Times New Roman"/>
+                <w:noProof/>
+                <w:sz w:val="28"/>
+                <w:szCs w:val="28"/>
+                <w:lang w:val="en-US"/>
+              </w:rPr>
+              <w:t>DTD</w:t>
+            </w:r>
+            <w:r>
+              <w:rPr>
+                <w:rFonts w:ascii="Times New Roman" w:hAnsi="Times New Roman"/>
+                <w:noProof/>
+                <w:webHidden/>
+                <w:sz w:val="28"/>
+                <w:szCs w:val="28"/>
+              </w:rPr>
+              <w:tab/>
+            </w:r>
+            <w:r>
+              <w:rPr>
+                <w:rFonts w:ascii="Times New Roman" w:hAnsi="Times New Roman"/>
+                <w:noProof/>
+                <w:webHidden/>
+                <w:sz w:val="28"/>
+                <w:szCs w:val="28"/>
+              </w:rPr>
+              <w:fldChar w:fldCharType="begin"/>
+            </w:r>
+            <w:r>
+              <w:rPr>
+                <w:rFonts w:ascii="Times New Roman" w:hAnsi="Times New Roman"/>
+                <w:noProof/>
+                <w:webHidden/>
+                <w:sz w:val="28"/>
+                <w:szCs w:val="28"/>
+              </w:rPr>
+              <w:instrText xml:space="preserve"> PAGEREF _Toc179385404 \h </w:instrText>
+            </w:r>
+            <w:r>
+              <w:rPr>
+                <w:rFonts w:ascii="Times New Roman" w:hAnsi="Times New Roman"/>
+                <w:noProof/>
+                <w:webHidden/>
+                <w:sz w:val="28"/>
+                <w:szCs w:val="28"/>
+              </w:rPr>
+            </w:r>
+            <w:r>
+              <w:rPr>
+                <w:rFonts w:ascii="Times New Roman" w:hAnsi="Times New Roman"/>
+                <w:noProof/>
+                <w:webHidden/>
+                <w:sz w:val="28"/>
+                <w:szCs w:val="28"/>
+              </w:rPr>
+              <w:fldChar w:fldCharType="separate"/>
+            </w:r>
+            <w:r>
+              <w:rPr>
+                <w:rFonts w:ascii="Times New Roman" w:hAnsi="Times New Roman"/>
+                <w:noProof/>
+                <w:webHidden/>
+                <w:sz w:val="28"/>
+                <w:szCs w:val="28"/>
+              </w:rPr>
+              <w:t>18</w:t>
+            </w:r>
+            <w:r>
+              <w:rPr>
+                <w:rFonts w:ascii="Times New Roman" w:hAnsi="Times New Roman"/>
+                <w:noProof/>
+                <w:webHidden/>
+                <w:sz w:val="28"/>
+                <w:szCs w:val="28"/>
+              </w:rPr>
+              <w:fldChar w:fldCharType="end"/>
+            </w:r>
+          </w:hyperlink>
+        </w:p>
+        <w:p>
+          <w:pPr>
+            <w:ind w:firstLine="0"/>
+            <w:rPr>
+              <w:b/>
+              <w:bCs/>
+            </w:rPr>
+          </w:pPr>
+          <w:r>
+            <w:rPr>
+              <w:b/>
+              <w:bCs/>
+            </w:rPr>
+            <w:fldChar w:fldCharType="end"/>
+          </w:r>
+        </w:p>
+      </w:sdtContent>
+    </w:sdt>
+    <w:p>
+      <w:pPr>
+        <w:ind w:firstLine="0"/>
+        <w:rPr>
+          <w:b/>
+          <w:bCs/>
+        </w:rPr>
+      </w:pPr>
+      <w:r>
+        <w:br w:type="page"/>
+      </w:r>
+    </w:p>
+    <w:p>
+      <w:pPr>
+        <w:pStyle w:val="P"/>
+        <w:ind w:firstLine="0"/>
       </w:pPr>
     </w:p>
     <w:p>
       <w:pPr>
         <w:pStyle w:val="H1"/>
       </w:pPr>
-      <w:r>
-        <w:lastRenderedPageBreak/>
+      <w:bookmarkStart w:id="1" w:name="_Toc179385382"/>
+      <w:r>
         <w:t>Результати</w:t>
       </w:r>
+      <w:bookmarkEnd w:id="1"/>
     </w:p>
     <w:p>
       <w:pPr>
         <w:pStyle w:val="H2"/>
       </w:pPr>
+      <w:bookmarkStart w:id="2" w:name="_Toc179385383"/>
       <w:r>
         <w:t>Сторінка Домівка</w:t>
       </w:r>
+      <w:bookmarkEnd w:id="2"/>
     </w:p>
     <w:p>
       <w:pPr>
@@ -409,6 +2857,7 @@
           <w:iCs/>
         </w:rPr>
       </w:pPr>
+      <w:bookmarkStart w:id="3" w:name="_Toc179385384"/>
       <w:r>
         <w:rPr>
           <w:i/>
@@ -416,6 +2865,7 @@
         </w:rPr>
         <w:t>Код</w:t>
       </w:r>
+      <w:bookmarkEnd w:id="3"/>
     </w:p>
     <w:p>
       <w:pPr>
@@ -611,6 +3061,7 @@
           <w:iCs/>
         </w:rPr>
       </w:pPr>
+      <w:bookmarkStart w:id="4" w:name="_Toc179385385"/>
       <w:r>
         <w:rPr>
           <w:i/>
@@ -618,6 +3069,7 @@
         </w:rPr>
         <w:t>Вигляд</w:t>
       </w:r>
+      <w:bookmarkEnd w:id="4"/>
     </w:p>
     <w:p>
       <w:pPr>
@@ -704,12 +3156,14 @@
       <w:pPr>
         <w:pStyle w:val="H2"/>
       </w:pPr>
+      <w:bookmarkStart w:id="5" w:name="_Toc179385386"/>
       <w:r>
         <w:t xml:space="preserve">Сторінка </w:t>
       </w:r>
       <w:r>
         <w:t>Життя новим життям</w:t>
       </w:r>
+      <w:bookmarkEnd w:id="5"/>
     </w:p>
     <w:p>
       <w:pPr>
@@ -719,6 +3173,7 @@
           <w:iCs/>
         </w:rPr>
       </w:pPr>
+      <w:bookmarkStart w:id="6" w:name="_Toc179385387"/>
       <w:r>
         <w:rPr>
           <w:i/>
@@ -726,6 +3181,7 @@
         </w:rPr>
         <w:t>Код</w:t>
       </w:r>
+      <w:bookmarkEnd w:id="6"/>
     </w:p>
     <w:p>
       <w:pPr>
@@ -1507,6 +3963,7 @@
           <w:iCs/>
         </w:rPr>
       </w:pPr>
+      <w:bookmarkStart w:id="7" w:name="_Toc179385388"/>
       <w:r>
         <w:rPr>
           <w:i/>
@@ -1514,6 +3971,7 @@
         </w:rPr>
         <w:t>Вигляд</w:t>
       </w:r>
+      <w:bookmarkEnd w:id="7"/>
     </w:p>
     <w:p>
       <w:pPr>
@@ -1594,12 +4052,14 @@
       <w:pPr>
         <w:pStyle w:val="H2"/>
       </w:pPr>
+      <w:bookmarkStart w:id="8" w:name="_Toc179385389"/>
       <w:r>
         <w:t xml:space="preserve">Сторінка </w:t>
       </w:r>
       <w:r>
         <w:t>Проголошення Христа</w:t>
       </w:r>
+      <w:bookmarkEnd w:id="8"/>
     </w:p>
     <w:p>
       <w:pPr>
@@ -1609,6 +4069,7 @@
           <w:iCs/>
         </w:rPr>
       </w:pPr>
+      <w:bookmarkStart w:id="9" w:name="_Toc179385390"/>
       <w:r>
         <w:rPr>
           <w:i/>
@@ -1616,6 +4077,7 @@
         </w:rPr>
         <w:t>Код</w:t>
       </w:r>
+      <w:bookmarkEnd w:id="9"/>
     </w:p>
     <w:p>
       <w:pPr>
@@ -2437,6 +4899,7 @@
           <w:iCs/>
         </w:rPr>
       </w:pPr>
+      <w:bookmarkStart w:id="10" w:name="_Toc179385391"/>
       <w:r>
         <w:rPr>
           <w:i/>
@@ -2444,6 +4907,7 @@
         </w:rPr>
         <w:t>Вигляд</w:t>
       </w:r>
+      <w:bookmarkEnd w:id="10"/>
     </w:p>
     <w:p>
       <w:pPr>
@@ -2523,12 +4987,14 @@
       <w:pPr>
         <w:pStyle w:val="H2"/>
       </w:pPr>
+      <w:bookmarkStart w:id="11" w:name="_Toc179385392"/>
       <w:r>
         <w:t xml:space="preserve">Сторінка </w:t>
       </w:r>
       <w:r>
         <w:t>Опора на Божі ресурси</w:t>
       </w:r>
+      <w:bookmarkEnd w:id="11"/>
     </w:p>
     <w:p>
       <w:pPr>
@@ -2538,6 +5004,7 @@
           <w:iCs/>
         </w:rPr>
       </w:pPr>
+      <w:bookmarkStart w:id="12" w:name="_Toc179385393"/>
       <w:r>
         <w:rPr>
           <w:i/>
@@ -2545,6 +5012,7 @@
         </w:rPr>
         <w:t>Код</w:t>
       </w:r>
+      <w:bookmarkEnd w:id="12"/>
     </w:p>
     <w:p>
       <w:pPr>
@@ -3293,6 +5761,7 @@
           <w:iCs/>
         </w:rPr>
       </w:pPr>
+      <w:bookmarkStart w:id="13" w:name="_Toc179385394"/>
       <w:r>
         <w:rPr>
           <w:i/>
@@ -3301,6 +5770,7 @@
         <w:lastRenderedPageBreak/>
         <w:t>Вигляд</w:t>
       </w:r>
+      <w:bookmarkEnd w:id="13"/>
     </w:p>
     <w:p>
       <w:pPr>
@@ -3386,14 +5856,20 @@
       <w:pPr>
         <w:pStyle w:val="H1"/>
       </w:pPr>
+      <w:bookmarkStart w:id="14" w:name="_Toc179385395"/>
       <w:r>
         <w:t>Питання</w:t>
       </w:r>
+      <w:bookmarkEnd w:id="14"/>
     </w:p>
     <w:p>
       <w:pPr>
         <w:pStyle w:val="H2"/>
-      </w:pPr>
+        <w:rPr>
+          <w:lang w:val="en-US"/>
+        </w:rPr>
+      </w:pPr>
+      <w:bookmarkStart w:id="15" w:name="_Toc179385396"/>
       <w:r>
         <w:t xml:space="preserve">Інструменти роботи з </w:t>
       </w:r>
@@ -3404,13 +5880,83 @@
         <w:t xml:space="preserve">HTML </w:t>
       </w:r>
       <w:r>
-        <w:t xml:space="preserve">кодом </w:t>
-      </w:r>
+        <w:t>кодом</w:t>
+      </w:r>
+      <w:bookmarkEnd w:id="15"/>
+      <w:r>
+        <w:t xml:space="preserve"> </w:t>
+      </w:r>
+    </w:p>
+    <w:p>
+      <w:pPr>
+        <w:pStyle w:val="P"/>
+        <w:rPr>
+          <w:lang w:val="en-US"/>
+        </w:rPr>
+      </w:pPr>
+    </w:p>
+    <w:p>
+      <w:pPr>
+        <w:pStyle w:val="P"/>
+        <w:rPr>
+          <w:lang w:val="en-US"/>
+        </w:rPr>
+      </w:pPr>
+      <w:r>
+        <w:t>Текстові редактори</w:t>
+      </w:r>
+      <w:r>
+        <w:rPr>
+          <w:lang w:val="en-US"/>
+        </w:rPr>
+        <w:t>: Visual Studio</w:t>
+      </w:r>
+      <w:r>
+        <w:rPr>
+          <w:lang w:val="en-US"/>
+        </w:rPr>
+        <w:t xml:space="preserve"> Code, Notepad++</w:t>
+      </w:r>
+      <w:r>
+        <w:rPr>
+          <w:lang w:val="en-US"/>
+        </w:rPr>
+        <w:t>, Sublime Text</w:t>
+      </w:r>
+    </w:p>
+    <w:p>
+      <w:pPr>
+        <w:pStyle w:val="P"/>
+        <w:rPr>
+          <w:lang w:val="en-US"/>
+        </w:rPr>
+      </w:pPr>
+      <w:r>
+        <w:t xml:space="preserve">Вбудовані інструменти розробника у браузерах </w:t>
+      </w:r>
+      <w:r>
+        <w:rPr>
+          <w:lang w:val="en-US"/>
+        </w:rPr>
+        <w:t>Edge, Firefox, Opera</w:t>
+      </w:r>
+    </w:p>
+    <w:p>
+      <w:pPr>
+        <w:pStyle w:val="P"/>
+        <w:rPr>
+          <w:lang w:val="en-US"/>
+        </w:rPr>
+      </w:pPr>
     </w:p>
     <w:p>
       <w:pPr>
         <w:pStyle w:val="H2"/>
-      </w:pPr>
+        <w:rPr>
+          <w:lang w:val="en-US"/>
+        </w:rPr>
+      </w:pPr>
+      <w:bookmarkStart w:id="16" w:name="_Toc179385397"/>
       <w:r>
         <w:t xml:space="preserve">Структура </w:t>
       </w:r>
@@ -3423,11 +5969,156 @@
       <w:r>
         <w:t>документа</w:t>
       </w:r>
+      <w:bookmarkEnd w:id="16"/>
+    </w:p>
+    <w:p>
+      <w:pPr>
+        <w:pStyle w:val="P"/>
+        <w:rPr>
+          <w:lang w:val="en-US"/>
+        </w:rPr>
+      </w:pPr>
+    </w:p>
+    <w:p>
+      <w:pPr>
+        <w:pStyle w:val="P"/>
+        <w:rPr>
+          <w:lang w:val="en-US"/>
+        </w:rPr>
+      </w:pPr>
+      <w:r>
+        <w:t xml:space="preserve">Оголошення </w:t>
+      </w:r>
+      <w:r>
+        <w:rPr>
+          <w:i/>
+          <w:iCs/>
+        </w:rPr>
+        <w:t>типу документа</w:t>
+      </w:r>
+      <w:r>
+        <w:t xml:space="preserve">: </w:t>
+      </w:r>
+      <w:r>
+        <w:rPr>
+          <w:rStyle w:val="CodeChar"/>
+        </w:rPr>
+        <w:t>&lt;!DOCTYPE html&gt;</w:t>
+      </w:r>
+    </w:p>
+    <w:p>
+      <w:pPr>
+        <w:pStyle w:val="P"/>
+        <w:rPr>
+          <w:rStyle w:val="CodeChar"/>
+          <w:lang w:val="uk-UA"/>
+        </w:rPr>
+      </w:pPr>
+      <w:r>
+        <w:t xml:space="preserve">Головний </w:t>
+      </w:r>
+      <w:r>
+        <w:rPr>
+          <w:i/>
+          <w:iCs/>
+        </w:rPr>
+        <w:t>контейнер</w:t>
+      </w:r>
+      <w:r>
+        <w:t xml:space="preserve">: </w:t>
+      </w:r>
+      <w:r>
+        <w:rPr>
+          <w:rStyle w:val="CodeChar"/>
+        </w:rPr>
+        <w:t>&lt;html&gt;&lt;/html&gt;</w:t>
+      </w:r>
+      <w:r>
+        <w:t xml:space="preserve">. Всередині </w:t>
+      </w:r>
+      <w:r>
+        <w:rPr>
+          <w:i/>
+          <w:iCs/>
+        </w:rPr>
+        <w:t>метадані</w:t>
+      </w:r>
+      <w:r>
+        <w:t xml:space="preserve">: </w:t>
+      </w:r>
+      <w:r>
+        <w:rPr>
+          <w:rStyle w:val="CodeChar"/>
+        </w:rPr>
+        <w:t>&lt;head&gt;&lt;/head&gt;</w:t>
+      </w:r>
+      <w:r>
+        <w:rPr>
+          <w:lang w:val="en-US"/>
+        </w:rPr>
+        <w:t xml:space="preserve"> </w:t>
+      </w:r>
+      <w:r>
+        <w:t xml:space="preserve">та </w:t>
+      </w:r>
+      <w:r>
+        <w:rPr>
+          <w:i/>
+          <w:iCs/>
+        </w:rPr>
+        <w:t>видима частина</w:t>
+      </w:r>
+      <w:r>
+        <w:t xml:space="preserve">: </w:t>
+      </w:r>
+      <w:r>
+        <w:rPr>
+          <w:rStyle w:val="CodeChar"/>
+        </w:rPr>
+        <w:t>&lt;body&gt;&lt;/body&gt;</w:t>
+      </w:r>
+    </w:p>
+    <w:p>
+      <w:pPr>
+        <w:pStyle w:val="P"/>
+      </w:pPr>
+      <w:hyperlink r:id="rId10" w:history="1">
+        <w:r>
+          <w:rPr>
+            <w:rStyle w:val="a4"/>
+          </w:rPr>
+          <w:t>Джерело підказки на відпов</w:t>
+        </w:r>
+        <w:r>
+          <w:rPr>
+            <w:rStyle w:val="a4"/>
+          </w:rPr>
+          <w:t>і</w:t>
+        </w:r>
+        <w:r>
+          <w:rPr>
+            <w:rStyle w:val="a4"/>
+          </w:rPr>
+          <w:t>дь</w:t>
+        </w:r>
+      </w:hyperlink>
+    </w:p>
+    <w:p>
+      <w:pPr>
+        <w:pStyle w:val="P"/>
+        <w:rPr>
+          <w:lang w:val="en-US"/>
+        </w:rPr>
+      </w:pPr>
     </w:p>
     <w:p>
       <w:pPr>
         <w:pStyle w:val="H2"/>
-      </w:pPr>
+        <w:rPr>
+          <w:lang w:val="en-US"/>
+        </w:rPr>
+      </w:pPr>
+      <w:bookmarkStart w:id="17" w:name="_Toc179385398"/>
       <w:r>
         <w:t xml:space="preserve">Теги визначення структури </w:t>
       </w:r>
@@ -3440,38 +6131,663 @@
       <w:r>
         <w:t xml:space="preserve"> документа</w:t>
       </w:r>
+      <w:bookmarkEnd w:id="17"/>
+    </w:p>
+    <w:p>
+      <w:pPr>
+        <w:pStyle w:val="P"/>
+        <w:rPr>
+          <w:lang w:val="en-US"/>
+        </w:rPr>
+      </w:pPr>
+    </w:p>
+    <w:p>
+      <w:pPr>
+        <w:pStyle w:val="P"/>
+      </w:pPr>
+      <w:r>
+        <w:t xml:space="preserve">Шапка: </w:t>
+      </w:r>
+      <w:r>
+        <w:rPr>
+          <w:rStyle w:val="CodeChar"/>
+        </w:rPr>
+        <w:t>&lt;header&gt;</w:t>
+      </w:r>
+    </w:p>
+    <w:p>
+      <w:pPr>
+        <w:pStyle w:val="P"/>
+      </w:pPr>
+      <w:r>
+        <w:t xml:space="preserve">Панель навігації: </w:t>
+      </w:r>
+      <w:r>
+        <w:rPr>
+          <w:rStyle w:val="CodeChar"/>
+        </w:rPr>
+        <w:t>&lt;nav&gt;</w:t>
+      </w:r>
+    </w:p>
+    <w:p>
+      <w:pPr>
+        <w:pStyle w:val="P"/>
+      </w:pPr>
+      <w:r>
+        <w:t xml:space="preserve">Основний вміст: </w:t>
+      </w:r>
+      <w:r>
+        <w:rPr>
+          <w:rStyle w:val="CodeChar"/>
+        </w:rPr>
+        <w:t>&lt;main&gt;</w:t>
+      </w:r>
+      <w:r>
+        <w:t xml:space="preserve">, з різними підрозділами вмісту, представленими елементами </w:t>
+      </w:r>
+      <w:r>
+        <w:rPr>
+          <w:rStyle w:val="CodeChar"/>
+        </w:rPr>
+        <w:t>&lt;article&gt;</w:t>
+      </w:r>
+      <w:r>
+        <w:t xml:space="preserve">, </w:t>
+      </w:r>
+      <w:r>
+        <w:rPr>
+          <w:rStyle w:val="CodeChar"/>
+        </w:rPr>
+        <w:t>&lt;section&gt;</w:t>
+      </w:r>
+      <w:r>
+        <w:t xml:space="preserve"> та </w:t>
+      </w:r>
+      <w:r>
+        <w:rPr>
+          <w:rStyle w:val="CodeChar"/>
+        </w:rPr>
+        <w:t>&lt;div&gt;</w:t>
+      </w:r>
+    </w:p>
+    <w:p>
+      <w:pPr>
+        <w:pStyle w:val="P"/>
+      </w:pPr>
+      <w:r>
+        <w:t xml:space="preserve">Бічна панель: </w:t>
+      </w:r>
+      <w:r>
+        <w:rPr>
+          <w:rStyle w:val="CodeChar"/>
+        </w:rPr>
+        <w:t>&lt;aside&gt;</w:t>
+      </w:r>
+      <w:r>
+        <w:t xml:space="preserve">; часто розміщується всередині </w:t>
+      </w:r>
+      <w:r>
+        <w:rPr>
+          <w:rStyle w:val="CodeChar"/>
+        </w:rPr>
+        <w:t>&lt;main&gt;</w:t>
+      </w:r>
+    </w:p>
+    <w:p>
+      <w:pPr>
+        <w:pStyle w:val="P"/>
+      </w:pPr>
+      <w:r>
+        <w:t xml:space="preserve">Нижній колонтитул: </w:t>
+      </w:r>
+      <w:r>
+        <w:rPr>
+          <w:rStyle w:val="CodeChar"/>
+        </w:rPr>
+        <w:t>&lt;footer&gt;</w:t>
+      </w:r>
+    </w:p>
+    <w:p>
+      <w:pPr>
+        <w:pStyle w:val="P"/>
+      </w:pPr>
+      <w:hyperlink r:id="rId11" w:anchor=":~:text=represent%20such%20sections%2C-,for%20example,-%3A" w:history="1">
+        <w:r>
+          <w:rPr>
+            <w:rStyle w:val="a4"/>
+          </w:rPr>
+          <w:t>Джерел</w:t>
+        </w:r>
+        <w:r>
+          <w:rPr>
+            <w:rStyle w:val="a4"/>
+          </w:rPr>
+          <w:t>о</w:t>
+        </w:r>
+        <w:r>
+          <w:rPr>
+            <w:rStyle w:val="a4"/>
+          </w:rPr>
+          <w:t xml:space="preserve"> відповіді</w:t>
+        </w:r>
+      </w:hyperlink>
+    </w:p>
+    <w:p>
+      <w:pPr>
+        <w:pStyle w:val="P"/>
+        <w:rPr>
+          <w:lang w:val="en-US"/>
+        </w:rPr>
+      </w:pPr>
     </w:p>
     <w:p>
       <w:pPr>
         <w:pStyle w:val="H2"/>
-      </w:pPr>
-      <w:r>
-        <w:t xml:space="preserve">Формат запису тегів </w:t>
-      </w:r>
+        <w:rPr>
+          <w:lang w:val="en-US"/>
+        </w:rPr>
+      </w:pPr>
+      <w:bookmarkStart w:id="18" w:name="_Toc179385399"/>
+      <w:r>
+        <w:t>Формат запису тегів</w:t>
+      </w:r>
+      <w:bookmarkEnd w:id="18"/>
+      <w:r>
+        <w:t xml:space="preserve"> </w:t>
+      </w:r>
+    </w:p>
+    <w:p>
+      <w:pPr>
+        <w:pStyle w:val="P"/>
+        <w:rPr>
+          <w:lang w:val="en-US"/>
+        </w:rPr>
+      </w:pPr>
+    </w:p>
+    <w:p>
+      <w:pPr>
+        <w:pStyle w:val="P"/>
+        <w:rPr>
+          <w:lang w:val="en-US"/>
+        </w:rPr>
+      </w:pPr>
+      <w:r>
+        <w:t xml:space="preserve">Всередині кутових дужок </w:t>
+      </w:r>
+      <w:r>
+        <w:rPr>
+          <w:rStyle w:val="CodeChar"/>
+        </w:rPr>
+        <w:t>&lt; &gt;</w:t>
+      </w:r>
+      <w:r>
+        <w:rPr>
+          <w:lang w:val="en-US"/>
+        </w:rPr>
+        <w:t xml:space="preserve"> </w:t>
+      </w:r>
+      <w:r>
+        <w:t xml:space="preserve">пишеться назва тегу. Може мати </w:t>
+      </w:r>
+      <w:r>
+        <w:rPr>
+          <w:lang w:val="en-US"/>
+        </w:rPr>
+        <w:t>закриваючий тег</w:t>
+      </w:r>
+      <w:r>
+        <w:rPr>
+          <w:lang w:val="en-US"/>
+        </w:rPr>
+        <w:t xml:space="preserve"> </w:t>
+      </w:r>
+      <w:r>
+        <w:t xml:space="preserve">формату </w:t>
+      </w:r>
+      <w:r>
+        <w:rPr>
+          <w:rStyle w:val="CodeChar"/>
+        </w:rPr>
+        <w:t>&lt;/назваТегу&gt;</w:t>
+      </w:r>
+      <w:r>
+        <w:rPr>
+          <w:lang w:val="en-US"/>
+        </w:rPr>
+        <w:t xml:space="preserve"> </w:t>
+      </w:r>
+      <w:r>
+        <w:t xml:space="preserve">або бути одинарним формату </w:t>
+      </w:r>
+      <w:r>
+        <w:rPr>
+          <w:rStyle w:val="CodeChar"/>
+        </w:rPr>
+        <w:t>&lt;назваТегу /&gt;</w:t>
+      </w:r>
+    </w:p>
+    <w:p>
+      <w:pPr>
+        <w:pStyle w:val="P"/>
+        <w:rPr>
+          <w:lang w:val="en-US"/>
+        </w:rPr>
+      </w:pPr>
     </w:p>
     <w:p>
       <w:pPr>
         <w:pStyle w:val="H2"/>
-      </w:pPr>
-      <w:r>
-        <w:t xml:space="preserve">Правила формування назви сторінки </w:t>
+        <w:rPr>
+          <w:lang w:val="en-US"/>
+        </w:rPr>
+      </w:pPr>
+      <w:bookmarkStart w:id="19" w:name="_Toc179385400"/>
+      <w:r>
+        <w:t>Правила формування назви сторінки</w:t>
+      </w:r>
+      <w:bookmarkEnd w:id="19"/>
+      <w:r>
+        <w:t xml:space="preserve"> </w:t>
+      </w:r>
+    </w:p>
+    <w:p>
+      <w:pPr>
+        <w:pStyle w:val="P"/>
+        <w:rPr>
+          <w:lang w:val="en-US"/>
+        </w:rPr>
+      </w:pPr>
+    </w:p>
+    <w:p>
+      <w:pPr>
+        <w:pStyle w:val="P"/>
+        <w:rPr>
+          <w:lang w:val="en-US"/>
+        </w:rPr>
+      </w:pPr>
+      <w:r>
+        <w:t xml:space="preserve">Пишеться у тезі </w:t>
+      </w:r>
+      <w:r>
+        <w:rPr>
+          <w:rStyle w:val="CodeChar"/>
+        </w:rPr>
+        <w:t xml:space="preserve">&lt;title&gt; </w:t>
+      </w:r>
+      <w:r>
+        <w:t xml:space="preserve">у секції </w:t>
+      </w:r>
+      <w:r>
+        <w:rPr>
+          <w:rStyle w:val="CodeChar"/>
+        </w:rPr>
+        <w:t>&lt;head&gt;</w:t>
+      </w:r>
+      <w:r>
+        <w:rPr>
+          <w:lang w:val="en-US"/>
+        </w:rPr>
+        <w:t xml:space="preserve">. </w:t>
+      </w:r>
+      <w:r>
+        <w:t>Має бути лише текстовим, буде показаний як назва вкладки браузера. Назва має бути короткою та описовою.</w:t>
+      </w:r>
+    </w:p>
+    <w:p>
+      <w:pPr>
+        <w:pStyle w:val="P"/>
+        <w:rPr>
+          <w:rStyle w:val="a4"/>
+        </w:rPr>
+      </w:pPr>
+      <w:r>
+        <w:fldChar w:fldCharType="begin"/>
+      </w:r>
+      <w:r>
+        <w:instrText>HYPERLINK "https://www.w3schools.com/tags/tag_title.asp" \l ":~:text=Definition%20and%20Usage-,The,-%3Ctitle%3E%20tag"</w:instrText>
+      </w:r>
+      <w:r>
+        <w:fldChar w:fldCharType="separate"/>
+      </w:r>
+      <w:r>
+        <w:rPr>
+          <w:rStyle w:val="a4"/>
+        </w:rPr>
+        <w:t>Джерело п</w:t>
+      </w:r>
+      <w:r>
+        <w:rPr>
+          <w:rStyle w:val="a4"/>
+        </w:rPr>
+        <w:t>і</w:t>
+      </w:r>
+      <w:r>
+        <w:rPr>
+          <w:rStyle w:val="a4"/>
+        </w:rPr>
+        <w:t>дк</w:t>
+      </w:r>
+      <w:r>
+        <w:rPr>
+          <w:rStyle w:val="a4"/>
+        </w:rPr>
+        <w:t>а</w:t>
+      </w:r>
+      <w:r>
+        <w:rPr>
+          <w:rStyle w:val="a4"/>
+        </w:rPr>
+        <w:t>зк</w:t>
+      </w:r>
+      <w:r>
+        <w:rPr>
+          <w:rStyle w:val="a4"/>
+        </w:rPr>
+        <w:t>и</w:t>
+      </w:r>
+      <w:r>
+        <w:rPr>
+          <w:rStyle w:val="a4"/>
+        </w:rPr>
+        <w:t xml:space="preserve"> на відповідь</w:t>
+      </w:r>
+    </w:p>
+    <w:p>
+      <w:pPr>
+        <w:pStyle w:val="P"/>
+        <w:rPr>
+          <w:lang w:val="en-US"/>
+        </w:rPr>
+      </w:pPr>
+      <w:r>
+        <w:fldChar w:fldCharType="end"/>
       </w:r>
     </w:p>
     <w:p>
       <w:pPr>
         <w:pStyle w:val="H2"/>
       </w:pPr>
-      <w:r>
-        <w:t xml:space="preserve">Основні елементи форматування тексту </w:t>
-      </w:r>
+      <w:bookmarkStart w:id="20" w:name="_Toc179385401"/>
+      <w:r>
+        <w:t>Основні елементи форматування тексту</w:t>
+      </w:r>
+      <w:bookmarkEnd w:id="20"/>
+      <w:r>
+        <w:t xml:space="preserve"> </w:t>
+      </w:r>
+    </w:p>
+    <w:p>
+      <w:pPr>
+        <w:pStyle w:val="P"/>
+      </w:pPr>
+    </w:p>
+    <w:p>
+      <w:pPr>
+        <w:pStyle w:val="P"/>
+        <w:rPr>
+          <w:lang w:val="en-US"/>
+        </w:rPr>
+      </w:pPr>
+      <w:r>
+        <w:t xml:space="preserve">Жирний </w:t>
+      </w:r>
+      <w:r>
+        <w:rPr>
+          <w:rStyle w:val="CodeChar"/>
+        </w:rPr>
+        <w:t>&lt;b&gt;</w:t>
+      </w:r>
+    </w:p>
+    <w:p>
+      <w:pPr>
+        <w:pStyle w:val="P"/>
+        <w:rPr>
+          <w:lang w:val="en-US"/>
+        </w:rPr>
+      </w:pPr>
+      <w:r>
+        <w:t xml:space="preserve">Важливий </w:t>
+      </w:r>
+      <w:r>
+        <w:rPr>
+          <w:rStyle w:val="CodeChar"/>
+        </w:rPr>
+        <w:t>&lt;strong&gt;</w:t>
+      </w:r>
+    </w:p>
+    <w:p>
+      <w:pPr>
+        <w:pStyle w:val="P"/>
+        <w:rPr>
+          <w:lang w:val="en-US"/>
+        </w:rPr>
+      </w:pPr>
+      <w:r>
+        <w:t xml:space="preserve">Курсив </w:t>
+      </w:r>
+      <w:r>
+        <w:rPr>
+          <w:rStyle w:val="CodeChar"/>
+        </w:rPr>
+        <w:t>&lt;i&gt;</w:t>
+      </w:r>
+    </w:p>
+    <w:p>
+      <w:pPr>
+        <w:pStyle w:val="P"/>
+        <w:rPr>
+          <w:lang w:val="en-US"/>
+        </w:rPr>
+      </w:pPr>
+      <w:r>
+        <w:t xml:space="preserve">Виділений </w:t>
+      </w:r>
+      <w:r>
+        <w:rPr>
+          <w:rStyle w:val="CodeChar"/>
+        </w:rPr>
+        <w:t>&lt;em&gt;</w:t>
+      </w:r>
+    </w:p>
+    <w:p>
+      <w:pPr>
+        <w:pStyle w:val="P"/>
+        <w:rPr>
+          <w:lang w:val="en-US"/>
+        </w:rPr>
+      </w:pPr>
+      <w:r>
+        <w:t xml:space="preserve">Позначений </w:t>
+      </w:r>
+      <w:r>
+        <w:rPr>
+          <w:rStyle w:val="CodeChar"/>
+        </w:rPr>
+        <w:t>&lt;mark&gt;</w:t>
+      </w:r>
+    </w:p>
+    <w:p>
+      <w:pPr>
+        <w:pStyle w:val="P"/>
+        <w:rPr>
+          <w:lang w:val="en-US"/>
+        </w:rPr>
+      </w:pPr>
+      <w:r>
+        <w:t xml:space="preserve">Менший </w:t>
+      </w:r>
+      <w:r>
+        <w:rPr>
+          <w:rStyle w:val="CodeChar"/>
+        </w:rPr>
+        <w:t>&lt;small&gt;</w:t>
+      </w:r>
+    </w:p>
+    <w:p>
+      <w:pPr>
+        <w:pStyle w:val="P"/>
+        <w:rPr>
+          <w:rStyle w:val="CodeChar"/>
+        </w:rPr>
+      </w:pPr>
+      <w:r>
+        <w:t xml:space="preserve">Видалений </w:t>
+      </w:r>
+      <w:r>
+        <w:rPr>
+          <w:rStyle w:val="CodeChar"/>
+        </w:rPr>
+        <w:t>&lt;del&gt;</w:t>
+      </w:r>
+    </w:p>
+    <w:p>
+      <w:pPr>
+        <w:pStyle w:val="P"/>
+        <w:rPr>
+          <w:rStyle w:val="CodeChar"/>
+        </w:rPr>
+      </w:pPr>
+      <w:r>
+        <w:t xml:space="preserve">Вставлений </w:t>
+      </w:r>
+      <w:r>
+        <w:rPr>
+          <w:rStyle w:val="CodeChar"/>
+        </w:rPr>
+        <w:t>&lt;ins&gt;</w:t>
+      </w:r>
+    </w:p>
+    <w:p>
+      <w:pPr>
+        <w:pStyle w:val="P"/>
+        <w:rPr>
+          <w:lang w:val="en-US"/>
+        </w:rPr>
+      </w:pPr>
+      <w:r>
+        <w:t xml:space="preserve">Підрядковий </w:t>
+      </w:r>
+      <w:r>
+        <w:rPr>
+          <w:rStyle w:val="CodeChar"/>
+        </w:rPr>
+        <w:t>&lt;sub&gt;</w:t>
+      </w:r>
+    </w:p>
+    <w:p>
+      <w:pPr>
+        <w:pStyle w:val="P"/>
+        <w:rPr>
+          <w:lang w:val="en-US"/>
+        </w:rPr>
+      </w:pPr>
+      <w:r>
+        <w:t>Надрядковий</w:t>
+      </w:r>
+      <w:r>
+        <w:rPr>
+          <w:lang w:val="en-US"/>
+        </w:rPr>
+        <w:t xml:space="preserve"> </w:t>
+      </w:r>
+      <w:r>
+        <w:rPr>
+          <w:rStyle w:val="CodeChar"/>
+        </w:rPr>
+        <w:t>&lt;sup&gt;</w:t>
+      </w:r>
+    </w:p>
+    <w:p>
+      <w:pPr>
+        <w:pStyle w:val="P"/>
+      </w:pPr>
+      <w:hyperlink r:id="rId12" w:anchor=":~:text=special%20types%20of-,text,-%3A" w:history="1">
+        <w:r>
+          <w:rPr>
+            <w:rStyle w:val="a4"/>
+          </w:rPr>
+          <w:t>Джерело відпо</w:t>
+        </w:r>
+        <w:r>
+          <w:rPr>
+            <w:rStyle w:val="a4"/>
+          </w:rPr>
+          <w:t>в</w:t>
+        </w:r>
+        <w:r>
+          <w:rPr>
+            <w:rStyle w:val="a4"/>
+          </w:rPr>
+          <w:t>іді</w:t>
+        </w:r>
+      </w:hyperlink>
+    </w:p>
+    <w:p>
+      <w:pPr>
+        <w:pStyle w:val="P"/>
+      </w:pPr>
     </w:p>
     <w:p>
       <w:pPr>
         <w:pStyle w:val="H2"/>
-      </w:pPr>
+        <w:rPr>
+          <w:lang w:val="en-US"/>
+        </w:rPr>
+      </w:pPr>
+      <w:bookmarkStart w:id="21" w:name="_Toc179385402"/>
       <w:r>
         <w:t>Відмінність тегів фізичного та логічного форматування</w:t>
       </w:r>
+      <w:bookmarkEnd w:id="21"/>
+    </w:p>
+    <w:p>
+      <w:pPr>
+        <w:pStyle w:val="P"/>
+        <w:rPr>
+          <w:lang w:val="en-US"/>
+        </w:rPr>
+      </w:pPr>
+    </w:p>
+    <w:p>
+      <w:pPr>
+        <w:pStyle w:val="P"/>
+      </w:pPr>
+      <w:r>
+        <w:t>Фізичний визначає вигляд, логічний описує значення</w:t>
+      </w:r>
+    </w:p>
+    <w:p>
+      <w:pPr>
+        <w:pStyle w:val="P"/>
+      </w:pPr>
+      <w:hyperlink r:id="rId13" w:anchor=":~:text=2.1M%20people%20helped-,Answer,-%3A" w:history="1">
+        <w:r>
+          <w:rPr>
+            <w:rStyle w:val="a4"/>
+          </w:rPr>
+          <w:t>Джерело відп</w:t>
+        </w:r>
+        <w:r>
+          <w:rPr>
+            <w:rStyle w:val="a4"/>
+          </w:rPr>
+          <w:t>о</w:t>
+        </w:r>
+        <w:r>
+          <w:rPr>
+            <w:rStyle w:val="a4"/>
+          </w:rPr>
+          <w:t>віді</w:t>
+        </w:r>
+      </w:hyperlink>
+    </w:p>
+    <w:p>
+      <w:pPr>
+        <w:pStyle w:val="P"/>
+        <w:rPr>
+          <w:lang w:val="en-US"/>
+        </w:rPr>
+      </w:pPr>
     </w:p>
     <w:p>
       <w:pPr>
@@ -3480,7 +6796,9 @@
           <w:lang w:val="en-US"/>
         </w:rPr>
       </w:pPr>
-      <w:r>
+      <w:bookmarkStart w:id="22" w:name="_Toc179385403"/>
+      <w:r>
+        <w:lastRenderedPageBreak/>
         <w:t xml:space="preserve">Вимоги </w:t>
       </w:r>
       <w:r>
@@ -3498,6 +6816,101 @@
         </w:rPr>
         <w:t>XHTML 1.0</w:t>
       </w:r>
+      <w:bookmarkEnd w:id="22"/>
+    </w:p>
+    <w:p>
+      <w:pPr>
+        <w:pStyle w:val="P"/>
+        <w:rPr>
+          <w:lang w:val="en-US"/>
+        </w:rPr>
+      </w:pPr>
+    </w:p>
+    <w:p>
+      <w:pPr>
+        <w:pStyle w:val="P"/>
+      </w:pPr>
+      <w:r>
+        <w:t>Має бути правильно оформлений. Елементи мають закриваючі теги та вкладені без перекриттів</w:t>
+      </w:r>
+    </w:p>
+    <w:p>
+      <w:pPr>
+        <w:pStyle w:val="P"/>
+      </w:pPr>
+      <w:r>
+        <w:t>Назви елементів та атрибутів в нижньому регістрі</w:t>
+      </w:r>
+    </w:p>
+    <w:p>
+      <w:pPr>
+        <w:pStyle w:val="P"/>
+      </w:pPr>
+      <w:r>
+        <w:t>Для непорожніх елементів має бути кінцевий тег</w:t>
+      </w:r>
+    </w:p>
+    <w:p>
+      <w:pPr>
+        <w:pStyle w:val="P"/>
+      </w:pPr>
+      <w:r>
+        <w:t>Для порожніх елементів має бути кінцевий тег</w:t>
+      </w:r>
+    </w:p>
+    <w:p>
+      <w:pPr>
+        <w:pStyle w:val="P"/>
+      </w:pPr>
+      <w:r>
+        <w:t>Значення атрибутів має бути в лапках</w:t>
+      </w:r>
+    </w:p>
+    <w:p>
+      <w:pPr>
+        <w:pStyle w:val="P"/>
+        <w:rPr>
+          <w:rStyle w:val="a4"/>
+        </w:rPr>
+      </w:pPr>
+      <w:r>
+        <w:fldChar w:fldCharType="begin"/>
+      </w:r>
+      <w:r>
+        <w:instrText>HYPERLINK "https://www.loc.gov/preservation/digital/formats/fdd/fdd000483.shtml" \l ":~:text=needed%20to%20be-,changed,-."</w:instrText>
+      </w:r>
+      <w:r>
+        <w:fldChar w:fldCharType="separate"/>
+      </w:r>
+      <w:r>
+        <w:rPr>
+          <w:rStyle w:val="a4"/>
+        </w:rPr>
+        <w:t>Джерело в</w:t>
+      </w:r>
+      <w:r>
+        <w:rPr>
+          <w:rStyle w:val="a4"/>
+        </w:rPr>
+        <w:t>і</w:t>
+      </w:r>
+      <w:r>
+        <w:rPr>
+          <w:rStyle w:val="a4"/>
+        </w:rPr>
+        <w:t>дповіді</w:t>
+      </w:r>
+    </w:p>
+    <w:p>
+      <w:pPr>
+        <w:pStyle w:val="P"/>
+        <w:rPr>
+          <w:lang w:val="en-US"/>
+        </w:rPr>
+      </w:pPr>
+      <w:r>
+        <w:fldChar w:fldCharType="end"/>
+      </w:r>
     </w:p>
     <w:p>
       <w:pPr>
@@ -3506,6 +6919,7 @@
           <w:lang w:val="en-US"/>
         </w:rPr>
       </w:pPr>
+      <w:bookmarkStart w:id="23" w:name="_Toc179385404"/>
       <w:r>
         <w:t xml:space="preserve">Призначення </w:t>
       </w:r>
@@ -3515,6 +6929,36 @@
         </w:rPr>
         <w:t>DTD</w:t>
       </w:r>
+      <w:bookmarkEnd w:id="23"/>
+    </w:p>
+    <w:p>
+      <w:pPr>
+        <w:pStyle w:val="P"/>
+        <w:rPr>
+          <w:lang w:val="en-US"/>
+        </w:rPr>
+      </w:pPr>
+    </w:p>
+    <w:p>
+      <w:pPr>
+        <w:pStyle w:val="P"/>
+      </w:pPr>
+      <w:r>
+        <w:t>Аби браузер розумів з яким типом документів працює</w:t>
+      </w:r>
+    </w:p>
+    <w:p>
+      <w:pPr>
+        <w:pStyle w:val="P"/>
+      </w:pPr>
+      <w:hyperlink r:id="rId14" w:anchor=":~:text=It%20is%20an%20%22information%22%20to%20the%20browser%20about%20what%20document%20type%20to%20expect." w:history="1">
+        <w:r>
+          <w:rPr>
+            <w:rStyle w:val="a4"/>
+          </w:rPr>
+          <w:t>Джерело відповіді</w:t>
+        </w:r>
+      </w:hyperlink>
     </w:p>
     <w:sectPr>
       <w:pgSz w:w="11906" w:h="16838"/>
@@ -3931,7 +7375,7 @@
     <w:lsdException w:name="Intense Reference" w:uiPriority="32"/>
     <w:lsdException w:name="Book Title" w:uiPriority="33"/>
     <w:lsdException w:name="Bibliography" w:semiHidden="1" w:uiPriority="37" w:unhideWhenUsed="1"/>
-    <w:lsdException w:name="TOC Heading" w:semiHidden="1" w:uiPriority="39" w:unhideWhenUsed="1"/>
+    <w:lsdException w:name="TOC Heading" w:semiHidden="1" w:uiPriority="39" w:unhideWhenUsed="1" w:qFormat="1"/>
     <w:lsdException w:name="Plain Table 1" w:uiPriority="41"/>
     <w:lsdException w:name="Plain Table 2" w:uiPriority="42"/>
     <w:lsdException w:name="Plain Table 3" w:uiPriority="43"/>
@@ -4160,6 +7604,7 @@
     <w:next w:val="a"/>
     <w:uiPriority w:val="39"/>
     <w:unhideWhenUsed/>
+    <w:qFormat/>
     <w:rsid w:val="00CD76ED"/>
     <w:pPr>
       <w:spacing w:line="259" w:lineRule="auto"/>
@@ -4660,6 +8105,18 @@
       <w:lang w:val="en-US" w:eastAsia="uk-UA"/>
     </w:rPr>
   </w:style>
+  <w:style w:type="character" w:styleId="a8">
+    <w:name w:val="FollowedHyperlink"/>
+    <w:basedOn w:val="a0"/>
+    <w:uiPriority w:val="99"/>
+    <w:semiHidden/>
+    <w:unhideWhenUsed/>
+    <w:rsid w:val="00FC125C"/>
+    <w:rPr>
+      <w:color w:val="954F72" w:themeColor="followedHyperlink"/>
+      <w:u w:val="single"/>
+    </w:rPr>
+  </w:style>
 </w:styles>
 </file>
 

</xml_diff>